<commit_message>
Rapport + classe xbee
</commit_message>
<xml_diff>
--- a/Rapport_projet_CROUS.docx
+++ b/Rapport_projet_CROUS.docx
@@ -1,6 +1,6 @@
 
 <file path=word/document.xml><?xml version="1.0" encoding="utf-8"?>
-<w:document xmlns:wpc="http://schemas.microsoft.com/office/word/2010/wordprocessingCanvas" xmlns:cx="http://schemas.microsoft.com/office/drawing/2014/chartex" xmlns:mc="http://schemas.openxmlformats.org/markup-compatibility/2006" xmlns:o="urn:schemas-microsoft-com:office:office" xmlns:r="http://schemas.openxmlformats.org/officeDocument/2006/relationships" xmlns:m="http://schemas.openxmlformats.org/officeDocument/2006/math" xmlns:v="urn:schemas-microsoft-com:vml" xmlns:wp14="http://schemas.microsoft.com/office/word/2010/wordprocessingDrawing" xmlns:wp="http://schemas.openxmlformats.org/drawingml/2006/wordprocessingDrawing" xmlns:w10="urn:schemas-microsoft-com:office:word" xmlns:w="http://schemas.openxmlformats.org/wordprocessingml/2006/main" xmlns:w14="http://schemas.microsoft.com/office/word/2010/wordml" xmlns:w15="http://schemas.microsoft.com/office/word/2012/wordml" xmlns:w16se="http://schemas.microsoft.com/office/word/2015/wordml/symex" xmlns:wpg="http://schemas.microsoft.com/office/word/2010/wordprocessingGroup" xmlns:wpi="http://schemas.microsoft.com/office/word/2010/wordprocessingInk" xmlns:wne="http://schemas.microsoft.com/office/word/2006/wordml" xmlns:wps="http://schemas.microsoft.com/office/word/2010/wordprocessingShape" mc:Ignorable="w14 w15 w16se wp14">
+<w:document xmlns:wpc="http://schemas.microsoft.com/office/word/2010/wordprocessingCanvas" xmlns:mc="http://schemas.openxmlformats.org/markup-compatibility/2006" xmlns:o="urn:schemas-microsoft-com:office:office" xmlns:r="http://schemas.openxmlformats.org/officeDocument/2006/relationships" xmlns:m="http://schemas.openxmlformats.org/officeDocument/2006/math" xmlns:v="urn:schemas-microsoft-com:vml" xmlns:wp14="http://schemas.microsoft.com/office/word/2010/wordprocessingDrawing" xmlns:wp="http://schemas.openxmlformats.org/drawingml/2006/wordprocessingDrawing" xmlns:w10="urn:schemas-microsoft-com:office:word" xmlns:w="http://schemas.openxmlformats.org/wordprocessingml/2006/main" xmlns:w14="http://schemas.microsoft.com/office/word/2010/wordml" xmlns:w15="http://schemas.microsoft.com/office/word/2012/wordml" xmlns:wpg="http://schemas.microsoft.com/office/word/2010/wordprocessingGroup" xmlns:wpi="http://schemas.microsoft.com/office/word/2010/wordprocessingInk" xmlns:wne="http://schemas.microsoft.com/office/word/2006/wordml" xmlns:wps="http://schemas.microsoft.com/office/word/2010/wordprocessingShape" mc:Ignorable="w14 w15 wp14">
   <w:body>
     <w:p>
       <w:pPr>
@@ -1724,18 +1724,7 @@
           <w:shd w:val="clear" w:color="auto" w:fill="FFFFFF"/>
           <w:lang w:eastAsia="fr-FR"/>
         </w:rPr>
-        <w:t>Wantelez Florian</w:t>
-      </w:r>
-      <w:r>
-        <w:rPr>
-          <w:rFonts w:ascii="Arial" w:eastAsia="Times New Roman" w:hAnsi="Arial" w:cs="Arial"/>
-          <w:color w:val="3C78D8"/>
-          <w:sz w:val="32"/>
-          <w:szCs w:val="30"/>
-          <w:shd w:val="clear" w:color="auto" w:fill="FFFFFF"/>
-          <w:lang w:eastAsia="fr-FR"/>
-        </w:rPr>
-        <w:t xml:space="preserve"> </w:t>
+        <w:t xml:space="preserve">Wantelez Florian </w:t>
       </w:r>
       <w:r>
         <w:rPr>
@@ -1803,18 +1792,7 @@
           <w:shd w:val="clear" w:color="auto" w:fill="FFFFFF"/>
           <w:lang w:eastAsia="fr-FR"/>
         </w:rPr>
-        <w:t>Malter Alexandre</w:t>
-      </w:r>
-      <w:r>
-        <w:rPr>
-          <w:rFonts w:ascii="Arial" w:eastAsia="Times New Roman" w:hAnsi="Arial" w:cs="Arial"/>
-          <w:color w:val="3C78D8"/>
-          <w:sz w:val="32"/>
-          <w:szCs w:val="30"/>
-          <w:shd w:val="clear" w:color="auto" w:fill="FFFFFF"/>
-          <w:lang w:eastAsia="fr-FR"/>
-        </w:rPr>
-        <w:t xml:space="preserve"> </w:t>
+        <w:t xml:space="preserve">Malter Alexandre </w:t>
       </w:r>
       <w:r>
         <w:rPr>
@@ -1843,6 +1821,63 @@
       <w:pPr>
         <w:spacing w:after="0" w:line="240" w:lineRule="auto"/>
         <w:rPr>
+          <w:rFonts w:ascii="Arial" w:eastAsia="Times New Roman" w:hAnsi="Arial" w:cs="Arial"/>
+          <w:color w:val="3C78D8"/>
+          <w:sz w:val="32"/>
+          <w:szCs w:val="30"/>
+          <w:shd w:val="clear" w:color="auto" w:fill="FFFFFF"/>
+          <w:lang w:eastAsia="fr-FR"/>
+        </w:rPr>
+      </w:pPr>
+      <w:r>
+        <w:rPr>
+          <w:rFonts w:ascii="Arial" w:eastAsia="Times New Roman" w:hAnsi="Arial" w:cs="Arial"/>
+          <w:color w:val="3C78D8"/>
+          <w:sz w:val="32"/>
+          <w:szCs w:val="30"/>
+          <w:shd w:val="clear" w:color="auto" w:fill="FFFFFF"/>
+          <w:lang w:eastAsia="fr-FR"/>
+        </w:rPr>
+        <w:t>PARTI 5</w:t>
+      </w:r>
+      <w:r>
+        <w:rPr>
+          <w:rFonts w:ascii="Arial" w:eastAsia="Times New Roman" w:hAnsi="Arial" w:cs="Arial"/>
+          <w:color w:val="3C78D8"/>
+          <w:sz w:val="32"/>
+          <w:szCs w:val="30"/>
+          <w:shd w:val="clear" w:color="auto" w:fill="FFFFFF"/>
+          <w:lang w:eastAsia="fr-FR"/>
+        </w:rPr>
+        <w:t xml:space="preserve"> : Partie individuel de </w:t>
+      </w:r>
+      <w:r>
+        <w:rPr>
+          <w:rFonts w:ascii="Arial" w:eastAsia="Times New Roman" w:hAnsi="Arial" w:cs="Arial"/>
+          <w:color w:val="3C78D8"/>
+          <w:sz w:val="32"/>
+          <w:szCs w:val="30"/>
+          <w:shd w:val="clear" w:color="auto" w:fill="FFFFFF"/>
+          <w:lang w:eastAsia="fr-FR"/>
+        </w:rPr>
+        <w:t xml:space="preserve">Garcia Florian </w:t>
+      </w:r>
+      <w:r>
+        <w:rPr>
+          <w:rFonts w:ascii="Arial" w:eastAsia="Times New Roman" w:hAnsi="Arial" w:cs="Arial"/>
+          <w:color w:val="3C78D8"/>
+          <w:sz w:val="32"/>
+          <w:szCs w:val="30"/>
+          <w:shd w:val="clear" w:color="auto" w:fill="FFFFFF"/>
+          <w:lang w:eastAsia="fr-FR"/>
+        </w:rPr>
+        <w:t>(20-30 pages)</w:t>
+      </w:r>
+    </w:p>
+    <w:p>
+      <w:pPr>
+        <w:spacing w:after="0" w:line="240" w:lineRule="auto"/>
+        <w:rPr>
           <w:rFonts w:ascii="Times New Roman" w:eastAsia="Times New Roman" w:hAnsi="Times New Roman" w:cs="Times New Roman"/>
           <w:sz w:val="28"/>
           <w:szCs w:val="24"/>
@@ -1852,58 +1887,327 @@
       <w:r>
         <w:rPr>
           <w:rFonts w:ascii="Arial" w:eastAsia="Times New Roman" w:hAnsi="Arial" w:cs="Arial"/>
-          <w:color w:val="3C78D8"/>
-          <w:sz w:val="32"/>
-          <w:szCs w:val="30"/>
-          <w:shd w:val="clear" w:color="auto" w:fill="FFFFFF"/>
-          <w:lang w:eastAsia="fr-FR"/>
-        </w:rPr>
-        <w:t>PARTI 5</w:t>
-      </w:r>
-      <w:r>
-        <w:rPr>
-          <w:rFonts w:ascii="Arial" w:eastAsia="Times New Roman" w:hAnsi="Arial" w:cs="Arial"/>
-          <w:color w:val="3C78D8"/>
-          <w:sz w:val="32"/>
-          <w:szCs w:val="30"/>
-          <w:shd w:val="clear" w:color="auto" w:fill="FFFFFF"/>
-          <w:lang w:eastAsia="fr-FR"/>
-        </w:rPr>
-        <w:t xml:space="preserve"> : Partie individuel de </w:t>
-      </w:r>
-      <w:r>
-        <w:rPr>
-          <w:rFonts w:ascii="Arial" w:eastAsia="Times New Roman" w:hAnsi="Arial" w:cs="Arial"/>
-          <w:color w:val="3C78D8"/>
-          <w:sz w:val="32"/>
-          <w:szCs w:val="30"/>
-          <w:shd w:val="clear" w:color="auto" w:fill="FFFFFF"/>
-          <w:lang w:eastAsia="fr-FR"/>
-        </w:rPr>
-        <w:t>Garcia Florian</w:t>
-      </w:r>
-      <w:r>
-        <w:rPr>
-          <w:rFonts w:ascii="Arial" w:eastAsia="Times New Roman" w:hAnsi="Arial" w:cs="Arial"/>
-          <w:color w:val="3C78D8"/>
-          <w:sz w:val="32"/>
-          <w:szCs w:val="30"/>
-          <w:shd w:val="clear" w:color="auto" w:fill="FFFFFF"/>
-          <w:lang w:eastAsia="fr-FR"/>
-        </w:rPr>
-        <w:t xml:space="preserve"> </w:t>
-      </w:r>
-      <w:r>
-        <w:rPr>
-          <w:rFonts w:ascii="Arial" w:eastAsia="Times New Roman" w:hAnsi="Arial" w:cs="Arial"/>
-          <w:color w:val="3C78D8"/>
-          <w:sz w:val="32"/>
-          <w:szCs w:val="30"/>
-          <w:shd w:val="clear" w:color="auto" w:fill="FFFFFF"/>
-          <w:lang w:eastAsia="fr-FR"/>
-        </w:rPr>
-        <w:t>(20-30 pages)</w:t>
-      </w:r>
+          <w:color w:val="000000"/>
+          <w:szCs w:val="20"/>
+          <w:shd w:val="clear" w:color="auto" w:fill="FFFFFF"/>
+          <w:lang w:eastAsia="fr-FR"/>
+        </w:rPr>
+        <w:t>26</w:t>
+      </w:r>
+      <w:r>
+        <w:rPr>
+          <w:rFonts w:ascii="Arial" w:eastAsia="Times New Roman" w:hAnsi="Arial" w:cs="Arial"/>
+          <w:color w:val="000000"/>
+          <w:szCs w:val="20"/>
+          <w:shd w:val="clear" w:color="auto" w:fill="FFFFFF"/>
+          <w:lang w:eastAsia="fr-FR"/>
+        </w:rPr>
+        <w:t xml:space="preserve">. </w:t>
+      </w:r>
+      <w:r>
+        <w:rPr>
+          <w:rFonts w:ascii="Arial" w:eastAsia="Times New Roman" w:hAnsi="Arial" w:cs="Arial"/>
+          <w:color w:val="000000"/>
+          <w:szCs w:val="20"/>
+          <w:shd w:val="clear" w:color="auto" w:fill="FFFFFF"/>
+          <w:lang w:eastAsia="fr-FR"/>
+        </w:rPr>
+        <w:t>Analyse</w:t>
+      </w:r>
+      <w:r>
+        <w:rPr>
+          <w:rFonts w:ascii="Arial" w:eastAsia="Times New Roman" w:hAnsi="Arial" w:cs="Arial"/>
+          <w:color w:val="000000"/>
+          <w:szCs w:val="20"/>
+          <w:shd w:val="clear" w:color="auto" w:fill="FFFFFF"/>
+          <w:lang w:eastAsia="fr-FR"/>
+        </w:rPr>
+        <w:t xml:space="preserve"> 1</w:t>
+      </w:r>
+    </w:p>
+    <w:p>
+      <w:pPr>
+        <w:spacing w:after="0" w:line="240" w:lineRule="auto"/>
+        <w:rPr>
+          <w:rFonts w:ascii="Times New Roman" w:eastAsia="Times New Roman" w:hAnsi="Times New Roman" w:cs="Times New Roman"/>
+          <w:sz w:val="28"/>
+          <w:szCs w:val="24"/>
+          <w:lang w:eastAsia="fr-FR"/>
+        </w:rPr>
+      </w:pPr>
+      <w:r>
+        <w:rPr>
+          <w:rFonts w:ascii="Arial" w:eastAsia="Times New Roman" w:hAnsi="Arial" w:cs="Arial"/>
+          <w:color w:val="000000"/>
+          <w:szCs w:val="20"/>
+          <w:shd w:val="clear" w:color="auto" w:fill="FFFFFF"/>
+          <w:lang w:eastAsia="fr-FR"/>
+        </w:rPr>
+        <w:tab/>
+      </w:r>
+      <w:r>
+        <w:rPr>
+          <w:rFonts w:ascii="Arial" w:eastAsia="Times New Roman" w:hAnsi="Arial" w:cs="Arial"/>
+          <w:i/>
+          <w:iCs/>
+          <w:color w:val="000000"/>
+          <w:szCs w:val="20"/>
+          <w:shd w:val="clear" w:color="auto" w:fill="FFFFFF"/>
+          <w:lang w:eastAsia="fr-FR"/>
+        </w:rPr>
+        <w:t>1</w:t>
+      </w:r>
+      <w:r>
+        <w:rPr>
+          <w:rFonts w:ascii="Arial" w:eastAsia="Times New Roman" w:hAnsi="Arial" w:cs="Arial"/>
+          <w:i/>
+          <w:iCs/>
+          <w:color w:val="000000"/>
+          <w:szCs w:val="20"/>
+          <w:shd w:val="clear" w:color="auto" w:fill="FFFFFF"/>
+          <w:lang w:eastAsia="fr-FR"/>
+        </w:rPr>
+        <w:t xml:space="preserve"> Cas d’utilisations </w:t>
+      </w:r>
+    </w:p>
+    <w:p>
+      <w:pPr>
+        <w:spacing w:after="0" w:line="240" w:lineRule="auto"/>
+        <w:rPr>
+          <w:rFonts w:ascii="Times New Roman" w:eastAsia="Times New Roman" w:hAnsi="Times New Roman" w:cs="Times New Roman"/>
+          <w:sz w:val="28"/>
+          <w:szCs w:val="24"/>
+          <w:lang w:eastAsia="fr-FR"/>
+        </w:rPr>
+      </w:pPr>
+      <w:r>
+        <w:rPr>
+          <w:rFonts w:ascii="Arial" w:eastAsia="Times New Roman" w:hAnsi="Arial" w:cs="Arial"/>
+          <w:i/>
+          <w:iCs/>
+          <w:color w:val="000000"/>
+          <w:szCs w:val="20"/>
+          <w:shd w:val="clear" w:color="auto" w:fill="FFFFFF"/>
+          <w:lang w:eastAsia="fr-FR"/>
+        </w:rPr>
+        <w:tab/>
+      </w:r>
+      <w:r>
+        <w:rPr>
+          <w:rFonts w:ascii="Arial" w:eastAsia="Times New Roman" w:hAnsi="Arial" w:cs="Arial"/>
+          <w:i/>
+          <w:iCs/>
+          <w:color w:val="000000"/>
+          <w:szCs w:val="20"/>
+          <w:shd w:val="clear" w:color="auto" w:fill="FFFFFF"/>
+          <w:lang w:eastAsia="fr-FR"/>
+        </w:rPr>
+        <w:t>2 Diagramme de séquence</w:t>
+      </w:r>
+    </w:p>
+    <w:p>
+      <w:pPr>
+        <w:spacing w:after="0" w:line="240" w:lineRule="auto"/>
+        <w:rPr>
+          <w:rFonts w:ascii="Times New Roman" w:eastAsia="Times New Roman" w:hAnsi="Times New Roman" w:cs="Times New Roman"/>
+          <w:sz w:val="28"/>
+          <w:szCs w:val="24"/>
+          <w:lang w:eastAsia="fr-FR"/>
+        </w:rPr>
+      </w:pPr>
+      <w:r>
+        <w:rPr>
+          <w:rFonts w:ascii="Arial" w:eastAsia="Times New Roman" w:hAnsi="Arial" w:cs="Arial"/>
+          <w:i/>
+          <w:iCs/>
+          <w:color w:val="000000"/>
+          <w:szCs w:val="20"/>
+          <w:shd w:val="clear" w:color="auto" w:fill="FFFFFF"/>
+          <w:lang w:eastAsia="fr-FR"/>
+        </w:rPr>
+        <w:tab/>
+      </w:r>
+      <w:r>
+        <w:rPr>
+          <w:rFonts w:ascii="Arial" w:eastAsia="Times New Roman" w:hAnsi="Arial" w:cs="Arial"/>
+          <w:i/>
+          <w:iCs/>
+          <w:color w:val="000000"/>
+          <w:szCs w:val="20"/>
+          <w:shd w:val="clear" w:color="auto" w:fill="FFFFFF"/>
+          <w:lang w:eastAsia="fr-FR"/>
+        </w:rPr>
+        <w:t>3 Diagramme de classe</w:t>
+      </w:r>
+    </w:p>
+    <w:p>
+      <w:pPr>
+        <w:spacing w:after="0" w:line="240" w:lineRule="auto"/>
+        <w:rPr>
+          <w:rFonts w:ascii="Arial" w:eastAsia="Times New Roman" w:hAnsi="Arial" w:cs="Arial"/>
+          <w:i/>
+          <w:iCs/>
+          <w:color w:val="000000"/>
+          <w:szCs w:val="20"/>
+          <w:shd w:val="clear" w:color="auto" w:fill="FFFFFF"/>
+          <w:lang w:eastAsia="fr-FR"/>
+        </w:rPr>
+      </w:pPr>
+      <w:r>
+        <w:rPr>
+          <w:rFonts w:ascii="Arial" w:eastAsia="Times New Roman" w:hAnsi="Arial" w:cs="Arial"/>
+          <w:i/>
+          <w:iCs/>
+          <w:color w:val="000000"/>
+          <w:szCs w:val="20"/>
+          <w:shd w:val="clear" w:color="auto" w:fill="FFFFFF"/>
+          <w:lang w:eastAsia="fr-FR"/>
+        </w:rPr>
+        <w:t>30</w:t>
+      </w:r>
+      <w:r>
+        <w:rPr>
+          <w:rFonts w:ascii="Arial" w:eastAsia="Times New Roman" w:hAnsi="Arial" w:cs="Arial"/>
+          <w:i/>
+          <w:iCs/>
+          <w:color w:val="000000"/>
+          <w:szCs w:val="20"/>
+          <w:shd w:val="clear" w:color="auto" w:fill="FFFFFF"/>
+          <w:lang w:eastAsia="fr-FR"/>
+        </w:rPr>
+        <w:t>. Suivie Du projet</w:t>
+      </w:r>
+    </w:p>
+    <w:p>
+      <w:pPr>
+        <w:spacing w:after="0" w:line="240" w:lineRule="auto"/>
+        <w:rPr>
+          <w:rFonts w:ascii="Arial" w:eastAsia="Times New Roman" w:hAnsi="Arial" w:cs="Arial"/>
+          <w:i/>
+          <w:iCs/>
+          <w:color w:val="000000"/>
+          <w:szCs w:val="20"/>
+          <w:shd w:val="clear" w:color="auto" w:fill="FFFFFF"/>
+          <w:lang w:eastAsia="fr-FR"/>
+        </w:rPr>
+      </w:pPr>
+      <w:r>
+        <w:rPr>
+          <w:rFonts w:ascii="Arial" w:eastAsia="Times New Roman" w:hAnsi="Arial" w:cs="Arial"/>
+          <w:i/>
+          <w:iCs/>
+          <w:color w:val="000000"/>
+          <w:szCs w:val="20"/>
+          <w:shd w:val="clear" w:color="auto" w:fill="FFFFFF"/>
+          <w:lang w:eastAsia="fr-FR"/>
+        </w:rPr>
+        <w:tab/>
+        <w:t>1 Compte Rendu D’activité</w:t>
+      </w:r>
+    </w:p>
+    <w:p>
+      <w:pPr>
+        <w:spacing w:after="0" w:line="240" w:lineRule="auto"/>
+        <w:rPr>
+          <w:rFonts w:ascii="Arial" w:eastAsia="Times New Roman" w:hAnsi="Arial" w:cs="Arial"/>
+          <w:i/>
+          <w:iCs/>
+          <w:color w:val="000000"/>
+          <w:szCs w:val="20"/>
+          <w:shd w:val="clear" w:color="auto" w:fill="FFFFFF"/>
+          <w:lang w:eastAsia="fr-FR"/>
+        </w:rPr>
+      </w:pPr>
+      <w:r>
+        <w:rPr>
+          <w:rFonts w:ascii="Arial" w:eastAsia="Times New Roman" w:hAnsi="Arial" w:cs="Arial"/>
+          <w:i/>
+          <w:iCs/>
+          <w:color w:val="000000"/>
+          <w:szCs w:val="20"/>
+          <w:shd w:val="clear" w:color="auto" w:fill="FFFFFF"/>
+          <w:lang w:eastAsia="fr-FR"/>
+        </w:rPr>
+        <w:tab/>
+        <w:t>2 Mise à niveau des heures déjà allouer</w:t>
+      </w:r>
+    </w:p>
+    <w:p>
+      <w:pPr>
+        <w:spacing w:after="0" w:line="240" w:lineRule="auto"/>
+        <w:rPr>
+          <w:rFonts w:ascii="Arial" w:eastAsia="Times New Roman" w:hAnsi="Arial" w:cs="Arial"/>
+          <w:i/>
+          <w:iCs/>
+          <w:color w:val="000000"/>
+          <w:szCs w:val="20"/>
+          <w:shd w:val="clear" w:color="auto" w:fill="FFFFFF"/>
+          <w:lang w:eastAsia="fr-FR"/>
+        </w:rPr>
+      </w:pPr>
+      <w:r>
+        <w:rPr>
+          <w:rFonts w:ascii="Arial" w:eastAsia="Times New Roman" w:hAnsi="Arial" w:cs="Arial"/>
+          <w:i/>
+          <w:iCs/>
+          <w:color w:val="000000"/>
+          <w:szCs w:val="20"/>
+          <w:shd w:val="clear" w:color="auto" w:fill="FFFFFF"/>
+          <w:lang w:eastAsia="fr-FR"/>
+        </w:rPr>
+        <w:t xml:space="preserve">15. </w:t>
+      </w:r>
+      <w:r>
+        <w:rPr>
+          <w:rFonts w:ascii="Arial" w:eastAsia="Times New Roman" w:hAnsi="Arial" w:cs="Arial"/>
+          <w:i/>
+          <w:iCs/>
+          <w:color w:val="000000"/>
+          <w:szCs w:val="20"/>
+          <w:shd w:val="clear" w:color="auto" w:fill="FFFFFF"/>
+          <w:lang w:eastAsia="fr-FR"/>
+        </w:rPr>
+        <w:t>Matériel</w:t>
+      </w:r>
+    </w:p>
+    <w:p>
+      <w:pPr>
+        <w:spacing w:after="0" w:line="240" w:lineRule="auto"/>
+        <w:rPr>
+          <w:rFonts w:ascii="Arial" w:eastAsia="Times New Roman" w:hAnsi="Arial" w:cs="Arial"/>
+          <w:i/>
+          <w:iCs/>
+          <w:color w:val="000000"/>
+          <w:szCs w:val="20"/>
+          <w:shd w:val="clear" w:color="auto" w:fill="FFFFFF"/>
+          <w:lang w:eastAsia="fr-FR"/>
+        </w:rPr>
+      </w:pPr>
+      <w:r>
+        <w:rPr>
+          <w:rFonts w:ascii="Arial" w:eastAsia="Times New Roman" w:hAnsi="Arial" w:cs="Arial"/>
+          <w:i/>
+          <w:iCs/>
+          <w:color w:val="000000"/>
+          <w:szCs w:val="20"/>
+          <w:shd w:val="clear" w:color="auto" w:fill="FFFFFF"/>
+          <w:lang w:eastAsia="fr-FR"/>
+        </w:rPr>
+        <w:tab/>
+      </w:r>
+      <w:bookmarkStart w:id="0" w:name="_GoBack"/>
+      <w:bookmarkEnd w:id="0"/>
+    </w:p>
+    <w:p>
+      <w:pPr>
+        <w:spacing w:after="0" w:line="240" w:lineRule="auto"/>
+        <w:rPr>
+          <w:rFonts w:ascii="Times New Roman" w:eastAsia="Times New Roman" w:hAnsi="Times New Roman" w:cs="Times New Roman"/>
+          <w:sz w:val="28"/>
+          <w:szCs w:val="24"/>
+          <w:lang w:eastAsia="fr-FR"/>
+        </w:rPr>
+      </w:pPr>
     </w:p>
     <w:p>
       <w:pPr>
@@ -2600,7 +2904,7 @@
               </wp:anchor>
             </w:drawing>
           </mc:Choice>
-          <mc:Fallback>
+          <mc:Fallback xmlns:w16se="http://schemas.microsoft.com/office/word/2015/wordml/symex" xmlns:cx="http://schemas.microsoft.com/office/drawing/2014/chartex">
             <w:pict>
               <v:shapetype w14:anchorId="29D9B3B2" id="_x0000_t202" coordsize="21600,21600" o:spt="202" path="m,l,21600r21600,l21600,xe">
                 <v:stroke joinstyle="miter"/>
@@ -3377,7 +3681,7 @@
               </wp:anchor>
             </w:drawing>
           </mc:Choice>
-          <mc:Fallback>
+          <mc:Fallback xmlns:w16se="http://schemas.microsoft.com/office/word/2015/wordml/symex" xmlns:cx="http://schemas.microsoft.com/office/drawing/2014/chartex">
             <w:pict>
               <v:shape w14:anchorId="666C053C" id="Zone de texte 8" o:spid="_x0000_s1027" type="#_x0000_t202" style="position:absolute;margin-left:-16.1pt;margin-top:19.7pt;width:230.25pt;height:118.5pt;z-index:251661312;visibility:visible;mso-wrap-style:square;mso-height-percent:0;mso-wrap-distance-left:9pt;mso-wrap-distance-top:0;mso-wrap-distance-right:9pt;mso-wrap-distance-bottom:0;mso-position-horizontal:absolute;mso-position-horizontal-relative:text;mso-position-vertical:absolute;mso-position-vertical-relative:text;mso-height-percent:0;mso-height-relative:margin;v-text-anchor:top" o:gfxdata="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" filled="f" stroked="f" strokeweight=".5pt">
                 <v:textbox>
@@ -3761,7 +4065,7 @@
             <wp:docPr id="12" name="Image 10">
               <a:extLst xmlns:a="http://schemas.openxmlformats.org/drawingml/2006/main">
                 <a:ext uri="{FF2B5EF4-FFF2-40B4-BE49-F238E27FC236}">
-                  <a16:creationId xmlns:a16="http://schemas.microsoft.com/office/drawing/2014/main" id="{00000000-0000-0000-0000-000000000000}"/>
+                  <a16:creationId xmlns:a16="http://schemas.microsoft.com/office/drawing/2014/main" xmlns:w16se="http://schemas.microsoft.com/office/word/2015/wordml/symex" xmlns:w="http://schemas.openxmlformats.org/wordprocessingml/2006/main" xmlns:w10="urn:schemas-microsoft-com:office:word" xmlns:v="urn:schemas-microsoft-com:vml" xmlns:o="urn:schemas-microsoft-com:office:office" xmlns:cx="http://schemas.microsoft.com/office/drawing/2014/chartex" xmlns="" id="{00000000-0000-0000-0000-000000000000}"/>
                 </a:ext>
               </a:extLst>
             </wp:docPr>
@@ -3775,7 +4079,7 @@
                     <pic:cNvPr id="5" name="Image 10">
                       <a:extLst>
                         <a:ext uri="{FF2B5EF4-FFF2-40B4-BE49-F238E27FC236}">
-                          <a16:creationId xmlns:a16="http://schemas.microsoft.com/office/drawing/2014/main" id="{00000000-0000-0000-0000-000000000000}"/>
+                          <a16:creationId xmlns:a16="http://schemas.microsoft.com/office/drawing/2014/main" xmlns:w16se="http://schemas.microsoft.com/office/word/2015/wordml/symex" xmlns:w="http://schemas.openxmlformats.org/wordprocessingml/2006/main" xmlns:w10="urn:schemas-microsoft-com:office:word" xmlns:v="urn:schemas-microsoft-com:vml" xmlns:o="urn:schemas-microsoft-com:office:office" xmlns:cx="http://schemas.microsoft.com/office/drawing/2014/chartex" xmlns="" id="{00000000-0000-0000-0000-000000000000}"/>
                         </a:ext>
                       </a:extLst>
                     </pic:cNvPr>
@@ -4714,7 +5018,6 @@
           <w:u w:val="single"/>
           <w:lang w:eastAsia="fr-FR"/>
         </w:rPr>
-        <w:lastRenderedPageBreak/>
         <w:t>Diagramme d’exigence</w:t>
       </w:r>
     </w:p>
@@ -5370,7 +5673,6 @@
           <w:u w:val="single"/>
           <w:lang w:eastAsia="fr-FR"/>
         </w:rPr>
-        <w:lastRenderedPageBreak/>
         <w:t>MCD</w:t>
       </w:r>
     </w:p>
@@ -6219,7 +6521,6 @@
           <w:shd w:val="clear" w:color="auto" w:fill="FFFFFF"/>
           <w:lang w:eastAsia="fr-FR"/>
         </w:rPr>
-        <w:lastRenderedPageBreak/>
         <w:t>Organisation du projet</w:t>
       </w:r>
     </w:p>
@@ -7065,7 +7366,6 @@
           <w:szCs w:val="24"/>
           <w:lang w:eastAsia="fr-FR"/>
         </w:rPr>
-        <w:lastRenderedPageBreak/>
         <w:t>Gantt Prévisionnel</w:t>
       </w:r>
       <w:r>
@@ -7507,7 +7807,6 @@
           <w:szCs w:val="24"/>
           <w:lang w:eastAsia="fr-FR"/>
         </w:rPr>
-        <w:lastRenderedPageBreak/>
         <w:t>Répartition des tâches</w:t>
       </w:r>
       <w:r>
@@ -8216,7 +8515,6 @@
           <w:shd w:val="clear" w:color="auto" w:fill="FFFFFF"/>
           <w:lang w:eastAsia="fr-FR"/>
         </w:rPr>
-        <w:lastRenderedPageBreak/>
         <w:t>PARTIE 2 : Partie individuel de Valentin Bouet</w:t>
       </w:r>
     </w:p>
@@ -8366,7 +8664,7 @@
             <wp:docPr id="24" name="Image 5">
               <a:extLst xmlns:a="http://schemas.openxmlformats.org/drawingml/2006/main">
                 <a:ext uri="{FF2B5EF4-FFF2-40B4-BE49-F238E27FC236}">
-                  <a16:creationId xmlns:a16="http://schemas.microsoft.com/office/drawing/2014/main" id="{00000000-0000-0000-0000-000000000000}"/>
+                  <a16:creationId xmlns:a16="http://schemas.microsoft.com/office/drawing/2014/main" xmlns:w16se="http://schemas.microsoft.com/office/word/2015/wordml/symex" xmlns:w="http://schemas.openxmlformats.org/wordprocessingml/2006/main" xmlns:w10="urn:schemas-microsoft-com:office:word" xmlns:v="urn:schemas-microsoft-com:vml" xmlns:o="urn:schemas-microsoft-com:office:office" xmlns:cx="http://schemas.microsoft.com/office/drawing/2014/chartex" xmlns="" id="{00000000-0000-0000-0000-000000000000}"/>
                 </a:ext>
               </a:extLst>
             </wp:docPr>
@@ -8380,7 +8678,7 @@
                     <pic:cNvPr id="4" name="Image 5">
                       <a:extLst>
                         <a:ext uri="{FF2B5EF4-FFF2-40B4-BE49-F238E27FC236}">
-                          <a16:creationId xmlns:a16="http://schemas.microsoft.com/office/drawing/2014/main" id="{00000000-0000-0000-0000-000000000000}"/>
+                          <a16:creationId xmlns:a16="http://schemas.microsoft.com/office/drawing/2014/main" xmlns:w16se="http://schemas.microsoft.com/office/word/2015/wordml/symex" xmlns:w="http://schemas.openxmlformats.org/wordprocessingml/2006/main" xmlns:w10="urn:schemas-microsoft-com:office:word" xmlns:v="urn:schemas-microsoft-com:vml" xmlns:o="urn:schemas-microsoft-com:office:office" xmlns:cx="http://schemas.microsoft.com/office/drawing/2014/chartex" xmlns="" id="{00000000-0000-0000-0000-000000000000}"/>
                         </a:ext>
                       </a:extLst>
                     </pic:cNvPr>
@@ -8661,7 +8959,7 @@
               </wp:anchor>
             </w:drawing>
           </mc:Choice>
-          <mc:Fallback>
+          <mc:Fallback xmlns:w16se="http://schemas.microsoft.com/office/word/2015/wordml/symex" xmlns:cx="http://schemas.microsoft.com/office/drawing/2014/chartex">
             <w:pict>
               <v:shape w14:anchorId="12767DC1" id="Zone de texte 2" o:spid="_x0000_s1028" type="#_x0000_t202" style="position:absolute;left:0;text-align:left;margin-left:291.4pt;margin-top:10pt;width:185.9pt;height:214.5pt;z-index:251673600;visibility:visible;mso-wrap-style:square;mso-width-percent:400;mso-height-percent:0;mso-wrap-distance-left:9pt;mso-wrap-distance-top:3.6pt;mso-wrap-distance-right:9pt;mso-wrap-distance-bottom:3.6pt;mso-position-horizontal:absolute;mso-position-horizontal-relative:text;mso-position-vertical:absolute;mso-position-vertical-relative:text;mso-width-percent:400;mso-height-percent:0;mso-width-relative:margin;mso-height-relative:margin;v-text-anchor:top" o:gfxdata="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" filled="f" stroked="f">
                 <v:textbox>
@@ -8922,7 +9220,6 @@
           <w:szCs w:val="24"/>
           <w:lang w:eastAsia="fr-FR"/>
         </w:rPr>
-        <w:lastRenderedPageBreak/>
         <w:drawing>
           <wp:anchor distT="0" distB="0" distL="114300" distR="114300" simplePos="0" relativeHeight="251670528" behindDoc="0" locked="0" layoutInCell="1" allowOverlap="1" wp14:anchorId="66FBCEAF" wp14:editId="5A09551B">
             <wp:simplePos x="0" y="0"/>
@@ -9089,7 +9386,7 @@
               </wp:anchor>
             </w:drawing>
           </mc:Choice>
-          <mc:Fallback>
+          <mc:Fallback xmlns:w16se="http://schemas.microsoft.com/office/word/2015/wordml/symex" xmlns:cx="http://schemas.microsoft.com/office/drawing/2014/chartex">
             <w:pict>
               <v:shape w14:anchorId="3D35934A" id="_x0000_s1029" type="#_x0000_t202" style="position:absolute;margin-left:264.4pt;margin-top:22.6pt;width:185.9pt;height:201.75pt;z-index:251675648;visibility:visible;mso-wrap-style:square;mso-width-percent:400;mso-height-percent:0;mso-wrap-distance-left:9pt;mso-wrap-distance-top:3.6pt;mso-wrap-distance-right:9pt;mso-wrap-distance-bottom:3.6pt;mso-position-horizontal:absolute;mso-position-horizontal-relative:text;mso-position-vertical:absolute;mso-position-vertical-relative:text;mso-width-percent:400;mso-height-percent:0;mso-width-relative:margin;mso-height-relative:margin;v-text-anchor:top" o:gfxdata="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" filled="f" stroked="f">
                 <v:textbox>
@@ -9651,7 +9948,6 @@
           <w:szCs w:val="24"/>
           <w:lang w:eastAsia="fr-FR"/>
         </w:rPr>
-        <w:lastRenderedPageBreak/>
         <w:t>Scenario</w:t>
       </w:r>
     </w:p>
@@ -10026,7 +10322,6 @@
           <w:shd w:val="clear" w:color="auto" w:fill="FFFFFF"/>
           <w:lang w:eastAsia="fr-FR"/>
         </w:rPr>
-        <w:lastRenderedPageBreak/>
         <w:t xml:space="preserve">Suivie du projet </w:t>
       </w:r>
     </w:p>
@@ -10105,7 +10400,7 @@
             <wp:docPr id="13" name="Image 3">
               <a:extLst xmlns:a="http://schemas.openxmlformats.org/drawingml/2006/main">
                 <a:ext uri="{FF2B5EF4-FFF2-40B4-BE49-F238E27FC236}">
-                  <a16:creationId xmlns:a16="http://schemas.microsoft.com/office/drawing/2014/main" id="{00000000-0000-0000-0000-000000000000}"/>
+                  <a16:creationId xmlns:a16="http://schemas.microsoft.com/office/drawing/2014/main" xmlns:w16se="http://schemas.microsoft.com/office/word/2015/wordml/symex" xmlns:w="http://schemas.openxmlformats.org/wordprocessingml/2006/main" xmlns:w10="urn:schemas-microsoft-com:office:word" xmlns:v="urn:schemas-microsoft-com:vml" xmlns:o="urn:schemas-microsoft-com:office:office" xmlns:cx="http://schemas.microsoft.com/office/drawing/2014/chartex" xmlns="" id="{00000000-0000-0000-0000-000000000000}"/>
                 </a:ext>
               </a:extLst>
             </wp:docPr>
@@ -10119,7 +10414,7 @@
                     <pic:cNvPr id="2" name="Image 3">
                       <a:extLst>
                         <a:ext uri="{FF2B5EF4-FFF2-40B4-BE49-F238E27FC236}">
-                          <a16:creationId xmlns:a16="http://schemas.microsoft.com/office/drawing/2014/main" id="{00000000-0000-0000-0000-000000000000}"/>
+                          <a16:creationId xmlns:a16="http://schemas.microsoft.com/office/drawing/2014/main" xmlns:w16se="http://schemas.microsoft.com/office/word/2015/wordml/symex" xmlns:w="http://schemas.openxmlformats.org/wordprocessingml/2006/main" xmlns:w10="urn:schemas-microsoft-com:office:word" xmlns:v="urn:schemas-microsoft-com:vml" xmlns:o="urn:schemas-microsoft-com:office:office" xmlns:cx="http://schemas.microsoft.com/office/drawing/2014/chartex" xmlns="" id="{00000000-0000-0000-0000-000000000000}"/>
                         </a:ext>
                       </a:extLst>
                     </pic:cNvPr>
@@ -10447,7 +10742,7 @@
               </wp:anchor>
             </w:drawing>
           </mc:Choice>
-          <mc:Fallback>
+          <mc:Fallback xmlns:w16se="http://schemas.microsoft.com/office/word/2015/wordml/symex" xmlns:cx="http://schemas.microsoft.com/office/drawing/2014/chartex">
             <w:pict>
               <v:shape w14:anchorId="59BFC5CC" id="_x0000_s1030" type="#_x0000_t202" style="position:absolute;left:0;text-align:left;margin-left:-11.6pt;margin-top:35.75pt;width:451.15pt;height:110.6pt;z-index:251700224;visibility:visible;mso-wrap-style:square;mso-width-percent:0;mso-height-percent:200;mso-wrap-distance-left:9pt;mso-wrap-distance-top:3.6pt;mso-wrap-distance-right:9pt;mso-wrap-distance-bottom:3.6pt;mso-position-horizontal:absolute;mso-position-horizontal-relative:text;mso-position-vertical:absolute;mso-position-vertical-relative:text;mso-width-percent:0;mso-height-percent:200;mso-width-relative:margin;mso-height-relative:margin;v-text-anchor:top" o:gfxdata="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" stroked="f">
                 <v:textbox style="mso-fit-shape-to-text:t">
@@ -10510,7 +10805,7 @@
             <wp:docPr id="14" name="Image 10">
               <a:extLst xmlns:a="http://schemas.openxmlformats.org/drawingml/2006/main">
                 <a:ext uri="{FF2B5EF4-FFF2-40B4-BE49-F238E27FC236}">
-                  <a16:creationId xmlns:a16="http://schemas.microsoft.com/office/drawing/2014/main" id="{00000000-0000-0000-0000-000000000000}"/>
+                  <a16:creationId xmlns:a16="http://schemas.microsoft.com/office/drawing/2014/main" xmlns:w16se="http://schemas.microsoft.com/office/word/2015/wordml/symex" xmlns:w="http://schemas.openxmlformats.org/wordprocessingml/2006/main" xmlns:w10="urn:schemas-microsoft-com:office:word" xmlns:v="urn:schemas-microsoft-com:vml" xmlns:o="urn:schemas-microsoft-com:office:office" xmlns:cx="http://schemas.microsoft.com/office/drawing/2014/chartex" xmlns="" id="{00000000-0000-0000-0000-000000000000}"/>
                 </a:ext>
               </a:extLst>
             </wp:docPr>
@@ -10524,7 +10819,7 @@
                     <pic:cNvPr id="4" name="Image 10">
                       <a:extLst>
                         <a:ext uri="{FF2B5EF4-FFF2-40B4-BE49-F238E27FC236}">
-                          <a16:creationId xmlns:a16="http://schemas.microsoft.com/office/drawing/2014/main" id="{00000000-0000-0000-0000-000000000000}"/>
+                          <a16:creationId xmlns:a16="http://schemas.microsoft.com/office/drawing/2014/main" xmlns:w16se="http://schemas.microsoft.com/office/word/2015/wordml/symex" xmlns:w="http://schemas.openxmlformats.org/wordprocessingml/2006/main" xmlns:w10="urn:schemas-microsoft-com:office:word" xmlns:v="urn:schemas-microsoft-com:vml" xmlns:o="urn:schemas-microsoft-com:office:office" xmlns:cx="http://schemas.microsoft.com/office/drawing/2014/chartex" xmlns="" id="{00000000-0000-0000-0000-000000000000}"/>
                         </a:ext>
                       </a:extLst>
                     </pic:cNvPr>
@@ -10696,7 +10991,7 @@
               </wp:anchor>
             </w:drawing>
           </mc:Choice>
-          <mc:Fallback>
+          <mc:Fallback xmlns:w16se="http://schemas.microsoft.com/office/word/2015/wordml/symex" xmlns:cx="http://schemas.microsoft.com/office/drawing/2014/chartex">
             <w:pict>
               <v:shape w14:anchorId="7784E1B4" id="_x0000_s1031" type="#_x0000_t202" style="position:absolute;left:0;text-align:left;margin-left:289.15pt;margin-top:6pt;width:185.9pt;height:217.5pt;z-index:251698176;visibility:visible;mso-wrap-style:square;mso-width-percent:400;mso-height-percent:0;mso-wrap-distance-left:9pt;mso-wrap-distance-top:3.6pt;mso-wrap-distance-right:9pt;mso-wrap-distance-bottom:3.6pt;mso-position-horizontal:absolute;mso-position-horizontal-relative:text;mso-position-vertical:absolute;mso-position-vertical-relative:text;mso-width-percent:400;mso-height-percent:0;mso-width-relative:margin;mso-height-relative:margin;v-text-anchor:top" o:gfxdata="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" stroked="f">
                 <v:textbox>
@@ -11003,21 +11298,6 @@
           <w:lang w:eastAsia="fr-FR"/>
         </w:rPr>
       </w:pPr>
-      <w:r>
-        <w:rPr>
-          <w:rFonts w:ascii="Arial" w:eastAsia="Times New Roman" w:hAnsi="Arial" w:cs="Arial"/>
-          <w:i/>
-          <w:iCs/>
-          <w:color w:val="3C78D8"/>
-          <w:sz w:val="32"/>
-          <w:szCs w:val="32"/>
-          <w:u w:val="single"/>
-          <w:shd w:val="clear" w:color="auto" w:fill="FFFFFF"/>
-          <w:lang w:eastAsia="fr-FR"/>
-        </w:rPr>
-        <w:lastRenderedPageBreak/>
-        <w:t>s</w:t>
-      </w:r>
       <w:r>
         <w:rPr>
           <w:rFonts w:ascii="Arial" w:eastAsia="Times New Roman" w:hAnsi="Arial" w:cs="Arial"/>
@@ -11280,7 +11560,7 @@
               </wp:anchor>
             </w:drawing>
           </mc:Choice>
-          <mc:Fallback>
+          <mc:Fallback xmlns:w16se="http://schemas.microsoft.com/office/word/2015/wordml/symex" xmlns:cx="http://schemas.microsoft.com/office/drawing/2014/chartex">
             <w:pict>
               <v:shapetype w14:anchorId="306316CF" id="_x0000_t34" coordsize="21600,21600" o:spt="34" o:oned="t" adj="10800" path="m,l@0,0@0,21600,21600,21600e" filled="f">
                 <v:stroke joinstyle="miter"/>
@@ -11419,7 +11699,7 @@
               </wp:anchor>
             </w:drawing>
           </mc:Choice>
-          <mc:Fallback>
+          <mc:Fallback xmlns:w16se="http://schemas.microsoft.com/office/word/2015/wordml/symex" xmlns:cx="http://schemas.microsoft.com/office/drawing/2014/chartex">
             <w:pict>
               <v:shapetype w14:anchorId="277F98C4" id="_x0000_t32" coordsize="21600,21600" o:spt="32" o:oned="t" path="m,l21600,21600e" filled="f">
                 <v:path arrowok="t" fillok="f" o:connecttype="none"/>
@@ -11497,7 +11777,7 @@
               </wp:anchor>
             </w:drawing>
           </mc:Choice>
-          <mc:Fallback>
+          <mc:Fallback xmlns:w16se="http://schemas.microsoft.com/office/word/2015/wordml/symex" xmlns:cx="http://schemas.microsoft.com/office/drawing/2014/chartex">
             <w:pict>
               <v:shape w14:anchorId="2AB4595B" id="Connecteur droit avec flèche 203" o:spid="_x0000_s1026" type="#_x0000_t32" style="position:absolute;margin-left:80.65pt;margin-top:14.35pt;width:93.75pt;height:93pt;flip:y;z-index:251720704;visibility:visible;mso-wrap-style:square;mso-wrap-distance-left:9pt;mso-wrap-distance-top:0;mso-wrap-distance-right:9pt;mso-wrap-distance-bottom:0;mso-position-horizontal:absolute;mso-position-horizontal-relative:text;mso-position-vertical:absolute;mso-position-vertical-relative:text" o:gfxdata="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" strokecolor="black [3200]" strokeweight="1pt">
                 <v:stroke endarrow="block" joinstyle="miter"/>
@@ -11649,7 +11929,7 @@
               </wp:anchor>
             </w:drawing>
           </mc:Choice>
-          <mc:Fallback>
+          <mc:Fallback xmlns:w16se="http://schemas.microsoft.com/office/word/2015/wordml/symex" xmlns:cx="http://schemas.microsoft.com/office/drawing/2014/chartex">
             <w:pict>
               <v:shape w14:anchorId="094BA6FD" id="_x0000_s1032" type="#_x0000_t202" style="position:absolute;left:0;text-align:left;margin-left:224.65pt;margin-top:18.55pt;width:185.9pt;height:110.6pt;z-index:251717632;visibility:visible;mso-wrap-style:square;mso-width-percent:400;mso-height-percent:200;mso-wrap-distance-left:9pt;mso-wrap-distance-top:3.6pt;mso-wrap-distance-right:9pt;mso-wrap-distance-bottom:3.6pt;mso-position-horizontal:absolute;mso-position-horizontal-relative:text;mso-position-vertical:absolute;mso-position-vertical-relative:text;mso-width-percent:400;mso-height-percent:200;mso-width-relative:margin;mso-height-relative:margin;v-text-anchor:top" o:gfxdata="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" stroked="f">
                 <v:textbox style="mso-fit-shape-to-text:t">
@@ -11762,7 +12042,7 @@
               </wp:anchor>
             </w:drawing>
           </mc:Choice>
-          <mc:Fallback>
+          <mc:Fallback xmlns:w16se="http://schemas.microsoft.com/office/word/2015/wordml/symex" xmlns:cx="http://schemas.microsoft.com/office/drawing/2014/chartex">
             <w:pict>
               <v:shape w14:anchorId="361C0AE7" id="_x0000_s1033" type="#_x0000_t202" style="position:absolute;left:0;text-align:left;margin-left:7.85pt;margin-top:23.55pt;width:185.9pt;height:110.6pt;z-index:251715584;visibility:visible;mso-wrap-style:square;mso-width-percent:400;mso-height-percent:200;mso-wrap-distance-left:9pt;mso-wrap-distance-top:3.6pt;mso-wrap-distance-right:9pt;mso-wrap-distance-bottom:3.6pt;mso-position-horizontal:absolute;mso-position-horizontal-relative:text;mso-position-vertical:absolute;mso-position-vertical-relative:text;mso-width-percent:400;mso-height-percent:200;mso-width-relative:margin;mso-height-relative:margin;v-text-anchor:top" o:gfxdata="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" stroked="f">
                 <v:textbox style="mso-fit-shape-to-text:t">
@@ -11939,7 +12219,7 @@
               </wp:anchor>
             </w:drawing>
           </mc:Choice>
-          <mc:Fallback>
+          <mc:Fallback xmlns:w16se="http://schemas.microsoft.com/office/word/2015/wordml/symex" xmlns:cx="http://schemas.microsoft.com/office/drawing/2014/chartex">
             <w:pict>
               <v:shape w14:anchorId="061CAEED" id="_x0000_s1034" type="#_x0000_t202" style="position:absolute;left:0;text-align:left;margin-left:224.65pt;margin-top:18pt;width:185.9pt;height:110.6pt;z-index:251719680;visibility:visible;mso-wrap-style:square;mso-width-percent:400;mso-height-percent:200;mso-wrap-distance-left:9pt;mso-wrap-distance-top:3.6pt;mso-wrap-distance-right:9pt;mso-wrap-distance-bottom:3.6pt;mso-position-horizontal:absolute;mso-position-horizontal-relative:text;mso-position-vertical:absolute;mso-position-vertical-relative:text;mso-width-percent:400;mso-height-percent:200;mso-width-relative:margin;mso-height-relative:margin;v-text-anchor:top" o:gfxdata="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" stroked="f">
                 <v:textbox style="mso-fit-shape-to-text:t">
@@ -12054,7 +12334,6 @@
           <w:shd w:val="clear" w:color="auto" w:fill="FFFFFF"/>
           <w:lang w:eastAsia="fr-FR"/>
         </w:rPr>
-        <w:lastRenderedPageBreak/>
         <w:t>Matériel</w:t>
       </w:r>
     </w:p>
@@ -12270,7 +12549,7 @@
               </wp:anchor>
             </w:drawing>
           </mc:Choice>
-          <mc:Fallback>
+          <mc:Fallback xmlns:w16se="http://schemas.microsoft.com/office/word/2015/wordml/symex" xmlns:cx="http://schemas.microsoft.com/office/drawing/2014/chartex">
             <w:pict>
               <v:shape w14:anchorId="58D40D20" id="ZoneTexte 12" o:spid="_x0000_s1035" type="#_x0000_t202" style="position:absolute;margin-left:268.15pt;margin-top:7.6pt;width:233.25pt;height:178.5pt;z-index:251702272;visibility:visible;mso-wrap-style:square;mso-width-percent:0;mso-height-percent:0;mso-wrap-distance-left:9pt;mso-wrap-distance-top:0;mso-wrap-distance-right:9pt;mso-wrap-distance-bottom:0;mso-position-horizontal:absolute;mso-position-horizontal-relative:text;mso-position-vertical:absolute;mso-position-vertical-relative:text;mso-width-percent:0;mso-height-percent:0;mso-width-relative:margin;mso-height-relative:margin;v-text-anchor:top" o:gfxdata="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" filled="f" stroked="f">
                 <v:textbox>
@@ -12439,7 +12718,7 @@
             <wp:docPr id="28" name="Picture 2" descr="Arduino Uno - DIP Rev3">
               <a:extLst xmlns:a="http://schemas.openxmlformats.org/drawingml/2006/main">
                 <a:ext uri="{FF2B5EF4-FFF2-40B4-BE49-F238E27FC236}">
-                  <a16:creationId xmlns:a16="http://schemas.microsoft.com/office/drawing/2014/main" id="{00000000-0000-0000-0000-000000000000}"/>
+                  <a16:creationId xmlns:a16="http://schemas.microsoft.com/office/drawing/2014/main" xmlns:w16se="http://schemas.microsoft.com/office/word/2015/wordml/symex" xmlns:w="http://schemas.openxmlformats.org/wordprocessingml/2006/main" xmlns:w10="urn:schemas-microsoft-com:office:word" xmlns:v="urn:schemas-microsoft-com:vml" xmlns:o="urn:schemas-microsoft-com:office:office" xmlns:cx="http://schemas.microsoft.com/office/drawing/2014/chartex" xmlns="" id="{00000000-0000-0000-0000-000000000000}"/>
                 </a:ext>
               </a:extLst>
             </wp:docPr>
@@ -12453,7 +12732,7 @@
                     <pic:cNvPr id="4" name="Picture 2" descr="Arduino Uno - DIP Rev3">
                       <a:extLst>
                         <a:ext uri="{FF2B5EF4-FFF2-40B4-BE49-F238E27FC236}">
-                          <a16:creationId xmlns:a16="http://schemas.microsoft.com/office/drawing/2014/main" id="{00000000-0000-0000-0000-000000000000}"/>
+                          <a16:creationId xmlns:a16="http://schemas.microsoft.com/office/drawing/2014/main" xmlns:w16se="http://schemas.microsoft.com/office/word/2015/wordml/symex" xmlns:w="http://schemas.openxmlformats.org/wordprocessingml/2006/main" xmlns:w10="urn:schemas-microsoft-com:office:word" xmlns:v="urn:schemas-microsoft-com:vml" xmlns:o="urn:schemas-microsoft-com:office:office" xmlns:cx="http://schemas.microsoft.com/office/drawing/2014/chartex" xmlns="" id="{00000000-0000-0000-0000-000000000000}"/>
                         </a:ext>
                       </a:extLst>
                     </pic:cNvPr>
@@ -12570,7 +12849,7 @@
             <wp:docPr id="30" name="Picture 6" descr="Original Nouveau Xb24cz7pit-004 Zigbee Modules Xbee Zb S2c E Antenne Pcb -  Buy Xb24cz7pit-004 Module,Xb24cz7pit-004 Modem,Xb24cz7pit-004 Product on  Alibaba.com">
               <a:extLst xmlns:a="http://schemas.openxmlformats.org/drawingml/2006/main">
                 <a:ext uri="{FF2B5EF4-FFF2-40B4-BE49-F238E27FC236}">
-                  <a16:creationId xmlns:a16="http://schemas.microsoft.com/office/drawing/2014/main" id="{00000000-0000-0000-0000-000000000000}"/>
+                  <a16:creationId xmlns:a16="http://schemas.microsoft.com/office/drawing/2014/main" xmlns:w16se="http://schemas.microsoft.com/office/word/2015/wordml/symex" xmlns:w="http://schemas.openxmlformats.org/wordprocessingml/2006/main" xmlns:w10="urn:schemas-microsoft-com:office:word" xmlns:v="urn:schemas-microsoft-com:vml" xmlns:o="urn:schemas-microsoft-com:office:office" xmlns:cx="http://schemas.microsoft.com/office/drawing/2014/chartex" xmlns="" id="{00000000-0000-0000-0000-000000000000}"/>
                 </a:ext>
               </a:extLst>
             </wp:docPr>
@@ -12584,7 +12863,7 @@
                     <pic:cNvPr id="6" name="Picture 6" descr="Original Nouveau Xb24cz7pit-004 Zigbee Modules Xbee Zb S2c E Antenne Pcb -  Buy Xb24cz7pit-004 Module,Xb24cz7pit-004 Modem,Xb24cz7pit-004 Product on  Alibaba.com">
                       <a:extLst>
                         <a:ext uri="{FF2B5EF4-FFF2-40B4-BE49-F238E27FC236}">
-                          <a16:creationId xmlns:a16="http://schemas.microsoft.com/office/drawing/2014/main" id="{00000000-0000-0000-0000-000000000000}"/>
+                          <a16:creationId xmlns:a16="http://schemas.microsoft.com/office/drawing/2014/main" xmlns:w16se="http://schemas.microsoft.com/office/word/2015/wordml/symex" xmlns:w="http://schemas.openxmlformats.org/wordprocessingml/2006/main" xmlns:w10="urn:schemas-microsoft-com:office:word" xmlns:v="urn:schemas-microsoft-com:vml" xmlns:o="urn:schemas-microsoft-com:office:office" xmlns:cx="http://schemas.microsoft.com/office/drawing/2014/chartex" xmlns="" id="{00000000-0000-0000-0000-000000000000}"/>
                         </a:ext>
                       </a:extLst>
                     </pic:cNvPr>
@@ -12941,7 +13220,7 @@
               </wp:anchor>
             </w:drawing>
           </mc:Choice>
-          <mc:Fallback>
+          <mc:Fallback xmlns:w16se="http://schemas.microsoft.com/office/word/2015/wordml/symex" xmlns:cx="http://schemas.microsoft.com/office/drawing/2014/chartex">
             <w:pict>
               <v:shape w14:anchorId="07863512" id="ZoneTexte 16" o:spid="_x0000_s1036" type="#_x0000_t202" style="position:absolute;margin-left:271.9pt;margin-top:12.35pt;width:159pt;height:134.5pt;z-index:251705344;visibility:visible;mso-wrap-style:square;mso-wrap-distance-left:9pt;mso-wrap-distance-top:0;mso-wrap-distance-right:9pt;mso-wrap-distance-bottom:0;mso-position-horizontal:absolute;mso-position-horizontal-relative:text;mso-position-vertical:absolute;mso-position-vertical-relative:text;v-text-anchor:top" o:gfxdata="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" filled="f" stroked="f">
                 <v:textbox style="mso-fit-shape-to-text:t">
@@ -13254,7 +13533,6 @@
           <w:sz w:val="28"/>
           <w:u w:val="single"/>
         </w:rPr>
-        <w:lastRenderedPageBreak/>
         <w:t>Capteur</w:t>
       </w:r>
       <w:r>
@@ -13419,7 +13697,7 @@
               </wp:anchor>
             </w:drawing>
           </mc:Choice>
-          <mc:Fallback>
+          <mc:Fallback xmlns:w16se="http://schemas.microsoft.com/office/word/2015/wordml/symex" xmlns:cx="http://schemas.microsoft.com/office/drawing/2014/chartex">
             <w:pict>
               <v:shape w14:anchorId="76575CC6" id="_x0000_s1037" type="#_x0000_t202" style="position:absolute;margin-left:248.65pt;margin-top:36.75pt;width:236.7pt;height:82.4pt;z-index:251709440;visibility:visible;mso-wrap-style:square;mso-wrap-distance-left:9pt;mso-wrap-distance-top:0;mso-wrap-distance-right:9pt;mso-wrap-distance-bottom:0;mso-position-horizontal:absolute;mso-position-horizontal-relative:text;mso-position-vertical:absolute;mso-position-vertical-relative:text;v-text-anchor:top" o:gfxdata="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" filled="f" stroked="f">
                 <v:textbox style="mso-fit-shape-to-text:t">
@@ -13519,7 +13797,7 @@
             <wp:docPr id="192" name="Image 12">
               <a:extLst xmlns:a="http://schemas.openxmlformats.org/drawingml/2006/main">
                 <a:ext uri="{FF2B5EF4-FFF2-40B4-BE49-F238E27FC236}">
-                  <a16:creationId xmlns:a16="http://schemas.microsoft.com/office/drawing/2014/main" id="{00000000-0000-0000-0000-000000000000}"/>
+                  <a16:creationId xmlns:a16="http://schemas.microsoft.com/office/drawing/2014/main" xmlns:w16se="http://schemas.microsoft.com/office/word/2015/wordml/symex" xmlns:w="http://schemas.openxmlformats.org/wordprocessingml/2006/main" xmlns:w10="urn:schemas-microsoft-com:office:word" xmlns:v="urn:schemas-microsoft-com:vml" xmlns:o="urn:schemas-microsoft-com:office:office" xmlns:cx="http://schemas.microsoft.com/office/drawing/2014/chartex" xmlns="" id="{00000000-0000-0000-0000-000000000000}"/>
                 </a:ext>
               </a:extLst>
             </wp:docPr>
@@ -13533,7 +13811,7 @@
                     <pic:cNvPr id="7" name="Image 12">
                       <a:extLst>
                         <a:ext uri="{FF2B5EF4-FFF2-40B4-BE49-F238E27FC236}">
-                          <a16:creationId xmlns:a16="http://schemas.microsoft.com/office/drawing/2014/main" id="{00000000-0000-0000-0000-000000000000}"/>
+                          <a16:creationId xmlns:a16="http://schemas.microsoft.com/office/drawing/2014/main" xmlns:w16se="http://schemas.microsoft.com/office/word/2015/wordml/symex" xmlns:w="http://schemas.openxmlformats.org/wordprocessingml/2006/main" xmlns:w10="urn:schemas-microsoft-com:office:word" xmlns:v="urn:schemas-microsoft-com:vml" xmlns:o="urn:schemas-microsoft-com:office:office" xmlns:cx="http://schemas.microsoft.com/office/drawing/2014/chartex" xmlns="" id="{00000000-0000-0000-0000-000000000000}"/>
                         </a:ext>
                       </a:extLst>
                     </pic:cNvPr>
@@ -13716,7 +13994,7 @@
               </wp:anchor>
             </w:drawing>
           </mc:Choice>
-          <mc:Fallback>
+          <mc:Fallback xmlns:w16se="http://schemas.microsoft.com/office/word/2015/wordml/symex" xmlns:cx="http://schemas.microsoft.com/office/drawing/2014/chartex">
             <w:pict>
               <v:shape w14:anchorId="6E3EF75C" id="ZoneTexte 17" o:spid="_x0000_s1038" type="#_x0000_t202" style="position:absolute;margin-left:241.9pt;margin-top:18pt;width:236.7pt;height:113.9pt;z-index:251711488;visibility:visible;mso-wrap-style:square;mso-wrap-distance-left:9pt;mso-wrap-distance-top:0;mso-wrap-distance-right:9pt;mso-wrap-distance-bottom:0;mso-position-horizontal:absolute;mso-position-horizontal-relative:text;mso-position-vertical:absolute;mso-position-vertical-relative:text;v-text-anchor:top" o:gfxdata="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" filled="f" stroked="f">
                 <v:textbox style="mso-fit-shape-to-text:t">
@@ -13815,7 +14093,7 @@
             <wp:docPr id="193" name="Image 14">
               <a:extLst xmlns:a="http://schemas.openxmlformats.org/drawingml/2006/main">
                 <a:ext uri="{FF2B5EF4-FFF2-40B4-BE49-F238E27FC236}">
-                  <a16:creationId xmlns:a16="http://schemas.microsoft.com/office/drawing/2014/main" id="{00000000-0000-0000-0000-000000000000}"/>
+                  <a16:creationId xmlns:a16="http://schemas.microsoft.com/office/drawing/2014/main" xmlns:w16se="http://schemas.microsoft.com/office/word/2015/wordml/symex" xmlns:w="http://schemas.openxmlformats.org/wordprocessingml/2006/main" xmlns:w10="urn:schemas-microsoft-com:office:word" xmlns:v="urn:schemas-microsoft-com:vml" xmlns:o="urn:schemas-microsoft-com:office:office" xmlns:cx="http://schemas.microsoft.com/office/drawing/2014/chartex" xmlns="" id="{00000000-0000-0000-0000-000000000000}"/>
                 </a:ext>
               </a:extLst>
             </wp:docPr>
@@ -13829,7 +14107,7 @@
                     <pic:cNvPr id="8" name="Image 14">
                       <a:extLst>
                         <a:ext uri="{FF2B5EF4-FFF2-40B4-BE49-F238E27FC236}">
-                          <a16:creationId xmlns:a16="http://schemas.microsoft.com/office/drawing/2014/main" id="{00000000-0000-0000-0000-000000000000}"/>
+                          <a16:creationId xmlns:a16="http://schemas.microsoft.com/office/drawing/2014/main" xmlns:w16se="http://schemas.microsoft.com/office/word/2015/wordml/symex" xmlns:w="http://schemas.openxmlformats.org/wordprocessingml/2006/main" xmlns:w10="urn:schemas-microsoft-com:office:word" xmlns:v="urn:schemas-microsoft-com:vml" xmlns:o="urn:schemas-microsoft-com:office:office" xmlns:cx="http://schemas.microsoft.com/office/drawing/2014/chartex" xmlns="" id="{00000000-0000-0000-0000-000000000000}"/>
                         </a:ext>
                       </a:extLst>
                     </pic:cNvPr>
@@ -14042,7 +14320,7 @@
               </wp:anchor>
             </w:drawing>
           </mc:Choice>
-          <mc:Fallback>
+          <mc:Fallback xmlns:w16se="http://schemas.microsoft.com/office/word/2015/wordml/symex" xmlns:cx="http://schemas.microsoft.com/office/drawing/2014/chartex">
             <w:pict>
               <v:shape w14:anchorId="3A4D06BE" id="ZoneTexte 15" o:spid="_x0000_s1039" type="#_x0000_t202" style="position:absolute;margin-left:227.65pt;margin-top:20.8pt;width:198.05pt;height:96.9pt;z-index:251707392;visibility:visible;mso-wrap-style:square;mso-wrap-distance-left:9pt;mso-wrap-distance-top:0;mso-wrap-distance-right:9pt;mso-wrap-distance-bottom:0;mso-position-horizontal:absolute;mso-position-horizontal-relative:text;mso-position-vertical:absolute;mso-position-vertical-relative:text;v-text-anchor:top" o:gfxdata="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" filled="f" stroked="f">
                 <v:textbox style="mso-fit-shape-to-text:t">
@@ -14141,7 +14419,7 @@
             <wp:docPr id="194" name="Image 9">
               <a:extLst xmlns:a="http://schemas.openxmlformats.org/drawingml/2006/main">
                 <a:ext uri="{FF2B5EF4-FFF2-40B4-BE49-F238E27FC236}">
-                  <a16:creationId xmlns:a16="http://schemas.microsoft.com/office/drawing/2014/main" id="{00000000-0000-0000-0000-000000000000}"/>
+                  <a16:creationId xmlns:a16="http://schemas.microsoft.com/office/drawing/2014/main" xmlns:w16se="http://schemas.microsoft.com/office/word/2015/wordml/symex" xmlns:w="http://schemas.openxmlformats.org/wordprocessingml/2006/main" xmlns:w10="urn:schemas-microsoft-com:office:word" xmlns:v="urn:schemas-microsoft-com:vml" xmlns:o="urn:schemas-microsoft-com:office:office" xmlns:cx="http://schemas.microsoft.com/office/drawing/2014/chartex" xmlns="" id="{00000000-0000-0000-0000-000000000000}"/>
                 </a:ext>
               </a:extLst>
             </wp:docPr>
@@ -14155,7 +14433,7 @@
                     <pic:cNvPr id="6" name="Image 9">
                       <a:extLst>
                         <a:ext uri="{FF2B5EF4-FFF2-40B4-BE49-F238E27FC236}">
-                          <a16:creationId xmlns:a16="http://schemas.microsoft.com/office/drawing/2014/main" id="{00000000-0000-0000-0000-000000000000}"/>
+                          <a16:creationId xmlns:a16="http://schemas.microsoft.com/office/drawing/2014/main" xmlns:w16se="http://schemas.microsoft.com/office/word/2015/wordml/symex" xmlns:w="http://schemas.openxmlformats.org/wordprocessingml/2006/main" xmlns:w10="urn:schemas-microsoft-com:office:word" xmlns:v="urn:schemas-microsoft-com:vml" xmlns:o="urn:schemas-microsoft-com:office:office" xmlns:cx="http://schemas.microsoft.com/office/drawing/2014/chartex" xmlns="" id="{00000000-0000-0000-0000-000000000000}"/>
                         </a:ext>
                       </a:extLst>
                     </pic:cNvPr>
@@ -14211,7 +14489,6 @@
           <w:sz w:val="28"/>
           <w:u w:val="single"/>
         </w:rPr>
-        <w:lastRenderedPageBreak/>
         <w:t>Alimentation du boitier</w:t>
       </w:r>
       <w:r>
@@ -14587,7 +14864,6 @@
           <w:shd w:val="clear" w:color="auto" w:fill="FFFFFF"/>
           <w:lang w:eastAsia="fr-FR"/>
         </w:rPr>
-        <w:lastRenderedPageBreak/>
         <w:t>Code</w:t>
       </w:r>
     </w:p>
@@ -14975,7 +15251,6 @@
           <w:shd w:val="clear" w:color="auto" w:fill="FFFFFF"/>
           <w:lang w:eastAsia="fr-FR"/>
         </w:rPr>
-        <w:lastRenderedPageBreak/>
         <w:t xml:space="preserve">PARTIE 2 : Partie individuel de </w:t>
       </w:r>
       <w:r>
@@ -15193,7 +15468,7 @@
               </wp:anchor>
             </w:drawing>
           </mc:Choice>
-          <mc:Fallback>
+          <mc:Fallback xmlns:w16se="http://schemas.microsoft.com/office/word/2015/wordml/symex" xmlns:cx="http://schemas.microsoft.com/office/drawing/2014/chartex">
             <w:pict>
               <v:oval w14:anchorId="7B1CC2B6" id="Ellipse 27" o:spid="_x0000_s1040" style="position:absolute;margin-left:1.85pt;margin-top:.6pt;width:150.25pt;height:35.05pt;z-index:251724800;visibility:visible;mso-wrap-style:square;mso-width-percent:0;mso-wrap-distance-left:9pt;mso-wrap-distance-top:0;mso-wrap-distance-right:9pt;mso-wrap-distance-bottom:0;mso-position-horizontal:absolute;mso-position-horizontal-relative:margin;mso-position-vertical:absolute;mso-position-vertical-relative:text;mso-width-percent:0;mso-width-relative:margin;v-text-anchor:middle" o:gfxdata="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" fillcolor="#5b9bd5 [3204]" strokecolor="#1f4d78 [1604]" strokeweight="1pt">
                 <v:stroke joinstyle="miter"/>
@@ -15493,7 +15768,6 @@
           <w:szCs w:val="24"/>
           <w:lang w:eastAsia="fr-FR"/>
         </w:rPr>
-        <w:lastRenderedPageBreak/>
         <w:t xml:space="preserve">Code : </w:t>
       </w:r>
     </w:p>
@@ -15601,7 +15875,6 @@
           <w:szCs w:val="30"/>
           <w:lang w:eastAsia="fr-FR"/>
         </w:rPr>
-        <w:lastRenderedPageBreak/>
         <w:drawing>
           <wp:inline distT="0" distB="0" distL="0" distR="0" wp14:anchorId="75AC19B8" wp14:editId="6EA5342F">
             <wp:extent cx="3942306" cy="5010453"/>
@@ -15717,7 +15990,6 @@
           <w:szCs w:val="30"/>
           <w:lang w:eastAsia="fr-FR"/>
         </w:rPr>
-        <w:lastRenderedPageBreak/>
         <w:drawing>
           <wp:inline distT="0" distB="0" distL="0" distR="0" wp14:anchorId="2B1C14A5" wp14:editId="664A541D">
             <wp:extent cx="5756910" cy="3339465"/>
@@ -15948,7 +16220,6 @@
           <w:szCs w:val="24"/>
           <w:lang w:eastAsia="fr-FR"/>
         </w:rPr>
-        <w:lastRenderedPageBreak/>
         <w:drawing>
           <wp:inline distT="0" distB="0" distL="0" distR="0" wp14:anchorId="027F438B" wp14:editId="036763BF">
             <wp:extent cx="5756910" cy="2934335"/>
@@ -16613,7 +16884,6 @@
           <w:shd w:val="clear" w:color="auto" w:fill="FFFFFF"/>
           <w:lang w:eastAsia="fr-FR"/>
         </w:rPr>
-        <w:lastRenderedPageBreak/>
         <w:t xml:space="preserve">PARTIE 2 : Partie individuel de </w:t>
       </w:r>
       <w:r>
@@ -16985,7 +17255,6 @@
           <w:shd w:val="clear" w:color="auto" w:fill="FFFFFF"/>
           <w:lang w:eastAsia="fr-FR"/>
         </w:rPr>
-        <w:lastRenderedPageBreak/>
         <w:t xml:space="preserve">PARTIE 2 : Partie individuel de </w:t>
       </w:r>
       <w:r>
@@ -17000,8 +17269,6 @@
         </w:rPr>
         <w:t>Garcia Florian</w:t>
       </w:r>
-      <w:bookmarkStart w:id="0" w:name="_GoBack"/>
-      <w:bookmarkEnd w:id="0"/>
     </w:p>
     <w:p>
       <w:pPr>
@@ -17046,6 +17313,223 @@
           <w:lang w:eastAsia="fr-FR"/>
         </w:rPr>
         <w:t>Analyse</w:t>
+      </w:r>
+    </w:p>
+    <w:p>
+      <w:pPr>
+        <w:spacing w:after="0" w:line="240" w:lineRule="auto"/>
+        <w:ind w:firstLine="708"/>
+        <w:rPr>
+          <w:rFonts w:ascii="Arial" w:eastAsia="Times New Roman" w:hAnsi="Arial" w:cs="Arial"/>
+          <w:i/>
+          <w:iCs/>
+          <w:color w:val="3C78D8"/>
+          <w:sz w:val="32"/>
+          <w:szCs w:val="32"/>
+          <w:u w:val="single"/>
+          <w:shd w:val="clear" w:color="auto" w:fill="FFFFFF"/>
+          <w:lang w:eastAsia="fr-FR"/>
+        </w:rPr>
+      </w:pPr>
+    </w:p>
+    <w:p>
+      <w:pPr>
+        <w:spacing w:after="240" w:line="240" w:lineRule="auto"/>
+        <w:rPr>
+          <w:rFonts w:ascii="Arial" w:eastAsia="Times New Roman" w:hAnsi="Arial" w:cs="Arial"/>
+          <w:b/>
+          <w:color w:val="FFC000"/>
+          <w:sz w:val="24"/>
+          <w:szCs w:val="24"/>
+          <w:lang w:eastAsia="fr-FR"/>
+        </w:rPr>
+      </w:pPr>
+      <w:r>
+        <w:rPr>
+          <w:rFonts w:ascii="Arial" w:eastAsia="Times New Roman" w:hAnsi="Arial" w:cs="Arial"/>
+          <w:b/>
+          <w:color w:val="FFC000"/>
+          <w:sz w:val="24"/>
+          <w:szCs w:val="24"/>
+          <w:lang w:eastAsia="fr-FR"/>
+        </w:rPr>
+        <w:t>Cas d’utilisations</w:t>
+      </w:r>
+    </w:p>
+    <w:p>
+      <w:pPr>
+        <w:spacing w:after="0" w:line="240" w:lineRule="auto"/>
+        <w:ind w:firstLine="708"/>
+        <w:rPr>
+          <w:rFonts w:ascii="Arial" w:eastAsia="Times New Roman" w:hAnsi="Arial" w:cs="Arial"/>
+          <w:i/>
+          <w:iCs/>
+          <w:color w:val="3C78D8"/>
+          <w:sz w:val="32"/>
+          <w:szCs w:val="32"/>
+          <w:u w:val="single"/>
+          <w:shd w:val="clear" w:color="auto" w:fill="FFFFFF"/>
+          <w:lang w:eastAsia="fr-FR"/>
+        </w:rPr>
+      </w:pPr>
+    </w:p>
+    <w:p>
+      <w:pPr>
+        <w:spacing w:after="0" w:line="240" w:lineRule="auto"/>
+        <w:ind w:firstLine="708"/>
+        <w:rPr>
+          <w:rFonts w:ascii="Arial" w:eastAsia="Times New Roman" w:hAnsi="Arial" w:cs="Arial"/>
+          <w:i/>
+          <w:iCs/>
+          <w:color w:val="3C78D8"/>
+          <w:sz w:val="32"/>
+          <w:szCs w:val="32"/>
+          <w:u w:val="single"/>
+          <w:shd w:val="clear" w:color="auto" w:fill="FFFFFF"/>
+          <w:lang w:eastAsia="fr-FR"/>
+        </w:rPr>
+      </w:pPr>
+      <w:r>
+        <w:rPr>
+          <w:noProof/>
+          <w:lang w:eastAsia="fr-FR"/>
+        </w:rPr>
+        <w:drawing>
+          <wp:inline distT="0" distB="0" distL="0" distR="0" wp14:anchorId="4C25B1EA" wp14:editId="628A7995">
+            <wp:extent cx="5760720" cy="7132320"/>
+            <wp:effectExtent l="0" t="0" r="0" b="0"/>
+            <wp:docPr id="32" name="Image 32"/>
+            <wp:cNvGraphicFramePr>
+              <a:graphicFrameLocks xmlns:a="http://schemas.openxmlformats.org/drawingml/2006/main" noChangeAspect="1"/>
+            </wp:cNvGraphicFramePr>
+            <a:graphic xmlns:a="http://schemas.openxmlformats.org/drawingml/2006/main">
+              <a:graphicData uri="http://schemas.openxmlformats.org/drawingml/2006/picture">
+                <pic:pic xmlns:pic="http://schemas.openxmlformats.org/drawingml/2006/picture">
+                  <pic:nvPicPr>
+                    <pic:cNvPr id="1" name=""/>
+                    <pic:cNvPicPr/>
+                  </pic:nvPicPr>
+                  <pic:blipFill>
+                    <a:blip r:embed="rId42"/>
+                    <a:stretch>
+                      <a:fillRect/>
+                    </a:stretch>
+                  </pic:blipFill>
+                  <pic:spPr>
+                    <a:xfrm>
+                      <a:off x="0" y="0"/>
+                      <a:ext cx="5760720" cy="7132320"/>
+                    </a:xfrm>
+                    <a:prstGeom prst="rect">
+                      <a:avLst/>
+                    </a:prstGeom>
+                  </pic:spPr>
+                </pic:pic>
+              </a:graphicData>
+            </a:graphic>
+          </wp:inline>
+        </w:drawing>
+      </w:r>
+    </w:p>
+    <w:p>
+      <w:pPr>
+        <w:spacing w:after="0" w:line="240" w:lineRule="auto"/>
+        <w:rPr>
+          <w:rFonts w:ascii="Arial" w:eastAsia="Times New Roman" w:hAnsi="Arial" w:cs="Arial"/>
+          <w:i/>
+          <w:iCs/>
+          <w:color w:val="3C78D8"/>
+          <w:sz w:val="32"/>
+          <w:szCs w:val="32"/>
+          <w:u w:val="single"/>
+          <w:shd w:val="clear" w:color="auto" w:fill="FFFFFF"/>
+          <w:lang w:eastAsia="fr-FR"/>
+        </w:rPr>
+      </w:pPr>
+    </w:p>
+    <w:p>
+      <w:pPr>
+        <w:spacing w:after="240" w:line="240" w:lineRule="auto"/>
+        <w:rPr>
+          <w:rFonts w:ascii="Arial" w:eastAsia="Times New Roman" w:hAnsi="Arial" w:cs="Arial"/>
+          <w:b/>
+          <w:color w:val="FFC000"/>
+          <w:sz w:val="24"/>
+          <w:szCs w:val="24"/>
+          <w:lang w:eastAsia="fr-FR"/>
+        </w:rPr>
+      </w:pPr>
+      <w:r>
+        <w:rPr>
+          <w:noProof/>
+          <w:lang w:eastAsia="fr-FR"/>
+        </w:rPr>
+        <w:drawing>
+          <wp:anchor distT="0" distB="0" distL="114300" distR="114300" simplePos="0" relativeHeight="251728896" behindDoc="0" locked="0" layoutInCell="1" allowOverlap="1" wp14:anchorId="50EE7278" wp14:editId="74C500FB">
+            <wp:simplePos x="0" y="0"/>
+            <wp:positionH relativeFrom="column">
+              <wp:posOffset>-692150</wp:posOffset>
+            </wp:positionH>
+            <wp:positionV relativeFrom="paragraph">
+              <wp:posOffset>438150</wp:posOffset>
+            </wp:positionV>
+            <wp:extent cx="6878955" cy="3467100"/>
+            <wp:effectExtent l="0" t="0" r="0" b="0"/>
+            <wp:wrapSquare wrapText="bothSides"/>
+            <wp:docPr id="15" name="Image 15"/>
+            <wp:cNvGraphicFramePr>
+              <a:graphicFrameLocks xmlns:a="http://schemas.openxmlformats.org/drawingml/2006/main" noChangeAspect="1"/>
+            </wp:cNvGraphicFramePr>
+            <a:graphic xmlns:a="http://schemas.openxmlformats.org/drawingml/2006/main">
+              <a:graphicData uri="http://schemas.openxmlformats.org/drawingml/2006/picture">
+                <pic:pic xmlns:pic="http://schemas.openxmlformats.org/drawingml/2006/picture">
+                  <pic:nvPicPr>
+                    <pic:cNvPr id="1" name=""/>
+                    <pic:cNvPicPr/>
+                  </pic:nvPicPr>
+                  <pic:blipFill>
+                    <a:blip r:embed="rId43">
+                      <a:extLst>
+                        <a:ext uri="{28A0092B-C50C-407E-A947-70E740481C1C}">
+                          <a14:useLocalDpi xmlns:a14="http://schemas.microsoft.com/office/drawing/2010/main" val="0"/>
+                        </a:ext>
+                      </a:extLst>
+                    </a:blip>
+                    <a:stretch>
+                      <a:fillRect/>
+                    </a:stretch>
+                  </pic:blipFill>
+                  <pic:spPr>
+                    <a:xfrm>
+                      <a:off x="0" y="0"/>
+                      <a:ext cx="6878955" cy="3467100"/>
+                    </a:xfrm>
+                    <a:prstGeom prst="rect">
+                      <a:avLst/>
+                    </a:prstGeom>
+                  </pic:spPr>
+                </pic:pic>
+              </a:graphicData>
+            </a:graphic>
+            <wp14:sizeRelH relativeFrom="margin">
+              <wp14:pctWidth>0</wp14:pctWidth>
+            </wp14:sizeRelH>
+            <wp14:sizeRelV relativeFrom="margin">
+              <wp14:pctHeight>0</wp14:pctHeight>
+            </wp14:sizeRelV>
+          </wp:anchor>
+        </w:drawing>
+      </w:r>
+      <w:r>
+        <w:rPr>
+          <w:rFonts w:ascii="Arial" w:eastAsia="Times New Roman" w:hAnsi="Arial" w:cs="Arial"/>
+          <w:b/>
+          <w:color w:val="FFC000"/>
+          <w:sz w:val="24"/>
+          <w:szCs w:val="24"/>
+          <w:lang w:eastAsia="fr-FR"/>
+        </w:rPr>
+        <w:t xml:space="preserve">Diagramme de séquence </w:t>
       </w:r>
     </w:p>
     <w:p>
@@ -17054,15 +17538,2913 @@
           <w:tab w:val="left" w:pos="1540"/>
         </w:tabs>
         <w:rPr>
+          <w:rFonts w:ascii="Arial" w:eastAsia="Times New Roman" w:hAnsi="Arial" w:cs="Arial"/>
+          <w:i/>
+          <w:iCs/>
+          <w:color w:val="3C78D8"/>
+          <w:sz w:val="32"/>
+          <w:szCs w:val="32"/>
+          <w:u w:val="single"/>
+          <w:shd w:val="clear" w:color="auto" w:fill="FFFFFF"/>
+          <w:lang w:eastAsia="fr-FR"/>
+        </w:rPr>
+      </w:pPr>
+    </w:p>
+    <w:p>
+      <w:pPr>
+        <w:tabs>
+          <w:tab w:val="left" w:pos="1540"/>
+        </w:tabs>
+        <w:rPr>
+          <w:rFonts w:ascii="Arial" w:eastAsia="Times New Roman" w:hAnsi="Arial" w:cs="Arial"/>
+          <w:b/>
+          <w:color w:val="FFC000"/>
+          <w:sz w:val="24"/>
+          <w:szCs w:val="24"/>
+          <w:lang w:eastAsia="fr-FR"/>
+        </w:rPr>
+      </w:pPr>
+      <w:r>
+        <w:rPr>
+          <w:noProof/>
+          <w:lang w:eastAsia="fr-FR"/>
+        </w:rPr>
+        <w:drawing>
+          <wp:anchor distT="0" distB="0" distL="114300" distR="114300" simplePos="0" relativeHeight="251729920" behindDoc="0" locked="0" layoutInCell="1" allowOverlap="1" wp14:anchorId="36FC4FF5" wp14:editId="0DD23374">
+            <wp:simplePos x="0" y="0"/>
+            <wp:positionH relativeFrom="margin">
+              <wp:align>center</wp:align>
+            </wp:positionH>
+            <wp:positionV relativeFrom="paragraph">
+              <wp:posOffset>365760</wp:posOffset>
+            </wp:positionV>
+            <wp:extent cx="7105650" cy="3905250"/>
+            <wp:effectExtent l="0" t="0" r="0" b="0"/>
+            <wp:wrapSquare wrapText="bothSides"/>
+            <wp:docPr id="33" name="Image 33"/>
+            <wp:cNvGraphicFramePr>
+              <a:graphicFrameLocks xmlns:a="http://schemas.openxmlformats.org/drawingml/2006/main" noChangeAspect="1"/>
+            </wp:cNvGraphicFramePr>
+            <a:graphic xmlns:a="http://schemas.openxmlformats.org/drawingml/2006/main">
+              <a:graphicData uri="http://schemas.openxmlformats.org/drawingml/2006/picture">
+                <pic:pic xmlns:pic="http://schemas.openxmlformats.org/drawingml/2006/picture">
+                  <pic:nvPicPr>
+                    <pic:cNvPr id="1" name=""/>
+                    <pic:cNvPicPr/>
+                  </pic:nvPicPr>
+                  <pic:blipFill>
+                    <a:blip r:embed="rId44">
+                      <a:extLst>
+                        <a:ext uri="{28A0092B-C50C-407E-A947-70E740481C1C}">
+                          <a14:useLocalDpi xmlns:a14="http://schemas.microsoft.com/office/drawing/2010/main" val="0"/>
+                        </a:ext>
+                      </a:extLst>
+                    </a:blip>
+                    <a:stretch>
+                      <a:fillRect/>
+                    </a:stretch>
+                  </pic:blipFill>
+                  <pic:spPr>
+                    <a:xfrm>
+                      <a:off x="0" y="0"/>
+                      <a:ext cx="7105650" cy="3905250"/>
+                    </a:xfrm>
+                    <a:prstGeom prst="rect">
+                      <a:avLst/>
+                    </a:prstGeom>
+                  </pic:spPr>
+                </pic:pic>
+              </a:graphicData>
+            </a:graphic>
+            <wp14:sizeRelH relativeFrom="margin">
+              <wp14:pctWidth>0</wp14:pctWidth>
+            </wp14:sizeRelH>
+            <wp14:sizeRelV relativeFrom="margin">
+              <wp14:pctHeight>0</wp14:pctHeight>
+            </wp14:sizeRelV>
+          </wp:anchor>
+        </w:drawing>
+      </w:r>
+      <w:r>
+        <w:rPr>
+          <w:rFonts w:ascii="Arial" w:eastAsia="Times New Roman" w:hAnsi="Arial" w:cs="Arial"/>
+          <w:b/>
+          <w:color w:val="FFC000"/>
+          <w:sz w:val="24"/>
+          <w:szCs w:val="24"/>
+          <w:lang w:eastAsia="fr-FR"/>
+        </w:rPr>
+        <w:t>Diagramme de classe</w:t>
+      </w:r>
+    </w:p>
+    <w:p>
+      <w:pPr>
+        <w:spacing w:after="240" w:line="240" w:lineRule="auto"/>
+        <w:rPr>
+          <w:rFonts w:ascii="Arial" w:eastAsia="Times New Roman" w:hAnsi="Arial" w:cs="Arial"/>
+          <w:b/>
+          <w:color w:val="FFC000"/>
+          <w:sz w:val="24"/>
+          <w:szCs w:val="24"/>
+          <w:lang w:eastAsia="fr-FR"/>
+        </w:rPr>
+      </w:pPr>
+    </w:p>
+    <w:p>
+      <w:pPr>
+        <w:spacing w:after="240" w:line="240" w:lineRule="auto"/>
+        <w:rPr>
+          <w:rFonts w:ascii="Arial" w:eastAsia="Times New Roman" w:hAnsi="Arial" w:cs="Arial"/>
+          <w:b/>
+          <w:color w:val="FFC000"/>
+          <w:sz w:val="24"/>
+          <w:szCs w:val="24"/>
+          <w:lang w:eastAsia="fr-FR"/>
+        </w:rPr>
+      </w:pPr>
+      <w:r>
+        <w:rPr>
+          <w:rFonts w:ascii="Arial" w:eastAsia="Times New Roman" w:hAnsi="Arial" w:cs="Arial"/>
+          <w:b/>
+          <w:color w:val="FFC000"/>
+          <w:sz w:val="24"/>
+          <w:szCs w:val="24"/>
+          <w:lang w:eastAsia="fr-FR"/>
+        </w:rPr>
+        <w:t>Scenario</w:t>
+      </w:r>
+    </w:p>
+    <w:p>
+      <w:pPr>
+        <w:spacing w:after="240" w:line="240" w:lineRule="auto"/>
+        <w:rPr>
+          <w:rFonts w:ascii="Arial" w:eastAsia="Times New Roman" w:hAnsi="Arial" w:cs="Arial"/>
+          <w:b/>
+          <w:sz w:val="24"/>
+          <w:szCs w:val="24"/>
+          <w:u w:val="single"/>
+          <w:lang w:eastAsia="fr-FR"/>
+        </w:rPr>
+      </w:pPr>
+      <w:r>
+        <w:rPr>
+          <w:rFonts w:ascii="Arial" w:eastAsia="Times New Roman" w:hAnsi="Arial" w:cs="Arial"/>
+          <w:b/>
+          <w:sz w:val="24"/>
+          <w:szCs w:val="24"/>
+          <w:u w:val="single"/>
+          <w:lang w:eastAsia="fr-FR"/>
+        </w:rPr>
+        <w:t>Passerelle :</w:t>
+      </w:r>
+    </w:p>
+    <w:p>
+      <w:pPr>
+        <w:spacing w:after="240" w:line="240" w:lineRule="auto"/>
+        <w:rPr>
+          <w:rFonts w:ascii="Arial" w:eastAsia="Times New Roman" w:hAnsi="Arial" w:cs="Arial"/>
+          <w:b/>
+          <w:color w:val="FFC000"/>
+          <w:sz w:val="24"/>
+          <w:szCs w:val="24"/>
+          <w:lang w:eastAsia="fr-FR"/>
+        </w:rPr>
+      </w:pPr>
+      <w:r>
+        <w:rPr>
+          <w:noProof/>
+          <w:lang w:eastAsia="fr-FR"/>
+        </w:rPr>
+        <w:drawing>
+          <wp:inline distT="0" distB="0" distL="0" distR="0" wp14:anchorId="13267963" wp14:editId="363E83EB">
+            <wp:extent cx="5760720" cy="5138420"/>
+            <wp:effectExtent l="0" t="0" r="0" b="5080"/>
+            <wp:docPr id="34" name="Image 34"/>
+            <wp:cNvGraphicFramePr>
+              <a:graphicFrameLocks xmlns:a="http://schemas.openxmlformats.org/drawingml/2006/main" noChangeAspect="1"/>
+            </wp:cNvGraphicFramePr>
+            <a:graphic xmlns:a="http://schemas.openxmlformats.org/drawingml/2006/main">
+              <a:graphicData uri="http://schemas.openxmlformats.org/drawingml/2006/picture">
+                <pic:pic xmlns:pic="http://schemas.openxmlformats.org/drawingml/2006/picture">
+                  <pic:nvPicPr>
+                    <pic:cNvPr id="1" name=""/>
+                    <pic:cNvPicPr/>
+                  </pic:nvPicPr>
+                  <pic:blipFill>
+                    <a:blip r:embed="rId45"/>
+                    <a:stretch>
+                      <a:fillRect/>
+                    </a:stretch>
+                  </pic:blipFill>
+                  <pic:spPr>
+                    <a:xfrm>
+                      <a:off x="0" y="0"/>
+                      <a:ext cx="5760720" cy="5138420"/>
+                    </a:xfrm>
+                    <a:prstGeom prst="rect">
+                      <a:avLst/>
+                    </a:prstGeom>
+                  </pic:spPr>
+                </pic:pic>
+              </a:graphicData>
+            </a:graphic>
+          </wp:inline>
+        </w:drawing>
+      </w:r>
+      <w:r>
+        <w:rPr>
+          <w:rFonts w:ascii="Arial" w:eastAsia="Times New Roman" w:hAnsi="Arial" w:cs="Arial"/>
+          <w:b/>
+          <w:sz w:val="24"/>
+          <w:szCs w:val="24"/>
+          <w:u w:val="single"/>
+          <w:lang w:eastAsia="fr-FR"/>
+        </w:rPr>
+        <w:t>Radiateur :</w:t>
+      </w:r>
+    </w:p>
+    <w:p>
+      <w:pPr>
+        <w:tabs>
+          <w:tab w:val="left" w:pos="1540"/>
+        </w:tabs>
+        <w:rPr>
           <w:rFonts w:ascii="Arial" w:hAnsi="Arial" w:cs="Arial"/>
           <w:sz w:val="30"/>
           <w:szCs w:val="30"/>
         </w:rPr>
       </w:pPr>
+      <w:r>
+        <w:rPr>
+          <w:noProof/>
+          <w:lang w:eastAsia="fr-FR"/>
+        </w:rPr>
+        <w:drawing>
+          <wp:inline distT="0" distB="0" distL="0" distR="0" wp14:anchorId="231FAB1F" wp14:editId="10F49C88">
+            <wp:extent cx="5476875" cy="2686050"/>
+            <wp:effectExtent l="0" t="0" r="9525" b="0"/>
+            <wp:docPr id="36" name="Image 36"/>
+            <wp:cNvGraphicFramePr>
+              <a:graphicFrameLocks xmlns:a="http://schemas.openxmlformats.org/drawingml/2006/main" noChangeAspect="1"/>
+            </wp:cNvGraphicFramePr>
+            <a:graphic xmlns:a="http://schemas.openxmlformats.org/drawingml/2006/main">
+              <a:graphicData uri="http://schemas.openxmlformats.org/drawingml/2006/picture">
+                <pic:pic xmlns:pic="http://schemas.openxmlformats.org/drawingml/2006/picture">
+                  <pic:nvPicPr>
+                    <pic:cNvPr id="1" name=""/>
+                    <pic:cNvPicPr/>
+                  </pic:nvPicPr>
+                  <pic:blipFill>
+                    <a:blip r:embed="rId46"/>
+                    <a:stretch>
+                      <a:fillRect/>
+                    </a:stretch>
+                  </pic:blipFill>
+                  <pic:spPr>
+                    <a:xfrm>
+                      <a:off x="0" y="0"/>
+                      <a:ext cx="5476875" cy="2686050"/>
+                    </a:xfrm>
+                    <a:prstGeom prst="rect">
+                      <a:avLst/>
+                    </a:prstGeom>
+                  </pic:spPr>
+                </pic:pic>
+              </a:graphicData>
+            </a:graphic>
+          </wp:inline>
+        </w:drawing>
+      </w:r>
+    </w:p>
+    <w:p>
+      <w:pPr>
+        <w:tabs>
+          <w:tab w:val="left" w:pos="1540"/>
+        </w:tabs>
+        <w:rPr>
+          <w:rFonts w:ascii="Arial" w:hAnsi="Arial" w:cs="Arial"/>
+          <w:sz w:val="30"/>
+          <w:szCs w:val="30"/>
+          <w:u w:val="single"/>
+        </w:rPr>
+      </w:pPr>
+    </w:p>
+    <w:p>
+      <w:pPr>
+        <w:tabs>
+          <w:tab w:val="left" w:pos="1540"/>
+        </w:tabs>
+        <w:rPr>
+          <w:rFonts w:ascii="Arial" w:hAnsi="Arial" w:cs="Arial"/>
+          <w:b/>
+          <w:sz w:val="24"/>
+          <w:szCs w:val="24"/>
+          <w:u w:val="single"/>
+        </w:rPr>
+      </w:pPr>
+      <w:r>
+        <w:rPr>
+          <w:rFonts w:ascii="Arial" w:hAnsi="Arial" w:cs="Arial"/>
+          <w:b/>
+          <w:sz w:val="24"/>
+          <w:szCs w:val="24"/>
+          <w:u w:val="single"/>
+        </w:rPr>
+        <w:t>Xbee :</w:t>
+      </w:r>
+    </w:p>
+    <w:p>
+      <w:pPr>
+        <w:tabs>
+          <w:tab w:val="left" w:pos="1540"/>
+        </w:tabs>
+        <w:rPr>
+          <w:rFonts w:ascii="Arial" w:hAnsi="Arial" w:cs="Arial"/>
+          <w:b/>
+          <w:sz w:val="24"/>
+          <w:szCs w:val="24"/>
+          <w:u w:val="single"/>
+        </w:rPr>
+      </w:pPr>
+    </w:p>
+    <w:p>
+      <w:pPr>
+        <w:tabs>
+          <w:tab w:val="left" w:pos="1540"/>
+        </w:tabs>
+        <w:rPr>
+          <w:noProof/>
+          <w:lang w:eastAsia="fr-FR"/>
+        </w:rPr>
+      </w:pPr>
+    </w:p>
+    <w:p>
+      <w:pPr>
+        <w:tabs>
+          <w:tab w:val="left" w:pos="1540"/>
+        </w:tabs>
+        <w:rPr>
+          <w:rFonts w:ascii="Arial" w:hAnsi="Arial" w:cs="Arial"/>
+          <w:b/>
+          <w:sz w:val="24"/>
+          <w:szCs w:val="24"/>
+          <w:u w:val="single"/>
+        </w:rPr>
+      </w:pPr>
+      <w:r>
+        <w:rPr>
+          <w:noProof/>
+          <w:lang w:eastAsia="fr-FR"/>
+        </w:rPr>
+        <w:drawing>
+          <wp:inline distT="0" distB="0" distL="0" distR="0" wp14:anchorId="7C970F71" wp14:editId="24540133">
+            <wp:extent cx="5760720" cy="4975860"/>
+            <wp:effectExtent l="0" t="0" r="0" b="0"/>
+            <wp:docPr id="37" name="Image 37"/>
+            <wp:cNvGraphicFramePr>
+              <a:graphicFrameLocks xmlns:a="http://schemas.openxmlformats.org/drawingml/2006/main" noChangeAspect="1"/>
+            </wp:cNvGraphicFramePr>
+            <a:graphic xmlns:a="http://schemas.openxmlformats.org/drawingml/2006/main">
+              <a:graphicData uri="http://schemas.openxmlformats.org/drawingml/2006/picture">
+                <pic:pic xmlns:pic="http://schemas.openxmlformats.org/drawingml/2006/picture">
+                  <pic:nvPicPr>
+                    <pic:cNvPr id="1" name=""/>
+                    <pic:cNvPicPr/>
+                  </pic:nvPicPr>
+                  <pic:blipFill>
+                    <a:blip r:embed="rId47"/>
+                    <a:stretch>
+                      <a:fillRect/>
+                    </a:stretch>
+                  </pic:blipFill>
+                  <pic:spPr>
+                    <a:xfrm>
+                      <a:off x="0" y="0"/>
+                      <a:ext cx="5760720" cy="4975860"/>
+                    </a:xfrm>
+                    <a:prstGeom prst="rect">
+                      <a:avLst/>
+                    </a:prstGeom>
+                  </pic:spPr>
+                </pic:pic>
+              </a:graphicData>
+            </a:graphic>
+          </wp:inline>
+        </w:drawing>
+      </w:r>
+    </w:p>
+    <w:p>
+      <w:pPr>
+        <w:tabs>
+          <w:tab w:val="left" w:pos="1540"/>
+        </w:tabs>
+        <w:rPr>
+          <w:rFonts w:ascii="Arial" w:hAnsi="Arial" w:cs="Arial"/>
+          <w:b/>
+          <w:sz w:val="24"/>
+          <w:szCs w:val="24"/>
+          <w:u w:val="single"/>
+        </w:rPr>
+      </w:pPr>
+    </w:p>
+    <w:p>
+      <w:pPr>
+        <w:tabs>
+          <w:tab w:val="left" w:pos="1540"/>
+        </w:tabs>
+        <w:rPr>
+          <w:rFonts w:ascii="Arial" w:hAnsi="Arial" w:cs="Arial"/>
+          <w:b/>
+          <w:sz w:val="24"/>
+          <w:szCs w:val="24"/>
+          <w:u w:val="single"/>
+        </w:rPr>
+      </w:pPr>
+    </w:p>
+    <w:p>
+      <w:pPr>
+        <w:tabs>
+          <w:tab w:val="left" w:pos="1540"/>
+        </w:tabs>
+        <w:rPr>
+          <w:rFonts w:ascii="Arial" w:hAnsi="Arial" w:cs="Arial"/>
+          <w:b/>
+          <w:sz w:val="24"/>
+          <w:szCs w:val="24"/>
+          <w:u w:val="single"/>
+        </w:rPr>
+      </w:pPr>
+    </w:p>
+    <w:p>
+      <w:pPr>
+        <w:tabs>
+          <w:tab w:val="left" w:pos="1540"/>
+        </w:tabs>
+        <w:rPr>
+          <w:rFonts w:ascii="Arial" w:hAnsi="Arial" w:cs="Arial"/>
+          <w:b/>
+          <w:sz w:val="24"/>
+          <w:szCs w:val="24"/>
+          <w:u w:val="single"/>
+        </w:rPr>
+      </w:pPr>
+    </w:p>
+    <w:p>
+      <w:pPr>
+        <w:tabs>
+          <w:tab w:val="left" w:pos="1540"/>
+        </w:tabs>
+        <w:rPr>
+          <w:rFonts w:ascii="Arial" w:hAnsi="Arial" w:cs="Arial"/>
+          <w:b/>
+          <w:sz w:val="24"/>
+          <w:szCs w:val="24"/>
+          <w:u w:val="single"/>
+        </w:rPr>
+      </w:pPr>
+    </w:p>
+    <w:p>
+      <w:pPr>
+        <w:tabs>
+          <w:tab w:val="left" w:pos="1540"/>
+        </w:tabs>
+        <w:rPr>
+          <w:rFonts w:ascii="Arial" w:hAnsi="Arial" w:cs="Arial"/>
+          <w:b/>
+          <w:sz w:val="24"/>
+          <w:szCs w:val="24"/>
+          <w:u w:val="single"/>
+        </w:rPr>
+      </w:pPr>
+    </w:p>
+    <w:p>
+      <w:pPr>
+        <w:tabs>
+          <w:tab w:val="left" w:pos="1540"/>
+        </w:tabs>
+        <w:rPr>
+          <w:rFonts w:ascii="Arial" w:hAnsi="Arial" w:cs="Arial"/>
+          <w:b/>
+          <w:sz w:val="24"/>
+          <w:szCs w:val="24"/>
+          <w:u w:val="single"/>
+        </w:rPr>
+      </w:pPr>
+    </w:p>
+    <w:p>
+      <w:pPr>
+        <w:tabs>
+          <w:tab w:val="left" w:pos="1540"/>
+        </w:tabs>
+        <w:rPr>
+          <w:rFonts w:ascii="Arial" w:hAnsi="Arial" w:cs="Arial"/>
+          <w:b/>
+          <w:sz w:val="24"/>
+          <w:szCs w:val="24"/>
+          <w:u w:val="single"/>
+        </w:rPr>
+      </w:pPr>
+    </w:p>
+    <w:p>
+      <w:pPr>
+        <w:tabs>
+          <w:tab w:val="left" w:pos="1540"/>
+        </w:tabs>
+        <w:rPr>
+          <w:rFonts w:ascii="Arial" w:hAnsi="Arial" w:cs="Arial"/>
+          <w:b/>
+          <w:sz w:val="24"/>
+          <w:szCs w:val="24"/>
+          <w:u w:val="single"/>
+        </w:rPr>
+      </w:pPr>
+    </w:p>
+    <w:p>
+      <w:pPr>
+        <w:spacing w:after="0" w:line="240" w:lineRule="auto"/>
+        <w:ind w:firstLine="708"/>
+        <w:rPr>
+          <w:rFonts w:ascii="Arial" w:eastAsia="Times New Roman" w:hAnsi="Arial" w:cs="Arial"/>
+          <w:i/>
+          <w:iCs/>
+          <w:color w:val="3C78D8"/>
+          <w:sz w:val="32"/>
+          <w:szCs w:val="32"/>
+          <w:u w:val="single"/>
+          <w:shd w:val="clear" w:color="auto" w:fill="FFFFFF"/>
+          <w:lang w:eastAsia="fr-FR"/>
+        </w:rPr>
+      </w:pPr>
+      <w:r>
+        <w:rPr>
+          <w:rFonts w:ascii="Arial" w:eastAsia="Times New Roman" w:hAnsi="Arial" w:cs="Arial"/>
+          <w:i/>
+          <w:iCs/>
+          <w:color w:val="3C78D8"/>
+          <w:sz w:val="32"/>
+          <w:szCs w:val="32"/>
+          <w:u w:val="single"/>
+          <w:shd w:val="clear" w:color="auto" w:fill="FFFFFF"/>
+          <w:lang w:eastAsia="fr-FR"/>
+        </w:rPr>
+        <w:t xml:space="preserve">Suivie du projet </w:t>
+      </w:r>
+    </w:p>
+    <w:p>
+      <w:pPr>
+        <w:spacing w:after="0" w:line="240" w:lineRule="auto"/>
+        <w:ind w:firstLine="708"/>
+        <w:rPr>
+          <w:rFonts w:ascii="Arial" w:eastAsia="Times New Roman" w:hAnsi="Arial" w:cs="Arial"/>
+          <w:i/>
+          <w:iCs/>
+          <w:color w:val="3C78D8"/>
+          <w:sz w:val="32"/>
+          <w:szCs w:val="32"/>
+          <w:u w:val="single"/>
+          <w:shd w:val="clear" w:color="auto" w:fill="FFFFFF"/>
+          <w:lang w:eastAsia="fr-FR"/>
+        </w:rPr>
+      </w:pPr>
+    </w:p>
+    <w:p>
+      <w:pPr>
+        <w:spacing w:after="0" w:line="240" w:lineRule="auto"/>
+        <w:ind w:firstLine="708"/>
+        <w:rPr>
+          <w:rFonts w:ascii="Arial" w:eastAsia="Times New Roman" w:hAnsi="Arial" w:cs="Arial"/>
+          <w:b/>
+          <w:i/>
+          <w:iCs/>
+          <w:color w:val="3C78D8"/>
+          <w:sz w:val="24"/>
+          <w:szCs w:val="24"/>
+          <w:u w:val="single"/>
+          <w:shd w:val="clear" w:color="auto" w:fill="FFFFFF"/>
+          <w:lang w:eastAsia="fr-FR"/>
+        </w:rPr>
+      </w:pPr>
+      <w:r>
+        <w:rPr>
+          <w:rFonts w:ascii="Arial" w:hAnsi="Arial" w:cs="Arial"/>
+          <w:b/>
+          <w:sz w:val="24"/>
+          <w:szCs w:val="24"/>
+          <w:u w:val="single"/>
+        </w:rPr>
+        <w:t>Compte Rendu D’activités</w:t>
+      </w:r>
+      <w:r>
+        <w:rPr>
+          <w:rFonts w:ascii="Arial" w:hAnsi="Arial" w:cs="Arial"/>
+          <w:b/>
+          <w:sz w:val="24"/>
+          <w:szCs w:val="24"/>
+          <w:u w:val="single"/>
+        </w:rPr>
+        <w:t> :</w:t>
+      </w:r>
+    </w:p>
+    <w:p>
+      <w:pPr>
+        <w:tabs>
+          <w:tab w:val="left" w:pos="1540"/>
+        </w:tabs>
+        <w:rPr>
+          <w:rFonts w:ascii="Arial" w:hAnsi="Arial" w:cs="Arial"/>
+          <w:b/>
+          <w:sz w:val="24"/>
+          <w:szCs w:val="24"/>
+          <w:u w:val="single"/>
+        </w:rPr>
+      </w:pPr>
+      <w:r>
+        <w:rPr>
+          <w:noProof/>
+          <w:lang w:eastAsia="fr-FR"/>
+        </w:rPr>
+        <w:drawing>
+          <wp:anchor distT="0" distB="0" distL="114300" distR="114300" simplePos="0" relativeHeight="251730944" behindDoc="0" locked="0" layoutInCell="1" allowOverlap="1" wp14:anchorId="755FED79" wp14:editId="421447C5">
+            <wp:simplePos x="0" y="0"/>
+            <wp:positionH relativeFrom="margin">
+              <wp:posOffset>-785495</wp:posOffset>
+            </wp:positionH>
+            <wp:positionV relativeFrom="paragraph">
+              <wp:posOffset>285115</wp:posOffset>
+            </wp:positionV>
+            <wp:extent cx="7334250" cy="5381625"/>
+            <wp:effectExtent l="0" t="0" r="0" b="9525"/>
+            <wp:wrapSquare wrapText="bothSides"/>
+            <wp:docPr id="38" name="Image 38"/>
+            <wp:cNvGraphicFramePr>
+              <a:graphicFrameLocks xmlns:a="http://schemas.openxmlformats.org/drawingml/2006/main" noChangeAspect="1"/>
+            </wp:cNvGraphicFramePr>
+            <a:graphic xmlns:a="http://schemas.openxmlformats.org/drawingml/2006/main">
+              <a:graphicData uri="http://schemas.openxmlformats.org/drawingml/2006/picture">
+                <pic:pic xmlns:pic="http://schemas.openxmlformats.org/drawingml/2006/picture">
+                  <pic:nvPicPr>
+                    <pic:cNvPr id="1" name=""/>
+                    <pic:cNvPicPr/>
+                  </pic:nvPicPr>
+                  <pic:blipFill>
+                    <a:blip r:embed="rId48">
+                      <a:extLst>
+                        <a:ext uri="{28A0092B-C50C-407E-A947-70E740481C1C}">
+                          <a14:useLocalDpi xmlns:a14="http://schemas.microsoft.com/office/drawing/2010/main" val="0"/>
+                        </a:ext>
+                      </a:extLst>
+                    </a:blip>
+                    <a:stretch>
+                      <a:fillRect/>
+                    </a:stretch>
+                  </pic:blipFill>
+                  <pic:spPr>
+                    <a:xfrm>
+                      <a:off x="0" y="0"/>
+                      <a:ext cx="7334250" cy="5381625"/>
+                    </a:xfrm>
+                    <a:prstGeom prst="rect">
+                      <a:avLst/>
+                    </a:prstGeom>
+                  </pic:spPr>
+                </pic:pic>
+              </a:graphicData>
+            </a:graphic>
+            <wp14:sizeRelH relativeFrom="margin">
+              <wp14:pctWidth>0</wp14:pctWidth>
+            </wp14:sizeRelH>
+            <wp14:sizeRelV relativeFrom="margin">
+              <wp14:pctHeight>0</wp14:pctHeight>
+            </wp14:sizeRelV>
+          </wp:anchor>
+        </w:drawing>
+      </w:r>
+    </w:p>
+    <w:p>
+      <w:pPr>
+        <w:tabs>
+          <w:tab w:val="left" w:pos="1540"/>
+        </w:tabs>
+        <w:rPr>
+          <w:rFonts w:ascii="Arial" w:hAnsi="Arial" w:cs="Arial"/>
+          <w:b/>
+          <w:sz w:val="24"/>
+          <w:szCs w:val="24"/>
+          <w:u w:val="single"/>
+        </w:rPr>
+      </w:pPr>
+    </w:p>
+    <w:p>
+      <w:pPr>
+        <w:tabs>
+          <w:tab w:val="left" w:pos="1540"/>
+        </w:tabs>
+        <w:rPr>
+          <w:rFonts w:asciiTheme="majorHAnsi" w:hAnsiTheme="majorHAnsi" w:cs="Arial"/>
+        </w:rPr>
+      </w:pPr>
+      <w:r>
+        <w:rPr>
+          <w:rFonts w:asciiTheme="majorHAnsi" w:hAnsiTheme="majorHAnsi" w:cs="Arial"/>
+        </w:rPr>
+        <w:t>Le compte rendu d’activités a été effectué sur Excel</w:t>
+      </w:r>
+      <w:r>
+        <w:rPr>
+          <w:rFonts w:asciiTheme="majorHAnsi" w:hAnsiTheme="majorHAnsi" w:cs="Arial"/>
+        </w:rPr>
+        <w:t xml:space="preserve">, les taches sont répartit par heure et date ainsi que par catégorie : Analyse, Matériel, Conception, Code, Prototypage. </w:t>
+      </w:r>
+    </w:p>
+    <w:p>
+      <w:pPr>
+        <w:tabs>
+          <w:tab w:val="left" w:pos="1540"/>
+        </w:tabs>
+        <w:rPr>
+          <w:rFonts w:asciiTheme="majorHAnsi" w:hAnsiTheme="majorHAnsi" w:cs="Arial"/>
+        </w:rPr>
+      </w:pPr>
+      <w:r>
+        <w:rPr>
+          <w:rFonts w:ascii="Arial" w:hAnsi="Arial" w:cs="Arial"/>
+          <w:i/>
+          <w:iCs/>
+          <w:noProof/>
+          <w:color w:val="3C78D8"/>
+          <w:sz w:val="32"/>
+          <w:szCs w:val="32"/>
+          <w:bdr w:val="none" w:sz="0" w:space="0" w:color="auto" w:frame="1"/>
+          <w:shd w:val="clear" w:color="auto" w:fill="FFFFFF"/>
+          <w:lang w:eastAsia="fr-FR"/>
+        </w:rPr>
+        <w:drawing>
+          <wp:inline distT="0" distB="0" distL="0" distR="0" wp14:anchorId="2D480493" wp14:editId="316A83E0">
+            <wp:extent cx="5191125" cy="4114800"/>
+            <wp:effectExtent l="0" t="0" r="9525" b="0"/>
+            <wp:docPr id="39" name="Image 39" descr="https://lh3.googleusercontent.com/MiBKqfI_W-tjWaIU0b6LuaxuNhcWXMxlfzGw-pselFRz9gxtu1hcR1aUMKA6jlrOA3YuK4EHxVomIR2vrvHBppN_bhYyYqASLSW4Rq_CWPgTTERclnnyThqu170KSd7cZmEk33lZ"/>
+            <wp:cNvGraphicFramePr>
+              <a:graphicFrameLocks xmlns:a="http://schemas.openxmlformats.org/drawingml/2006/main" noChangeAspect="1"/>
+            </wp:cNvGraphicFramePr>
+            <a:graphic xmlns:a="http://schemas.openxmlformats.org/drawingml/2006/main">
+              <a:graphicData uri="http://schemas.openxmlformats.org/drawingml/2006/picture">
+                <pic:pic xmlns:pic="http://schemas.openxmlformats.org/drawingml/2006/picture">
+                  <pic:nvPicPr>
+                    <pic:cNvPr id="0" name="Picture 2" descr="https://lh3.googleusercontent.com/MiBKqfI_W-tjWaIU0b6LuaxuNhcWXMxlfzGw-pselFRz9gxtu1hcR1aUMKA6jlrOA3YuK4EHxVomIR2vrvHBppN_bhYyYqASLSW4Rq_CWPgTTERclnnyThqu170KSd7cZmEk33lZ"/>
+                    <pic:cNvPicPr>
+                      <a:picLocks noChangeAspect="1" noChangeArrowheads="1"/>
+                    </pic:cNvPicPr>
+                  </pic:nvPicPr>
+                  <pic:blipFill>
+                    <a:blip r:embed="rId49">
+                      <a:extLst>
+                        <a:ext uri="{28A0092B-C50C-407E-A947-70E740481C1C}">
+                          <a14:useLocalDpi xmlns:a14="http://schemas.microsoft.com/office/drawing/2010/main" val="0"/>
+                        </a:ext>
+                      </a:extLst>
+                    </a:blip>
+                    <a:srcRect/>
+                    <a:stretch>
+                      <a:fillRect/>
+                    </a:stretch>
+                  </pic:blipFill>
+                  <pic:spPr bwMode="auto">
+                    <a:xfrm>
+                      <a:off x="0" y="0"/>
+                      <a:ext cx="5191125" cy="4114800"/>
+                    </a:xfrm>
+                    <a:prstGeom prst="rect">
+                      <a:avLst/>
+                    </a:prstGeom>
+                    <a:noFill/>
+                    <a:ln>
+                      <a:noFill/>
+                    </a:ln>
+                  </pic:spPr>
+                </pic:pic>
+              </a:graphicData>
+            </a:graphic>
+          </wp:inline>
+        </w:drawing>
+      </w:r>
+    </w:p>
+    <w:p>
+      <w:pPr>
+        <w:tabs>
+          <w:tab w:val="left" w:pos="1540"/>
+        </w:tabs>
+        <w:rPr>
+          <w:rFonts w:asciiTheme="majorHAnsi" w:hAnsiTheme="majorHAnsi" w:cs="Arial"/>
+        </w:rPr>
+      </w:pPr>
+    </w:p>
+    <w:p>
+      <w:pPr>
+        <w:tabs>
+          <w:tab w:val="left" w:pos="1540"/>
+        </w:tabs>
+        <w:rPr>
+          <w:rFonts w:asciiTheme="majorHAnsi" w:hAnsiTheme="majorHAnsi" w:cs="Arial"/>
+        </w:rPr>
+      </w:pPr>
+      <w:r>
+        <w:rPr>
+          <w:rFonts w:ascii="Arial" w:eastAsia="Times New Roman" w:hAnsi="Arial" w:cs="Arial"/>
+          <w:i/>
+          <w:iCs/>
+          <w:noProof/>
+          <w:color w:val="3C78D8"/>
+          <w:sz w:val="32"/>
+          <w:szCs w:val="32"/>
+          <w:u w:val="single"/>
+          <w:shd w:val="clear" w:color="auto" w:fill="FFFFFF"/>
+          <w:lang w:eastAsia="fr-FR"/>
+        </w:rPr>
+        <mc:AlternateContent>
+          <mc:Choice Requires="wps">
+            <w:drawing>
+              <wp:anchor distT="45720" distB="45720" distL="114300" distR="114300" simplePos="0" relativeHeight="251732992" behindDoc="0" locked="0" layoutInCell="1" allowOverlap="1" wp14:anchorId="24C2FAE3" wp14:editId="671F8A17">
+                <wp:simplePos x="0" y="0"/>
+                <wp:positionH relativeFrom="column">
+                  <wp:posOffset>0</wp:posOffset>
+                </wp:positionH>
+                <wp:positionV relativeFrom="paragraph">
+                  <wp:posOffset>331470</wp:posOffset>
+                </wp:positionV>
+                <wp:extent cx="2360930" cy="2762250"/>
+                <wp:effectExtent l="0" t="0" r="635" b="0"/>
+                <wp:wrapSquare wrapText="bothSides"/>
+                <wp:docPr id="40" name="Zone de texte 2"/>
+                <wp:cNvGraphicFramePr>
+                  <a:graphicFrameLocks xmlns:a="http://schemas.openxmlformats.org/drawingml/2006/main"/>
+                </wp:cNvGraphicFramePr>
+                <a:graphic xmlns:a="http://schemas.openxmlformats.org/drawingml/2006/main">
+                  <a:graphicData uri="http://schemas.microsoft.com/office/word/2010/wordprocessingShape">
+                    <wps:wsp>
+                      <wps:cNvSpPr txBox="1">
+                        <a:spLocks noChangeArrowheads="1"/>
+                      </wps:cNvSpPr>
+                      <wps:spPr bwMode="auto">
+                        <a:xfrm>
+                          <a:off x="0" y="0"/>
+                          <a:ext cx="2360930" cy="2762250"/>
+                        </a:xfrm>
+                        <a:prstGeom prst="rect">
+                          <a:avLst/>
+                        </a:prstGeom>
+                        <a:solidFill>
+                          <a:srgbClr val="FFFFFF"/>
+                        </a:solidFill>
+                        <a:ln w="9525">
+                          <a:noFill/>
+                          <a:miter lim="800000"/>
+                          <a:headEnd/>
+                          <a:tailEnd/>
+                        </a:ln>
+                      </wps:spPr>
+                      <wps:txbx>
+                        <w:txbxContent>
+                          <w:p>
+                            <w:r>
+                              <w:t>Sur</w:t>
+                            </w:r>
+                            <w:r>
+                              <w:t xml:space="preserve"> un total de 108 heures sur les 200:</w:t>
+                            </w:r>
+                          </w:p>
+                          <w:p>
+                            <w:r>
+                              <w:t xml:space="preserve">- </w:t>
+                            </w:r>
+                            <w:r>
+                              <w:t>37.7</w:t>
+                            </w:r>
+                            <w:r>
+                              <w:t>% ont été consacrées à l’analyse du projet et à la rédaction des diagrammes</w:t>
+                            </w:r>
+                            <w:r>
+                              <w:t>.</w:t>
+                            </w:r>
+                          </w:p>
+                          <w:p>
+                            <w:r>
+                              <w:t>- 24</w:t>
+                            </w:r>
+                            <w:r>
+                              <w:t xml:space="preserve">% au code des classes </w:t>
+                            </w:r>
+                          </w:p>
+                          <w:p>
+                            <w:r>
+                              <w:t>- 25% à la recherche du matériel.</w:t>
+                            </w:r>
+                          </w:p>
+                          <w:p>
+                            <w:r>
+                              <w:t>- 9.2% pour la conception.</w:t>
+                            </w:r>
+                          </w:p>
+                          <w:p/>
+                        </w:txbxContent>
+                      </wps:txbx>
+                      <wps:bodyPr rot="0" vert="horz" wrap="square" lIns="91440" tIns="45720" rIns="91440" bIns="45720" anchor="t" anchorCtr="0">
+                        <a:noAutofit/>
+                      </wps:bodyPr>
+                    </wps:wsp>
+                  </a:graphicData>
+                </a:graphic>
+                <wp14:sizeRelH relativeFrom="margin">
+                  <wp14:pctWidth>40000</wp14:pctWidth>
+                </wp14:sizeRelH>
+                <wp14:sizeRelV relativeFrom="margin">
+                  <wp14:pctHeight>0</wp14:pctHeight>
+                </wp14:sizeRelV>
+              </wp:anchor>
+            </w:drawing>
+          </mc:Choice>
+          <mc:Fallback>
+            <w:pict>
+              <v:shapetype w14:anchorId="24C2FAE3" id="_x0000_t202" coordsize="21600,21600" o:spt="202" path="m,l,21600r21600,l21600,xe">
+                <v:stroke joinstyle="miter"/>
+                <v:path gradientshapeok="t" o:connecttype="rect"/>
+              </v:shapetype>
+              <v:shape id="_x0000_s1041" type="#_x0000_t202" style="position:absolute;margin-left:0;margin-top:26.1pt;width:185.9pt;height:217.5pt;z-index:251732992;visibility:visible;mso-wrap-style:square;mso-width-percent:400;mso-height-percent:0;mso-wrap-distance-left:9pt;mso-wrap-distance-top:3.6pt;mso-wrap-distance-right:9pt;mso-wrap-distance-bottom:3.6pt;mso-position-horizontal:absolute;mso-position-horizontal-relative:text;mso-position-vertical:absolute;mso-position-vertical-relative:text;mso-width-percent:400;mso-height-percent:0;mso-width-relative:margin;mso-height-relative:margin;v-text-anchor:top" o:gfxdata="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" stroked="f">
+                <v:textbox>
+                  <w:txbxContent>
+                    <w:p>
+                      <w:r>
+                        <w:t>Sur</w:t>
+                      </w:r>
+                      <w:r>
+                        <w:t xml:space="preserve"> un total de 108 heures sur les 200:</w:t>
+                      </w:r>
+                    </w:p>
+                    <w:p>
+                      <w:r>
+                        <w:t xml:space="preserve">- </w:t>
+                      </w:r>
+                      <w:r>
+                        <w:t>37.7</w:t>
+                      </w:r>
+                      <w:r>
+                        <w:t>% ont été consacrées à l’analyse du projet et à la rédaction des diagrammes</w:t>
+                      </w:r>
+                      <w:r>
+                        <w:t>.</w:t>
+                      </w:r>
+                    </w:p>
+                    <w:p>
+                      <w:r>
+                        <w:t>- 24</w:t>
+                      </w:r>
+                      <w:r>
+                        <w:t xml:space="preserve">% au code des classes </w:t>
+                      </w:r>
+                    </w:p>
+                    <w:p>
+                      <w:r>
+                        <w:t>- 25% à la recherche du matériel.</w:t>
+                      </w:r>
+                    </w:p>
+                    <w:p>
+                      <w:r>
+                        <w:t>- 9.2% pour la conception.</w:t>
+                      </w:r>
+                    </w:p>
+                    <w:p/>
+                  </w:txbxContent>
+                </v:textbox>
+                <w10:wrap type="square"/>
+              </v:shape>
+            </w:pict>
+          </mc:Fallback>
+        </mc:AlternateContent>
+      </w:r>
+    </w:p>
+    <w:p>
+      <w:pPr>
+        <w:rPr>
+          <w:rFonts w:asciiTheme="majorHAnsi" w:hAnsiTheme="majorHAnsi" w:cs="Arial"/>
+        </w:rPr>
+      </w:pPr>
+    </w:p>
+    <w:p>
+      <w:pPr>
+        <w:rPr>
+          <w:rFonts w:asciiTheme="majorHAnsi" w:hAnsiTheme="majorHAnsi" w:cs="Arial"/>
+        </w:rPr>
+      </w:pPr>
+    </w:p>
+    <w:p>
+      <w:pPr>
+        <w:rPr>
+          <w:rFonts w:asciiTheme="majorHAnsi" w:hAnsiTheme="majorHAnsi" w:cs="Arial"/>
+        </w:rPr>
+      </w:pPr>
+    </w:p>
+    <w:p>
+      <w:pPr>
+        <w:rPr>
+          <w:rFonts w:asciiTheme="majorHAnsi" w:hAnsiTheme="majorHAnsi" w:cs="Arial"/>
+        </w:rPr>
+      </w:pPr>
+    </w:p>
+    <w:p>
+      <w:pPr>
+        <w:rPr>
+          <w:rFonts w:asciiTheme="majorHAnsi" w:hAnsiTheme="majorHAnsi" w:cs="Arial"/>
+        </w:rPr>
+      </w:pPr>
+    </w:p>
+    <w:p>
+      <w:pPr>
+        <w:rPr>
+          <w:rFonts w:asciiTheme="majorHAnsi" w:hAnsiTheme="majorHAnsi" w:cs="Arial"/>
+        </w:rPr>
+      </w:pPr>
+    </w:p>
+    <w:p>
+      <w:pPr>
+        <w:rPr>
+          <w:rFonts w:asciiTheme="majorHAnsi" w:hAnsiTheme="majorHAnsi" w:cs="Arial"/>
+        </w:rPr>
+      </w:pPr>
+    </w:p>
+    <w:p>
+      <w:pPr>
+        <w:rPr>
+          <w:rFonts w:asciiTheme="majorHAnsi" w:hAnsiTheme="majorHAnsi" w:cs="Arial"/>
+        </w:rPr>
+      </w:pPr>
+    </w:p>
+    <w:p>
+      <w:pPr>
+        <w:rPr>
+          <w:rFonts w:asciiTheme="majorHAnsi" w:hAnsiTheme="majorHAnsi" w:cs="Arial"/>
+        </w:rPr>
+      </w:pPr>
+    </w:p>
+    <w:p>
+      <w:pPr>
+        <w:rPr>
+          <w:rFonts w:asciiTheme="majorHAnsi" w:hAnsiTheme="majorHAnsi" w:cs="Arial"/>
+        </w:rPr>
+      </w:pPr>
+    </w:p>
+    <w:p>
+      <w:pPr>
+        <w:rPr>
+          <w:rFonts w:asciiTheme="majorHAnsi" w:hAnsiTheme="majorHAnsi" w:cs="Arial"/>
+        </w:rPr>
+      </w:pPr>
+    </w:p>
+    <w:p>
+      <w:pPr>
+        <w:rPr>
+          <w:rFonts w:asciiTheme="majorHAnsi" w:hAnsiTheme="majorHAnsi" w:cs="Arial"/>
+        </w:rPr>
+      </w:pPr>
+    </w:p>
+    <w:p>
+      <w:pPr>
+        <w:rPr>
+          <w:rFonts w:asciiTheme="majorHAnsi" w:hAnsiTheme="majorHAnsi" w:cs="Arial"/>
+        </w:rPr>
+      </w:pPr>
+    </w:p>
+    <w:p>
+      <w:pPr>
+        <w:rPr>
+          <w:rFonts w:asciiTheme="majorHAnsi" w:hAnsiTheme="majorHAnsi" w:cs="Arial"/>
+        </w:rPr>
+      </w:pPr>
+    </w:p>
+    <w:p>
+      <w:pPr>
+        <w:pStyle w:val="NormalWeb"/>
+        <w:spacing w:before="0" w:beforeAutospacing="0" w:after="0" w:afterAutospacing="0"/>
+        <w:ind w:firstLine="720"/>
+      </w:pPr>
+      <w:r>
+        <w:rPr>
+          <w:rFonts w:asciiTheme="majorHAnsi" w:hAnsiTheme="majorHAnsi" w:cs="Arial"/>
+        </w:rPr>
+        <w:tab/>
+      </w:r>
+      <w:r>
+        <w:rPr>
+          <w:rFonts w:ascii="Arial" w:hAnsi="Arial" w:cs="Arial"/>
+          <w:i/>
+          <w:iCs/>
+          <w:color w:val="3C78D8"/>
+          <w:sz w:val="32"/>
+          <w:szCs w:val="32"/>
+          <w:u w:val="single"/>
+          <w:shd w:val="clear" w:color="auto" w:fill="FFFFFF"/>
+        </w:rPr>
+        <w:t>Matériel</w:t>
+      </w:r>
+    </w:p>
+    <w:p>
+      <w:pPr>
+        <w:spacing w:after="0" w:line="240" w:lineRule="auto"/>
+        <w:rPr>
+          <w:rFonts w:ascii="Times New Roman" w:eastAsia="Times New Roman" w:hAnsi="Times New Roman" w:cs="Times New Roman"/>
+          <w:sz w:val="24"/>
+          <w:szCs w:val="24"/>
+          <w:lang w:eastAsia="fr-FR"/>
+        </w:rPr>
+      </w:pPr>
+    </w:p>
+    <w:p>
+      <w:pPr>
+        <w:spacing w:after="0" w:line="240" w:lineRule="auto"/>
+        <w:ind w:firstLine="720"/>
+        <w:rPr>
+          <w:rFonts w:ascii="Times New Roman" w:eastAsia="Times New Roman" w:hAnsi="Times New Roman" w:cs="Times New Roman"/>
+          <w:sz w:val="24"/>
+          <w:szCs w:val="24"/>
+          <w:lang w:eastAsia="fr-FR"/>
+        </w:rPr>
+      </w:pPr>
+      <w:r>
+        <w:rPr>
+          <w:rFonts w:ascii="Arial" w:eastAsia="Times New Roman" w:hAnsi="Arial" w:cs="Arial"/>
+          <w:i/>
+          <w:iCs/>
+          <w:color w:val="3C78D8"/>
+          <w:sz w:val="32"/>
+          <w:szCs w:val="32"/>
+          <w:u w:val="single"/>
+          <w:shd w:val="clear" w:color="auto" w:fill="FFFFFF"/>
+          <w:lang w:eastAsia="fr-FR"/>
+        </w:rPr>
+        <w:t>Carte Programmable </w:t>
+      </w:r>
+    </w:p>
+    <w:p>
+      <w:pPr>
+        <w:spacing w:after="0" w:line="240" w:lineRule="auto"/>
+        <w:ind w:firstLine="720"/>
+        <w:rPr>
+          <w:rFonts w:ascii="Times New Roman" w:eastAsia="Times New Roman" w:hAnsi="Times New Roman" w:cs="Times New Roman"/>
+          <w:sz w:val="24"/>
+          <w:szCs w:val="24"/>
+          <w:lang w:eastAsia="fr-FR"/>
+        </w:rPr>
+      </w:pPr>
+      <w:r>
+        <w:rPr>
+          <w:rFonts w:ascii="Arial" w:eastAsia="Times New Roman" w:hAnsi="Arial" w:cs="Arial"/>
+          <w:i/>
+          <w:iCs/>
+          <w:noProof/>
+          <w:color w:val="3C78D8"/>
+          <w:sz w:val="32"/>
+          <w:szCs w:val="32"/>
+          <w:bdr w:val="none" w:sz="0" w:space="0" w:color="auto" w:frame="1"/>
+          <w:shd w:val="clear" w:color="auto" w:fill="FFFFFF"/>
+          <w:lang w:eastAsia="fr-FR"/>
+        </w:rPr>
+        <w:drawing>
+          <wp:inline distT="0" distB="0" distL="0" distR="0" wp14:anchorId="45C26EAF" wp14:editId="10D085F3">
+            <wp:extent cx="3000375" cy="3000375"/>
+            <wp:effectExtent l="0" t="0" r="9525" b="9525"/>
+            <wp:docPr id="44" name="Image 44" descr="https://lh3.googleusercontent.com/D-msGPkUvdi3mL8EDkdKWajr0LRNkVP9c1mqWwktTJAFPxRpT-yjQ1K-efx9yThxRdUSPIP0AG10HucDzHN0-oe6m2_Bn8IYJ-XGpMZq91Nziv3fQihA6khqX4XlUuiM_bkXA2Ov"/>
+            <wp:cNvGraphicFramePr>
+              <a:graphicFrameLocks xmlns:a="http://schemas.openxmlformats.org/drawingml/2006/main" noChangeAspect="1"/>
+            </wp:cNvGraphicFramePr>
+            <a:graphic xmlns:a="http://schemas.openxmlformats.org/drawingml/2006/main">
+              <a:graphicData uri="http://schemas.openxmlformats.org/drawingml/2006/picture">
+                <pic:pic xmlns:pic="http://schemas.openxmlformats.org/drawingml/2006/picture">
+                  <pic:nvPicPr>
+                    <pic:cNvPr id="0" name="Picture 4" descr="https://lh3.googleusercontent.com/D-msGPkUvdi3mL8EDkdKWajr0LRNkVP9c1mqWwktTJAFPxRpT-yjQ1K-efx9yThxRdUSPIP0AG10HucDzHN0-oe6m2_Bn8IYJ-XGpMZq91Nziv3fQihA6khqX4XlUuiM_bkXA2Ov"/>
+                    <pic:cNvPicPr>
+                      <a:picLocks noChangeAspect="1" noChangeArrowheads="1"/>
+                    </pic:cNvPicPr>
+                  </pic:nvPicPr>
+                  <pic:blipFill>
+                    <a:blip r:embed="rId50">
+                      <a:extLst>
+                        <a:ext uri="{28A0092B-C50C-407E-A947-70E740481C1C}">
+                          <a14:useLocalDpi xmlns:a14="http://schemas.microsoft.com/office/drawing/2010/main" val="0"/>
+                        </a:ext>
+                      </a:extLst>
+                    </a:blip>
+                    <a:srcRect/>
+                    <a:stretch>
+                      <a:fillRect/>
+                    </a:stretch>
+                  </pic:blipFill>
+                  <pic:spPr bwMode="auto">
+                    <a:xfrm>
+                      <a:off x="0" y="0"/>
+                      <a:ext cx="3000375" cy="3000375"/>
+                    </a:xfrm>
+                    <a:prstGeom prst="rect">
+                      <a:avLst/>
+                    </a:prstGeom>
+                    <a:noFill/>
+                    <a:ln>
+                      <a:noFill/>
+                    </a:ln>
+                  </pic:spPr>
+                </pic:pic>
+              </a:graphicData>
+            </a:graphic>
+          </wp:inline>
+        </w:drawing>
+      </w:r>
+    </w:p>
+    <w:p>
+      <w:pPr>
+        <w:spacing w:after="0" w:line="240" w:lineRule="auto"/>
+        <w:ind w:firstLine="720"/>
+        <w:rPr>
+          <w:rFonts w:ascii="Times New Roman" w:eastAsia="Times New Roman" w:hAnsi="Times New Roman" w:cs="Times New Roman"/>
+          <w:sz w:val="24"/>
+          <w:szCs w:val="24"/>
+          <w:lang w:eastAsia="fr-FR"/>
+        </w:rPr>
+      </w:pPr>
+      <w:r>
+        <w:rPr>
+          <w:rFonts w:ascii="Times New Roman" w:eastAsia="Times New Roman" w:hAnsi="Times New Roman" w:cs="Times New Roman"/>
+          <w:sz w:val="24"/>
+          <w:szCs w:val="24"/>
+          <w:lang w:eastAsia="fr-FR"/>
+        </w:rPr>
+        <w:br/>
+      </w:r>
+    </w:p>
+    <w:p>
+      <w:pPr>
+        <w:spacing w:after="0" w:line="240" w:lineRule="auto"/>
+        <w:ind w:firstLine="720"/>
+        <w:rPr>
+          <w:rFonts w:ascii="Times New Roman" w:eastAsia="Times New Roman" w:hAnsi="Times New Roman" w:cs="Times New Roman"/>
+          <w:sz w:val="24"/>
+          <w:szCs w:val="24"/>
+          <w:lang w:eastAsia="fr-FR"/>
+        </w:rPr>
+      </w:pPr>
+      <w:r>
+        <w:rPr>
+          <w:rFonts w:ascii="Arial" w:eastAsia="Times New Roman" w:hAnsi="Arial" w:cs="Arial"/>
+          <w:i/>
+          <w:iCs/>
+          <w:color w:val="3C78D8"/>
+          <w:sz w:val="32"/>
+          <w:szCs w:val="32"/>
+          <w:u w:val="single"/>
+          <w:shd w:val="clear" w:color="auto" w:fill="FFFFFF"/>
+          <w:lang w:eastAsia="fr-FR"/>
+        </w:rPr>
+        <w:t>Systèmes de communication </w:t>
+      </w:r>
+    </w:p>
+    <w:p>
+      <w:pPr>
+        <w:spacing w:after="0" w:line="240" w:lineRule="auto"/>
+        <w:ind w:firstLine="720"/>
+        <w:rPr>
+          <w:rFonts w:ascii="Times New Roman" w:eastAsia="Times New Roman" w:hAnsi="Times New Roman" w:cs="Times New Roman"/>
+          <w:sz w:val="24"/>
+          <w:szCs w:val="24"/>
+          <w:lang w:eastAsia="fr-FR"/>
+        </w:rPr>
+      </w:pPr>
+      <w:r>
+        <w:rPr>
+          <w:rFonts w:ascii="Arial" w:eastAsia="Times New Roman" w:hAnsi="Arial" w:cs="Arial"/>
+          <w:i/>
+          <w:iCs/>
+          <w:color w:val="3C78D8"/>
+          <w:sz w:val="32"/>
+          <w:szCs w:val="32"/>
+          <w:u w:val="single"/>
+          <w:shd w:val="clear" w:color="auto" w:fill="FFFFFF"/>
+          <w:lang w:eastAsia="fr-FR"/>
+        </w:rPr>
+        <w:t> </w:t>
+      </w:r>
+      <w:r>
+        <w:rPr>
+          <w:rFonts w:ascii="Arial" w:eastAsia="Times New Roman" w:hAnsi="Arial" w:cs="Arial"/>
+          <w:i/>
+          <w:iCs/>
+          <w:noProof/>
+          <w:color w:val="3C78D8"/>
+          <w:sz w:val="32"/>
+          <w:szCs w:val="32"/>
+          <w:bdr w:val="none" w:sz="0" w:space="0" w:color="auto" w:frame="1"/>
+          <w:shd w:val="clear" w:color="auto" w:fill="FFFFFF"/>
+          <w:lang w:eastAsia="fr-FR"/>
+        </w:rPr>
+        <w:drawing>
+          <wp:inline distT="0" distB="0" distL="0" distR="0" wp14:anchorId="4F1D16FA" wp14:editId="48EDAD1F">
+            <wp:extent cx="2495550" cy="2495550"/>
+            <wp:effectExtent l="0" t="0" r="0" b="0"/>
+            <wp:docPr id="43" name="Image 43" descr="https://lh4.googleusercontent.com/ibbIxJe8jIr5MVBpoUDVzDdvb3DRE0pDh0_u_XAEpFw3Y1mSbUdIEPJaOCIqu6d0LFr_khymxJZrn9luzRqX1bzW-O9rrHkgBG9umdzc0MxDsr8WT6br_NyLl1vZrvbXXA3x67bS"/>
+            <wp:cNvGraphicFramePr>
+              <a:graphicFrameLocks xmlns:a="http://schemas.openxmlformats.org/drawingml/2006/main" noChangeAspect="1"/>
+            </wp:cNvGraphicFramePr>
+            <a:graphic xmlns:a="http://schemas.openxmlformats.org/drawingml/2006/main">
+              <a:graphicData uri="http://schemas.openxmlformats.org/drawingml/2006/picture">
+                <pic:pic xmlns:pic="http://schemas.openxmlformats.org/drawingml/2006/picture">
+                  <pic:nvPicPr>
+                    <pic:cNvPr id="0" name="Picture 5" descr="https://lh4.googleusercontent.com/ibbIxJe8jIr5MVBpoUDVzDdvb3DRE0pDh0_u_XAEpFw3Y1mSbUdIEPJaOCIqu6d0LFr_khymxJZrn9luzRqX1bzW-O9rrHkgBG9umdzc0MxDsr8WT6br_NyLl1vZrvbXXA3x67bS"/>
+                    <pic:cNvPicPr>
+                      <a:picLocks noChangeAspect="1" noChangeArrowheads="1"/>
+                    </pic:cNvPicPr>
+                  </pic:nvPicPr>
+                  <pic:blipFill>
+                    <a:blip r:embed="rId51">
+                      <a:extLst>
+                        <a:ext uri="{28A0092B-C50C-407E-A947-70E740481C1C}">
+                          <a14:useLocalDpi xmlns:a14="http://schemas.microsoft.com/office/drawing/2010/main" val="0"/>
+                        </a:ext>
+                      </a:extLst>
+                    </a:blip>
+                    <a:srcRect/>
+                    <a:stretch>
+                      <a:fillRect/>
+                    </a:stretch>
+                  </pic:blipFill>
+                  <pic:spPr bwMode="auto">
+                    <a:xfrm>
+                      <a:off x="0" y="0"/>
+                      <a:ext cx="2495550" cy="2495550"/>
+                    </a:xfrm>
+                    <a:prstGeom prst="rect">
+                      <a:avLst/>
+                    </a:prstGeom>
+                    <a:noFill/>
+                    <a:ln>
+                      <a:noFill/>
+                    </a:ln>
+                  </pic:spPr>
+                </pic:pic>
+              </a:graphicData>
+            </a:graphic>
+          </wp:inline>
+        </w:drawing>
+      </w:r>
+      <w:r>
+        <w:rPr>
+          <w:rFonts w:ascii="Times New Roman" w:eastAsia="Times New Roman" w:hAnsi="Times New Roman" w:cs="Times New Roman"/>
+          <w:sz w:val="24"/>
+          <w:szCs w:val="24"/>
+          <w:lang w:eastAsia="fr-FR"/>
+        </w:rPr>
+        <w:br/>
+      </w:r>
+      <w:r>
+        <w:rPr>
+          <w:rFonts w:ascii="Times New Roman" w:eastAsia="Times New Roman" w:hAnsi="Times New Roman" w:cs="Times New Roman"/>
+          <w:sz w:val="24"/>
+          <w:szCs w:val="24"/>
+          <w:lang w:eastAsia="fr-FR"/>
+        </w:rPr>
+        <w:br/>
+      </w:r>
+      <w:r>
+        <w:rPr>
+          <w:rFonts w:ascii="Times New Roman" w:eastAsia="Times New Roman" w:hAnsi="Times New Roman" w:cs="Times New Roman"/>
+          <w:sz w:val="24"/>
+          <w:szCs w:val="24"/>
+          <w:lang w:eastAsia="fr-FR"/>
+        </w:rPr>
+        <w:br/>
+      </w:r>
+      <w:r>
+        <w:rPr>
+          <w:rFonts w:ascii="Times New Roman" w:eastAsia="Times New Roman" w:hAnsi="Times New Roman" w:cs="Times New Roman"/>
+          <w:sz w:val="24"/>
+          <w:szCs w:val="24"/>
+          <w:lang w:eastAsia="fr-FR"/>
+        </w:rPr>
+        <w:br/>
+      </w:r>
+    </w:p>
+    <w:p>
+      <w:pPr>
+        <w:spacing w:after="0" w:line="240" w:lineRule="auto"/>
+        <w:ind w:firstLine="720"/>
+        <w:rPr>
+          <w:rFonts w:ascii="Times New Roman" w:eastAsia="Times New Roman" w:hAnsi="Times New Roman" w:cs="Times New Roman"/>
+          <w:sz w:val="24"/>
+          <w:szCs w:val="24"/>
+          <w:lang w:eastAsia="fr-FR"/>
+        </w:rPr>
+      </w:pPr>
+      <w:r>
+        <w:rPr>
+          <w:rFonts w:ascii="Arial" w:eastAsia="Times New Roman" w:hAnsi="Arial" w:cs="Arial"/>
+          <w:i/>
+          <w:iCs/>
+          <w:color w:val="3C78D8"/>
+          <w:sz w:val="32"/>
+          <w:szCs w:val="32"/>
+          <w:u w:val="single"/>
+          <w:shd w:val="clear" w:color="auto" w:fill="FFFFFF"/>
+          <w:lang w:eastAsia="fr-FR"/>
+        </w:rPr>
+        <w:t>Xbee shield </w:t>
+      </w:r>
+    </w:p>
+    <w:p>
+      <w:pPr>
+        <w:spacing w:after="0" w:line="240" w:lineRule="auto"/>
+        <w:ind w:firstLine="720"/>
+        <w:rPr>
+          <w:rFonts w:ascii="Times New Roman" w:eastAsia="Times New Roman" w:hAnsi="Times New Roman" w:cs="Times New Roman"/>
+          <w:sz w:val="24"/>
+          <w:szCs w:val="24"/>
+          <w:lang w:eastAsia="fr-FR"/>
+        </w:rPr>
+      </w:pPr>
+      <w:r>
+        <w:rPr>
+          <w:rFonts w:ascii="Arial" w:eastAsia="Times New Roman" w:hAnsi="Arial" w:cs="Arial"/>
+          <w:i/>
+          <w:iCs/>
+          <w:noProof/>
+          <w:color w:val="3C78D8"/>
+          <w:sz w:val="32"/>
+          <w:szCs w:val="32"/>
+          <w:bdr w:val="none" w:sz="0" w:space="0" w:color="auto" w:frame="1"/>
+          <w:shd w:val="clear" w:color="auto" w:fill="FFFFFF"/>
+          <w:lang w:eastAsia="fr-FR"/>
+        </w:rPr>
+        <w:drawing>
+          <wp:inline distT="0" distB="0" distL="0" distR="0" wp14:anchorId="2A0741C6" wp14:editId="660F0F80">
+            <wp:extent cx="2047875" cy="2047875"/>
+            <wp:effectExtent l="0" t="0" r="9525" b="9525"/>
+            <wp:docPr id="42" name="Image 42" descr="https://lh5.googleusercontent.com/YGSBRmLTEUZYXVkkH-O-dh9XNDtSTWz_RCYx7wl0_NxIO6kPcS_TG4P9hj5s-w2Cwa08fd8mdXObcYg1iUBBJFavprhd463Xl-Xd6vYKO5EPIKjleb-B3YpAQsddG3f38HnRP5OY"/>
+            <wp:cNvGraphicFramePr>
+              <a:graphicFrameLocks xmlns:a="http://schemas.openxmlformats.org/drawingml/2006/main" noChangeAspect="1"/>
+            </wp:cNvGraphicFramePr>
+            <a:graphic xmlns:a="http://schemas.openxmlformats.org/drawingml/2006/main">
+              <a:graphicData uri="http://schemas.openxmlformats.org/drawingml/2006/picture">
+                <pic:pic xmlns:pic="http://schemas.openxmlformats.org/drawingml/2006/picture">
+                  <pic:nvPicPr>
+                    <pic:cNvPr id="0" name="Picture 6" descr="https://lh5.googleusercontent.com/YGSBRmLTEUZYXVkkH-O-dh9XNDtSTWz_RCYx7wl0_NxIO6kPcS_TG4P9hj5s-w2Cwa08fd8mdXObcYg1iUBBJFavprhd463Xl-Xd6vYKO5EPIKjleb-B3YpAQsddG3f38HnRP5OY"/>
+                    <pic:cNvPicPr>
+                      <a:picLocks noChangeAspect="1" noChangeArrowheads="1"/>
+                    </pic:cNvPicPr>
+                  </pic:nvPicPr>
+                  <pic:blipFill>
+                    <a:blip r:embed="rId52">
+                      <a:extLst>
+                        <a:ext uri="{28A0092B-C50C-407E-A947-70E740481C1C}">
+                          <a14:useLocalDpi xmlns:a14="http://schemas.microsoft.com/office/drawing/2010/main" val="0"/>
+                        </a:ext>
+                      </a:extLst>
+                    </a:blip>
+                    <a:srcRect/>
+                    <a:stretch>
+                      <a:fillRect/>
+                    </a:stretch>
+                  </pic:blipFill>
+                  <pic:spPr bwMode="auto">
+                    <a:xfrm>
+                      <a:off x="0" y="0"/>
+                      <a:ext cx="2047875" cy="2047875"/>
+                    </a:xfrm>
+                    <a:prstGeom prst="rect">
+                      <a:avLst/>
+                    </a:prstGeom>
+                    <a:noFill/>
+                    <a:ln>
+                      <a:noFill/>
+                    </a:ln>
+                  </pic:spPr>
+                </pic:pic>
+              </a:graphicData>
+            </a:graphic>
+          </wp:inline>
+        </w:drawing>
+      </w:r>
+    </w:p>
+    <w:p>
+      <w:pPr>
+        <w:spacing w:after="0" w:line="240" w:lineRule="auto"/>
+        <w:ind w:firstLine="720"/>
+        <w:rPr>
+          <w:rFonts w:ascii="Times New Roman" w:eastAsia="Times New Roman" w:hAnsi="Times New Roman" w:cs="Times New Roman"/>
+          <w:sz w:val="24"/>
+          <w:szCs w:val="24"/>
+          <w:lang w:eastAsia="fr-FR"/>
+        </w:rPr>
+      </w:pPr>
+      <w:r>
+        <w:rPr>
+          <w:rFonts w:ascii="Arial" w:eastAsia="Times New Roman" w:hAnsi="Arial" w:cs="Arial"/>
+          <w:i/>
+          <w:iCs/>
+          <w:color w:val="3C78D8"/>
+          <w:sz w:val="32"/>
+          <w:szCs w:val="32"/>
+          <w:u w:val="single"/>
+          <w:shd w:val="clear" w:color="auto" w:fill="FFFFFF"/>
+          <w:lang w:eastAsia="fr-FR"/>
+        </w:rPr>
+        <w:t>Interface graphique</w:t>
+      </w:r>
+    </w:p>
+    <w:p>
+      <w:pPr>
+        <w:spacing w:after="0" w:line="240" w:lineRule="auto"/>
+        <w:ind w:firstLine="720"/>
+        <w:rPr>
+          <w:rFonts w:ascii="Times New Roman" w:eastAsia="Times New Roman" w:hAnsi="Times New Roman" w:cs="Times New Roman"/>
+          <w:sz w:val="24"/>
+          <w:szCs w:val="24"/>
+          <w:lang w:eastAsia="fr-FR"/>
+        </w:rPr>
+      </w:pPr>
+      <w:r>
+        <w:rPr>
+          <w:rFonts w:ascii="Arial" w:eastAsia="Times New Roman" w:hAnsi="Arial" w:cs="Arial"/>
+          <w:i/>
+          <w:iCs/>
+          <w:noProof/>
+          <w:color w:val="3C78D8"/>
+          <w:sz w:val="32"/>
+          <w:szCs w:val="32"/>
+          <w:bdr w:val="none" w:sz="0" w:space="0" w:color="auto" w:frame="1"/>
+          <w:shd w:val="clear" w:color="auto" w:fill="FFFFFF"/>
+          <w:lang w:eastAsia="fr-FR"/>
+        </w:rPr>
+        <w:drawing>
+          <wp:inline distT="0" distB="0" distL="0" distR="0" wp14:anchorId="7373114F" wp14:editId="7D06C79E">
+            <wp:extent cx="3124200" cy="1838325"/>
+            <wp:effectExtent l="0" t="0" r="0" b="9525"/>
+            <wp:docPr id="41" name="Image 41" descr="https://lh6.googleusercontent.com/vcxzrCEoZZ8uboIj0mcy--MI9_giw8G-k9m_Z_TxbxtxhwfimeD5FXtEzM3JsCUp50FLeFP0zmb4SQqxjMG8iyA1M4Swsb0RDQRl1RZ-mZmGOlXZn0Ac_i1Xq_5yukYPXXG0zzKU"/>
+            <wp:cNvGraphicFramePr>
+              <a:graphicFrameLocks xmlns:a="http://schemas.openxmlformats.org/drawingml/2006/main" noChangeAspect="1"/>
+            </wp:cNvGraphicFramePr>
+            <a:graphic xmlns:a="http://schemas.openxmlformats.org/drawingml/2006/main">
+              <a:graphicData uri="http://schemas.openxmlformats.org/drawingml/2006/picture">
+                <pic:pic xmlns:pic="http://schemas.openxmlformats.org/drawingml/2006/picture">
+                  <pic:nvPicPr>
+                    <pic:cNvPr id="0" name="Picture 7" descr="https://lh6.googleusercontent.com/vcxzrCEoZZ8uboIj0mcy--MI9_giw8G-k9m_Z_TxbxtxhwfimeD5FXtEzM3JsCUp50FLeFP0zmb4SQqxjMG8iyA1M4Swsb0RDQRl1RZ-mZmGOlXZn0Ac_i1Xq_5yukYPXXG0zzKU"/>
+                    <pic:cNvPicPr>
+                      <a:picLocks noChangeAspect="1" noChangeArrowheads="1"/>
+                    </pic:cNvPicPr>
+                  </pic:nvPicPr>
+                  <pic:blipFill>
+                    <a:blip r:embed="rId53" cstate="print">
+                      <a:extLst>
+                        <a:ext uri="{28A0092B-C50C-407E-A947-70E740481C1C}">
+                          <a14:useLocalDpi xmlns:a14="http://schemas.microsoft.com/office/drawing/2010/main" val="0"/>
+                        </a:ext>
+                      </a:extLst>
+                    </a:blip>
+                    <a:srcRect/>
+                    <a:stretch>
+                      <a:fillRect/>
+                    </a:stretch>
+                  </pic:blipFill>
+                  <pic:spPr bwMode="auto">
+                    <a:xfrm>
+                      <a:off x="0" y="0"/>
+                      <a:ext cx="3124200" cy="1838325"/>
+                    </a:xfrm>
+                    <a:prstGeom prst="rect">
+                      <a:avLst/>
+                    </a:prstGeom>
+                    <a:noFill/>
+                    <a:ln>
+                      <a:noFill/>
+                    </a:ln>
+                  </pic:spPr>
+                </pic:pic>
+              </a:graphicData>
+            </a:graphic>
+          </wp:inline>
+        </w:drawing>
+      </w:r>
+    </w:p>
+    <w:p>
+      <w:pPr>
+        <w:spacing w:after="0" w:line="240" w:lineRule="auto"/>
+        <w:ind w:firstLine="720"/>
+        <w:rPr>
+          <w:rFonts w:ascii="Times New Roman" w:eastAsia="Times New Roman" w:hAnsi="Times New Roman" w:cs="Times New Roman"/>
+          <w:sz w:val="24"/>
+          <w:szCs w:val="24"/>
+          <w:lang w:eastAsia="fr-FR"/>
+        </w:rPr>
+      </w:pPr>
+    </w:p>
+    <w:p>
+      <w:pPr>
+        <w:spacing w:after="0" w:line="240" w:lineRule="auto"/>
+        <w:ind w:firstLine="720"/>
+        <w:rPr>
+          <w:rFonts w:ascii="Times New Roman" w:eastAsia="Times New Roman" w:hAnsi="Times New Roman" w:cs="Times New Roman"/>
+          <w:sz w:val="24"/>
+          <w:szCs w:val="24"/>
+          <w:lang w:eastAsia="fr-FR"/>
+        </w:rPr>
+      </w:pPr>
+    </w:p>
+    <w:p>
+      <w:pPr>
+        <w:spacing w:after="0" w:line="240" w:lineRule="auto"/>
+        <w:ind w:firstLine="720"/>
+        <w:rPr>
+          <w:rFonts w:ascii="Times New Roman" w:eastAsia="Times New Roman" w:hAnsi="Times New Roman" w:cs="Times New Roman"/>
+          <w:sz w:val="24"/>
+          <w:szCs w:val="24"/>
+          <w:lang w:eastAsia="fr-FR"/>
+        </w:rPr>
+      </w:pPr>
+    </w:p>
+    <w:p>
+      <w:pPr>
+        <w:spacing w:after="0" w:line="240" w:lineRule="auto"/>
+        <w:ind w:firstLine="720"/>
+        <w:rPr>
+          <w:rFonts w:ascii="Times New Roman" w:eastAsia="Times New Roman" w:hAnsi="Times New Roman" w:cs="Times New Roman"/>
+          <w:sz w:val="24"/>
+          <w:szCs w:val="24"/>
+          <w:lang w:eastAsia="fr-FR"/>
+        </w:rPr>
+      </w:pPr>
+    </w:p>
+    <w:p>
+      <w:pPr>
+        <w:spacing w:after="0" w:line="240" w:lineRule="auto"/>
+        <w:ind w:firstLine="720"/>
+        <w:rPr>
+          <w:rFonts w:ascii="Times New Roman" w:eastAsia="Times New Roman" w:hAnsi="Times New Roman" w:cs="Times New Roman"/>
+          <w:sz w:val="24"/>
+          <w:szCs w:val="24"/>
+          <w:lang w:eastAsia="fr-FR"/>
+        </w:rPr>
+      </w:pPr>
+    </w:p>
+    <w:p>
+      <w:pPr>
+        <w:spacing w:after="0" w:line="240" w:lineRule="auto"/>
+        <w:ind w:firstLine="720"/>
+        <w:rPr>
+          <w:rFonts w:ascii="Times New Roman" w:eastAsia="Times New Roman" w:hAnsi="Times New Roman" w:cs="Times New Roman"/>
+          <w:sz w:val="24"/>
+          <w:szCs w:val="24"/>
+          <w:lang w:eastAsia="fr-FR"/>
+        </w:rPr>
+      </w:pPr>
+    </w:p>
+    <w:p>
+      <w:pPr>
+        <w:spacing w:after="0" w:line="240" w:lineRule="auto"/>
+        <w:ind w:firstLine="720"/>
+        <w:rPr>
+          <w:rFonts w:ascii="Times New Roman" w:eastAsia="Times New Roman" w:hAnsi="Times New Roman" w:cs="Times New Roman"/>
+          <w:sz w:val="24"/>
+          <w:szCs w:val="24"/>
+          <w:lang w:eastAsia="fr-FR"/>
+        </w:rPr>
+      </w:pPr>
+    </w:p>
+    <w:p>
+      <w:pPr>
+        <w:spacing w:after="0" w:line="240" w:lineRule="auto"/>
+        <w:ind w:firstLine="720"/>
+        <w:rPr>
+          <w:rFonts w:ascii="Times New Roman" w:eastAsia="Times New Roman" w:hAnsi="Times New Roman" w:cs="Times New Roman"/>
+          <w:sz w:val="24"/>
+          <w:szCs w:val="24"/>
+          <w:lang w:eastAsia="fr-FR"/>
+        </w:rPr>
+      </w:pPr>
+    </w:p>
+    <w:p>
+      <w:pPr>
+        <w:spacing w:after="0" w:line="240" w:lineRule="auto"/>
+        <w:ind w:firstLine="720"/>
+        <w:rPr>
+          <w:rFonts w:ascii="Times New Roman" w:eastAsia="Times New Roman" w:hAnsi="Times New Roman" w:cs="Times New Roman"/>
+          <w:sz w:val="24"/>
+          <w:szCs w:val="24"/>
+          <w:lang w:eastAsia="fr-FR"/>
+        </w:rPr>
+      </w:pPr>
+    </w:p>
+    <w:p>
+      <w:pPr>
+        <w:spacing w:after="0" w:line="240" w:lineRule="auto"/>
+        <w:ind w:firstLine="720"/>
+        <w:rPr>
+          <w:rFonts w:ascii="Times New Roman" w:eastAsia="Times New Roman" w:hAnsi="Times New Roman" w:cs="Times New Roman"/>
+          <w:sz w:val="24"/>
+          <w:szCs w:val="24"/>
+          <w:lang w:eastAsia="fr-FR"/>
+        </w:rPr>
+      </w:pPr>
+    </w:p>
+    <w:p>
+      <w:pPr>
+        <w:spacing w:after="0" w:line="240" w:lineRule="auto"/>
+        <w:ind w:firstLine="720"/>
+        <w:rPr>
+          <w:rFonts w:ascii="Times New Roman" w:eastAsia="Times New Roman" w:hAnsi="Times New Roman" w:cs="Times New Roman"/>
+          <w:sz w:val="24"/>
+          <w:szCs w:val="24"/>
+          <w:lang w:eastAsia="fr-FR"/>
+        </w:rPr>
+      </w:pPr>
+    </w:p>
+    <w:p>
+      <w:pPr>
+        <w:spacing w:after="0" w:line="240" w:lineRule="auto"/>
+        <w:ind w:firstLine="720"/>
+        <w:rPr>
+          <w:rFonts w:ascii="Times New Roman" w:eastAsia="Times New Roman" w:hAnsi="Times New Roman" w:cs="Times New Roman"/>
+          <w:sz w:val="24"/>
+          <w:szCs w:val="24"/>
+          <w:lang w:eastAsia="fr-FR"/>
+        </w:rPr>
+      </w:pPr>
+    </w:p>
+    <w:p>
+      <w:pPr>
+        <w:spacing w:after="0" w:line="240" w:lineRule="auto"/>
+        <w:ind w:firstLine="720"/>
+        <w:rPr>
+          <w:rFonts w:ascii="Times New Roman" w:eastAsia="Times New Roman" w:hAnsi="Times New Roman" w:cs="Times New Roman"/>
+          <w:sz w:val="24"/>
+          <w:szCs w:val="24"/>
+          <w:lang w:eastAsia="fr-FR"/>
+        </w:rPr>
+      </w:pPr>
+    </w:p>
+    <w:p>
+      <w:pPr>
+        <w:spacing w:after="0" w:line="240" w:lineRule="auto"/>
+        <w:ind w:firstLine="720"/>
+        <w:rPr>
+          <w:rFonts w:ascii="Times New Roman" w:eastAsia="Times New Roman" w:hAnsi="Times New Roman" w:cs="Times New Roman"/>
+          <w:sz w:val="24"/>
+          <w:szCs w:val="24"/>
+          <w:lang w:eastAsia="fr-FR"/>
+        </w:rPr>
+      </w:pPr>
+    </w:p>
+    <w:p>
+      <w:pPr>
+        <w:spacing w:after="0" w:line="240" w:lineRule="auto"/>
+        <w:ind w:firstLine="720"/>
+        <w:rPr>
+          <w:rFonts w:ascii="Times New Roman" w:eastAsia="Times New Roman" w:hAnsi="Times New Roman" w:cs="Times New Roman"/>
+          <w:sz w:val="24"/>
+          <w:szCs w:val="24"/>
+          <w:lang w:eastAsia="fr-FR"/>
+        </w:rPr>
+      </w:pPr>
+    </w:p>
+    <w:p>
+      <w:pPr>
+        <w:spacing w:after="0" w:line="240" w:lineRule="auto"/>
+        <w:ind w:firstLine="720"/>
+        <w:rPr>
+          <w:rFonts w:ascii="Times New Roman" w:eastAsia="Times New Roman" w:hAnsi="Times New Roman" w:cs="Times New Roman"/>
+          <w:sz w:val="24"/>
+          <w:szCs w:val="24"/>
+          <w:lang w:eastAsia="fr-FR"/>
+        </w:rPr>
+      </w:pPr>
+    </w:p>
+    <w:p>
+      <w:pPr>
+        <w:spacing w:after="0" w:line="240" w:lineRule="auto"/>
+        <w:ind w:firstLine="720"/>
+        <w:rPr>
+          <w:rFonts w:ascii="Times New Roman" w:eastAsia="Times New Roman" w:hAnsi="Times New Roman" w:cs="Times New Roman"/>
+          <w:sz w:val="24"/>
+          <w:szCs w:val="24"/>
+          <w:lang w:eastAsia="fr-FR"/>
+        </w:rPr>
+      </w:pPr>
+    </w:p>
+    <w:p>
+      <w:pPr>
+        <w:spacing w:after="0" w:line="240" w:lineRule="auto"/>
+        <w:ind w:firstLine="720"/>
+        <w:rPr>
+          <w:rFonts w:ascii="Times New Roman" w:eastAsia="Times New Roman" w:hAnsi="Times New Roman" w:cs="Times New Roman"/>
+          <w:sz w:val="24"/>
+          <w:szCs w:val="24"/>
+          <w:lang w:eastAsia="fr-FR"/>
+        </w:rPr>
+      </w:pPr>
+    </w:p>
+    <w:p>
+      <w:pPr>
+        <w:spacing w:after="0" w:line="240" w:lineRule="auto"/>
+        <w:ind w:firstLine="720"/>
+        <w:rPr>
+          <w:rFonts w:ascii="Times New Roman" w:eastAsia="Times New Roman" w:hAnsi="Times New Roman" w:cs="Times New Roman"/>
+          <w:sz w:val="24"/>
+          <w:szCs w:val="24"/>
+          <w:lang w:eastAsia="fr-FR"/>
+        </w:rPr>
+      </w:pPr>
+    </w:p>
+    <w:p>
+      <w:pPr>
+        <w:spacing w:after="0" w:line="240" w:lineRule="auto"/>
+        <w:ind w:firstLine="720"/>
+        <w:rPr>
+          <w:rFonts w:ascii="Times New Roman" w:eastAsia="Times New Roman" w:hAnsi="Times New Roman" w:cs="Times New Roman"/>
+          <w:sz w:val="24"/>
+          <w:szCs w:val="24"/>
+          <w:lang w:eastAsia="fr-FR"/>
+        </w:rPr>
+      </w:pPr>
+    </w:p>
+    <w:p>
+      <w:pPr>
+        <w:spacing w:after="0" w:line="240" w:lineRule="auto"/>
+        <w:ind w:firstLine="720"/>
+        <w:rPr>
+          <w:rFonts w:ascii="Times New Roman" w:eastAsia="Times New Roman" w:hAnsi="Times New Roman" w:cs="Times New Roman"/>
+          <w:sz w:val="24"/>
+          <w:szCs w:val="24"/>
+          <w:lang w:eastAsia="fr-FR"/>
+        </w:rPr>
+      </w:pPr>
+    </w:p>
+    <w:p>
+      <w:pPr>
+        <w:spacing w:after="0" w:line="240" w:lineRule="auto"/>
+        <w:ind w:firstLine="720"/>
+        <w:rPr>
+          <w:rFonts w:ascii="Times New Roman" w:eastAsia="Times New Roman" w:hAnsi="Times New Roman" w:cs="Times New Roman"/>
+          <w:sz w:val="24"/>
+          <w:szCs w:val="24"/>
+          <w:lang w:eastAsia="fr-FR"/>
+        </w:rPr>
+      </w:pPr>
+    </w:p>
+    <w:p>
+      <w:pPr>
+        <w:spacing w:after="0" w:line="240" w:lineRule="auto"/>
+        <w:ind w:firstLine="720"/>
+        <w:rPr>
+          <w:rFonts w:ascii="Times New Roman" w:eastAsia="Times New Roman" w:hAnsi="Times New Roman" w:cs="Times New Roman"/>
+          <w:sz w:val="24"/>
+          <w:szCs w:val="24"/>
+          <w:lang w:eastAsia="fr-FR"/>
+        </w:rPr>
+      </w:pPr>
+    </w:p>
+    <w:p>
+      <w:pPr>
+        <w:spacing w:after="0" w:line="240" w:lineRule="auto"/>
+        <w:ind w:firstLine="720"/>
+        <w:rPr>
+          <w:rFonts w:ascii="Times New Roman" w:eastAsia="Times New Roman" w:hAnsi="Times New Roman" w:cs="Times New Roman"/>
+          <w:sz w:val="24"/>
+          <w:szCs w:val="24"/>
+          <w:lang w:eastAsia="fr-FR"/>
+        </w:rPr>
+      </w:pPr>
+    </w:p>
+    <w:p>
+      <w:pPr>
+        <w:spacing w:after="0" w:line="240" w:lineRule="auto"/>
+        <w:ind w:firstLine="720"/>
+        <w:rPr>
+          <w:rFonts w:ascii="Times New Roman" w:eastAsia="Times New Roman" w:hAnsi="Times New Roman" w:cs="Times New Roman"/>
+          <w:sz w:val="24"/>
+          <w:szCs w:val="24"/>
+          <w:lang w:eastAsia="fr-FR"/>
+        </w:rPr>
+      </w:pPr>
+    </w:p>
+    <w:p>
+      <w:pPr>
+        <w:spacing w:after="0" w:line="240" w:lineRule="auto"/>
+        <w:ind w:firstLine="720"/>
+        <w:rPr>
+          <w:rFonts w:ascii="Times New Roman" w:eastAsia="Times New Roman" w:hAnsi="Times New Roman" w:cs="Times New Roman"/>
+          <w:sz w:val="24"/>
+          <w:szCs w:val="24"/>
+          <w:lang w:eastAsia="fr-FR"/>
+        </w:rPr>
+      </w:pPr>
+    </w:p>
+    <w:p>
+      <w:pPr>
+        <w:spacing w:after="0" w:line="240" w:lineRule="auto"/>
+        <w:ind w:firstLine="720"/>
+        <w:rPr>
+          <w:rFonts w:ascii="Arial" w:hAnsi="Arial" w:cs="Arial"/>
+          <w:iCs/>
+          <w:color w:val="3C78D8"/>
+          <w:sz w:val="32"/>
+          <w:szCs w:val="32"/>
+          <w:u w:val="single"/>
+          <w:shd w:val="clear" w:color="auto" w:fill="FFFFFF"/>
+        </w:rPr>
+      </w:pPr>
+      <w:r>
+        <w:rPr>
+          <w:rFonts w:ascii="Arial" w:hAnsi="Arial" w:cs="Arial"/>
+          <w:iCs/>
+          <w:color w:val="3C78D8"/>
+          <w:sz w:val="32"/>
+          <w:szCs w:val="32"/>
+          <w:u w:val="single"/>
+          <w:shd w:val="clear" w:color="auto" w:fill="FFFFFF"/>
+        </w:rPr>
+        <w:t>Module de test 1 </w:t>
+      </w:r>
+    </w:p>
+    <w:p>
+      <w:pPr>
+        <w:spacing w:after="0" w:line="240" w:lineRule="auto"/>
+        <w:ind w:firstLine="720"/>
+        <w:rPr>
+          <w:rFonts w:ascii="Arial" w:hAnsi="Arial" w:cs="Arial"/>
+          <w:iCs/>
+          <w:color w:val="3C78D8"/>
+          <w:sz w:val="32"/>
+          <w:szCs w:val="32"/>
+          <w:u w:val="single"/>
+          <w:shd w:val="clear" w:color="auto" w:fill="FFFFFF"/>
+        </w:rPr>
+      </w:pPr>
+    </w:p>
+    <w:p>
+      <w:pPr>
+        <w:spacing w:after="0" w:line="240" w:lineRule="auto"/>
+        <w:ind w:firstLine="720"/>
+        <w:rPr>
+          <w:rFonts w:ascii="Arial" w:hAnsi="Arial" w:cs="Arial"/>
+          <w:iCs/>
+          <w:color w:val="3C78D8"/>
+          <w:sz w:val="32"/>
+          <w:szCs w:val="32"/>
+          <w:u w:val="single"/>
+          <w:shd w:val="clear" w:color="auto" w:fill="FFFFFF"/>
+        </w:rPr>
+      </w:pPr>
+    </w:p>
+    <w:p>
+      <w:pPr>
+        <w:spacing w:after="0" w:line="240" w:lineRule="auto"/>
+        <w:ind w:firstLine="720"/>
+        <w:rPr>
+          <w:rFonts w:ascii="Times New Roman" w:eastAsia="Times New Roman" w:hAnsi="Times New Roman" w:cs="Times New Roman"/>
+          <w:sz w:val="24"/>
+          <w:szCs w:val="24"/>
+          <w:lang w:eastAsia="fr-FR"/>
+        </w:rPr>
+      </w:pPr>
+      <w:r>
+        <w:rPr>
+          <w:noProof/>
+          <w:lang w:eastAsia="fr-FR"/>
+        </w:rPr>
+        <w:drawing>
+          <wp:inline distT="0" distB="0" distL="0" distR="0" wp14:anchorId="17A29962" wp14:editId="53E30603">
+            <wp:extent cx="1438275" cy="447675"/>
+            <wp:effectExtent l="0" t="0" r="9525" b="9525"/>
+            <wp:docPr id="45" name="Image 45"/>
+            <wp:cNvGraphicFramePr>
+              <a:graphicFrameLocks xmlns:a="http://schemas.openxmlformats.org/drawingml/2006/main" noChangeAspect="1"/>
+            </wp:cNvGraphicFramePr>
+            <a:graphic xmlns:a="http://schemas.openxmlformats.org/drawingml/2006/main">
+              <a:graphicData uri="http://schemas.openxmlformats.org/drawingml/2006/picture">
+                <pic:pic xmlns:pic="http://schemas.openxmlformats.org/drawingml/2006/picture">
+                  <pic:nvPicPr>
+                    <pic:cNvPr id="1" name=""/>
+                    <pic:cNvPicPr/>
+                  </pic:nvPicPr>
+                  <pic:blipFill>
+                    <a:blip r:embed="rId54"/>
+                    <a:stretch>
+                      <a:fillRect/>
+                    </a:stretch>
+                  </pic:blipFill>
+                  <pic:spPr>
+                    <a:xfrm>
+                      <a:off x="0" y="0"/>
+                      <a:ext cx="1438275" cy="447675"/>
+                    </a:xfrm>
+                    <a:prstGeom prst="rect">
+                      <a:avLst/>
+                    </a:prstGeom>
+                  </pic:spPr>
+                </pic:pic>
+              </a:graphicData>
+            </a:graphic>
+          </wp:inline>
+        </w:drawing>
+      </w:r>
+    </w:p>
+    <w:p>
+      <w:pPr>
+        <w:spacing w:after="0" w:line="240" w:lineRule="auto"/>
+        <w:ind w:firstLine="720"/>
+        <w:rPr>
+          <w:rFonts w:ascii="Times New Roman" w:eastAsia="Times New Roman" w:hAnsi="Times New Roman" w:cs="Times New Roman"/>
+          <w:sz w:val="24"/>
+          <w:szCs w:val="24"/>
+          <w:lang w:eastAsia="fr-FR"/>
+        </w:rPr>
+      </w:pPr>
+    </w:p>
+    <w:p>
+      <w:pPr>
+        <w:spacing w:after="0" w:line="240" w:lineRule="auto"/>
+        <w:ind w:firstLine="720"/>
+        <w:rPr>
+          <w:rFonts w:ascii="Times New Roman" w:eastAsia="Times New Roman" w:hAnsi="Times New Roman" w:cs="Times New Roman"/>
+          <w:sz w:val="24"/>
+          <w:szCs w:val="24"/>
+          <w:lang w:eastAsia="fr-FR"/>
+        </w:rPr>
+      </w:pPr>
+      <w:r>
+        <w:rPr>
+          <w:rFonts w:ascii="Times New Roman" w:eastAsia="Times New Roman" w:hAnsi="Times New Roman" w:cs="Times New Roman"/>
+          <w:sz w:val="24"/>
+          <w:szCs w:val="24"/>
+          <w:lang w:eastAsia="fr-FR"/>
+        </w:rPr>
+        <w:t>Pour transmettre les flux nous utiliserons carte arduino, module xbee ainsi qu’une raspberry.</w:t>
+      </w:r>
+    </w:p>
+    <w:p>
+      <w:pPr>
+        <w:spacing w:after="0" w:line="240" w:lineRule="auto"/>
+        <w:ind w:firstLine="720"/>
+        <w:rPr>
+          <w:rFonts w:ascii="Times New Roman" w:eastAsia="Times New Roman" w:hAnsi="Times New Roman" w:cs="Times New Roman"/>
+          <w:sz w:val="24"/>
+          <w:szCs w:val="24"/>
+          <w:lang w:eastAsia="fr-FR"/>
+        </w:rPr>
+      </w:pPr>
+    </w:p>
+    <w:p>
+      <w:pPr>
+        <w:spacing w:after="0" w:line="240" w:lineRule="auto"/>
+        <w:ind w:firstLine="720"/>
+        <w:rPr>
+          <w:rFonts w:ascii="Times New Roman" w:eastAsia="Times New Roman" w:hAnsi="Times New Roman" w:cs="Times New Roman"/>
+          <w:b/>
+          <w:color w:val="000000" w:themeColor="text1"/>
+          <w:sz w:val="24"/>
+          <w:szCs w:val="24"/>
+          <w:lang w:eastAsia="fr-FR"/>
+        </w:rPr>
+      </w:pPr>
+      <w:r>
+        <w:rPr>
+          <w:rFonts w:ascii="Times New Roman" w:eastAsia="Times New Roman" w:hAnsi="Times New Roman" w:cs="Times New Roman"/>
+          <w:b/>
+          <w:color w:val="000000" w:themeColor="text1"/>
+          <w:sz w:val="24"/>
+          <w:szCs w:val="24"/>
+          <w:lang w:eastAsia="fr-FR"/>
+        </w:rPr>
+        <w:t>Classe xbee :</w:t>
+      </w:r>
+    </w:p>
+    <w:p>
+      <w:pPr>
+        <w:spacing w:after="0" w:line="240" w:lineRule="auto"/>
+        <w:ind w:firstLine="720"/>
+        <w:rPr>
+          <w:rFonts w:ascii="Times New Roman" w:eastAsia="Times New Roman" w:hAnsi="Times New Roman" w:cs="Times New Roman"/>
+          <w:b/>
+          <w:color w:val="000000" w:themeColor="text1"/>
+          <w:sz w:val="24"/>
+          <w:szCs w:val="24"/>
+          <w:lang w:eastAsia="fr-FR"/>
+        </w:rPr>
+      </w:pPr>
+    </w:p>
+    <w:p>
+      <w:pPr>
+        <w:spacing w:after="0" w:line="240" w:lineRule="auto"/>
+        <w:ind w:firstLine="720"/>
+        <w:rPr>
+          <w:rFonts w:ascii="Times New Roman" w:eastAsia="Times New Roman" w:hAnsi="Times New Roman" w:cs="Times New Roman"/>
+          <w:sz w:val="24"/>
+          <w:szCs w:val="24"/>
+          <w:lang w:eastAsia="fr-FR"/>
+        </w:rPr>
+      </w:pPr>
+      <w:r>
+        <w:rPr>
+          <w:noProof/>
+          <w:lang w:eastAsia="fr-FR"/>
+        </w:rPr>
+        <w:drawing>
+          <wp:inline distT="0" distB="0" distL="0" distR="0" wp14:anchorId="0A1DC1AD" wp14:editId="329BC69E">
+            <wp:extent cx="4295775" cy="3886200"/>
+            <wp:effectExtent l="0" t="0" r="9525" b="0"/>
+            <wp:docPr id="46" name="Image 46"/>
+            <wp:cNvGraphicFramePr>
+              <a:graphicFrameLocks xmlns:a="http://schemas.openxmlformats.org/drawingml/2006/main" noChangeAspect="1"/>
+            </wp:cNvGraphicFramePr>
+            <a:graphic xmlns:a="http://schemas.openxmlformats.org/drawingml/2006/main">
+              <a:graphicData uri="http://schemas.openxmlformats.org/drawingml/2006/picture">
+                <pic:pic xmlns:pic="http://schemas.openxmlformats.org/drawingml/2006/picture">
+                  <pic:nvPicPr>
+                    <pic:cNvPr id="1" name=""/>
+                    <pic:cNvPicPr/>
+                  </pic:nvPicPr>
+                  <pic:blipFill>
+                    <a:blip r:embed="rId55"/>
+                    <a:stretch>
+                      <a:fillRect/>
+                    </a:stretch>
+                  </pic:blipFill>
+                  <pic:spPr>
+                    <a:xfrm>
+                      <a:off x="0" y="0"/>
+                      <a:ext cx="4295775" cy="3886200"/>
+                    </a:xfrm>
+                    <a:prstGeom prst="rect">
+                      <a:avLst/>
+                    </a:prstGeom>
+                  </pic:spPr>
+                </pic:pic>
+              </a:graphicData>
+            </a:graphic>
+          </wp:inline>
+        </w:drawing>
+      </w:r>
+      <w:r>
+        <w:rPr>
+          <w:rFonts w:ascii="Times New Roman" w:eastAsia="Times New Roman" w:hAnsi="Times New Roman" w:cs="Times New Roman"/>
+          <w:sz w:val="24"/>
+          <w:szCs w:val="24"/>
+          <w:lang w:eastAsia="fr-FR"/>
+        </w:rPr>
+        <w:t xml:space="preserve"> </w:t>
+      </w:r>
+    </w:p>
+    <w:p>
+      <w:pPr>
+        <w:tabs>
+          <w:tab w:val="left" w:pos="1275"/>
+        </w:tabs>
+        <w:rPr>
+          <w:rFonts w:asciiTheme="majorHAnsi" w:hAnsiTheme="majorHAnsi" w:cs="Arial"/>
+          <w:b/>
+        </w:rPr>
+      </w:pPr>
+    </w:p>
+    <w:p>
+      <w:pPr>
+        <w:tabs>
+          <w:tab w:val="left" w:pos="1275"/>
+        </w:tabs>
+        <w:rPr>
+          <w:rFonts w:asciiTheme="majorHAnsi" w:hAnsiTheme="majorHAnsi" w:cs="Arial"/>
+          <w:b/>
+        </w:rPr>
+      </w:pPr>
+      <w:r>
+        <w:rPr>
+          <w:rFonts w:asciiTheme="majorHAnsi" w:hAnsiTheme="majorHAnsi" w:cs="Arial"/>
+          <w:b/>
+        </w:rPr>
+        <w:t>Xbee.cpp</w:t>
+      </w:r>
+    </w:p>
+    <w:p>
+      <w:pPr>
+        <w:tabs>
+          <w:tab w:val="left" w:pos="1275"/>
+        </w:tabs>
+        <w:rPr>
+          <w:rFonts w:asciiTheme="majorHAnsi" w:hAnsiTheme="majorHAnsi" w:cs="Arial"/>
+          <w:b/>
+        </w:rPr>
+      </w:pPr>
+      <w:r>
+        <w:rPr>
+          <w:noProof/>
+          <w:lang w:eastAsia="fr-FR"/>
+        </w:rPr>
+        <w:drawing>
+          <wp:inline distT="0" distB="0" distL="0" distR="0" wp14:anchorId="763F997A" wp14:editId="00EFC3C0">
+            <wp:extent cx="3648075" cy="3876675"/>
+            <wp:effectExtent l="0" t="0" r="9525" b="9525"/>
+            <wp:docPr id="47" name="Image 47"/>
+            <wp:cNvGraphicFramePr>
+              <a:graphicFrameLocks xmlns:a="http://schemas.openxmlformats.org/drawingml/2006/main" noChangeAspect="1"/>
+            </wp:cNvGraphicFramePr>
+            <a:graphic xmlns:a="http://schemas.openxmlformats.org/drawingml/2006/main">
+              <a:graphicData uri="http://schemas.openxmlformats.org/drawingml/2006/picture">
+                <pic:pic xmlns:pic="http://schemas.openxmlformats.org/drawingml/2006/picture">
+                  <pic:nvPicPr>
+                    <pic:cNvPr id="1" name=""/>
+                    <pic:cNvPicPr/>
+                  </pic:nvPicPr>
+                  <pic:blipFill>
+                    <a:blip r:embed="rId56"/>
+                    <a:stretch>
+                      <a:fillRect/>
+                    </a:stretch>
+                  </pic:blipFill>
+                  <pic:spPr>
+                    <a:xfrm>
+                      <a:off x="0" y="0"/>
+                      <a:ext cx="3648075" cy="3876675"/>
+                    </a:xfrm>
+                    <a:prstGeom prst="rect">
+                      <a:avLst/>
+                    </a:prstGeom>
+                  </pic:spPr>
+                </pic:pic>
+              </a:graphicData>
+            </a:graphic>
+          </wp:inline>
+        </w:drawing>
+      </w:r>
+    </w:p>
+    <w:p>
+      <w:pPr>
+        <w:tabs>
+          <w:tab w:val="left" w:pos="1275"/>
+        </w:tabs>
+        <w:rPr>
+          <w:rFonts w:asciiTheme="majorHAnsi" w:hAnsiTheme="majorHAnsi" w:cs="Arial"/>
+          <w:b/>
+        </w:rPr>
+      </w:pPr>
+    </w:p>
+    <w:p>
+      <w:pPr>
+        <w:tabs>
+          <w:tab w:val="left" w:pos="1275"/>
+        </w:tabs>
+        <w:rPr>
+          <w:rFonts w:asciiTheme="majorHAnsi" w:hAnsiTheme="majorHAnsi" w:cs="Arial"/>
+          <w:b/>
+        </w:rPr>
+      </w:pPr>
+      <w:r>
+        <w:rPr>
+          <w:rFonts w:asciiTheme="majorHAnsi" w:hAnsiTheme="majorHAnsi" w:cs="Arial"/>
+          <w:b/>
+        </w:rPr>
+        <w:t>Tous les une seconde le programme cherche les xbee et permet de réceptionner l’id du xbee et le message.</w:t>
+      </w:r>
+    </w:p>
+    <w:p>
+      <w:pPr>
+        <w:tabs>
+          <w:tab w:val="left" w:pos="1275"/>
+        </w:tabs>
+        <w:rPr>
+          <w:rFonts w:asciiTheme="majorHAnsi" w:hAnsiTheme="majorHAnsi" w:cs="Arial"/>
+        </w:rPr>
+      </w:pPr>
+    </w:p>
+    <w:p>
+      <w:pPr>
+        <w:tabs>
+          <w:tab w:val="left" w:pos="1275"/>
+        </w:tabs>
+        <w:rPr>
+          <w:rFonts w:asciiTheme="majorHAnsi" w:hAnsiTheme="majorHAnsi" w:cs="Arial"/>
+        </w:rPr>
+      </w:pPr>
+    </w:p>
+    <w:p>
+      <w:pPr>
+        <w:tabs>
+          <w:tab w:val="left" w:pos="1275"/>
+        </w:tabs>
+        <w:rPr>
+          <w:rFonts w:asciiTheme="majorHAnsi" w:hAnsiTheme="majorHAnsi" w:cs="Arial"/>
+        </w:rPr>
+      </w:pPr>
+    </w:p>
+    <w:p>
+      <w:pPr>
+        <w:spacing w:after="0" w:line="240" w:lineRule="auto"/>
+        <w:ind w:firstLine="720"/>
+        <w:rPr>
+          <w:rFonts w:ascii="Arial" w:hAnsi="Arial" w:cs="Arial"/>
+          <w:iCs/>
+          <w:color w:val="3C78D8"/>
+          <w:sz w:val="32"/>
+          <w:szCs w:val="32"/>
+          <w:u w:val="single"/>
+          <w:shd w:val="clear" w:color="auto" w:fill="FFFFFF"/>
+        </w:rPr>
+      </w:pPr>
+      <w:r>
+        <w:rPr>
+          <w:rFonts w:ascii="Arial" w:hAnsi="Arial" w:cs="Arial"/>
+          <w:iCs/>
+          <w:color w:val="3C78D8"/>
+          <w:sz w:val="32"/>
+          <w:szCs w:val="32"/>
+          <w:u w:val="single"/>
+          <w:shd w:val="clear" w:color="auto" w:fill="FFFFFF"/>
+        </w:rPr>
+        <w:t>Module de test 2</w:t>
+      </w:r>
+    </w:p>
+    <w:p>
+      <w:pPr>
+        <w:spacing w:after="0" w:line="240" w:lineRule="auto"/>
+        <w:ind w:firstLine="720"/>
+        <w:rPr>
+          <w:noProof/>
+          <w:lang w:eastAsia="fr-FR"/>
+        </w:rPr>
+      </w:pPr>
+    </w:p>
+    <w:p>
+      <w:pPr>
+        <w:spacing w:after="0" w:line="240" w:lineRule="auto"/>
+        <w:ind w:firstLine="720"/>
+        <w:rPr>
+          <w:noProof/>
+          <w:lang w:eastAsia="fr-FR"/>
+        </w:rPr>
+      </w:pPr>
+    </w:p>
+    <w:p>
+      <w:pPr>
+        <w:spacing w:after="0" w:line="240" w:lineRule="auto"/>
+        <w:ind w:firstLine="720"/>
+        <w:rPr>
+          <w:noProof/>
+          <w:lang w:eastAsia="fr-FR"/>
+        </w:rPr>
+      </w:pPr>
+    </w:p>
+    <w:p>
+      <w:pPr>
+        <w:spacing w:after="0" w:line="240" w:lineRule="auto"/>
+        <w:ind w:firstLine="720"/>
+        <w:rPr>
+          <w:noProof/>
+          <w:lang w:eastAsia="fr-FR"/>
+        </w:rPr>
+      </w:pPr>
+    </w:p>
+    <w:p>
+      <w:pPr>
+        <w:spacing w:after="0" w:line="240" w:lineRule="auto"/>
+        <w:ind w:firstLine="720"/>
+        <w:rPr>
+          <w:noProof/>
+          <w:lang w:eastAsia="fr-FR"/>
+        </w:rPr>
+      </w:pPr>
+    </w:p>
+    <w:p>
+      <w:pPr>
+        <w:spacing w:after="0" w:line="240" w:lineRule="auto"/>
+        <w:ind w:firstLine="720"/>
+        <w:rPr>
+          <w:noProof/>
+          <w:lang w:eastAsia="fr-FR"/>
+        </w:rPr>
+      </w:pPr>
+    </w:p>
+    <w:p>
+      <w:pPr>
+        <w:spacing w:after="0" w:line="240" w:lineRule="auto"/>
+        <w:ind w:firstLine="720"/>
+        <w:rPr>
+          <w:noProof/>
+          <w:lang w:eastAsia="fr-FR"/>
+        </w:rPr>
+      </w:pPr>
+    </w:p>
+    <w:p>
+      <w:pPr>
+        <w:spacing w:after="0" w:line="240" w:lineRule="auto"/>
+        <w:ind w:firstLine="720"/>
+        <w:rPr>
+          <w:noProof/>
+          <w:lang w:eastAsia="fr-FR"/>
+        </w:rPr>
+      </w:pPr>
+    </w:p>
+    <w:p>
+      <w:pPr>
+        <w:spacing w:after="0" w:line="240" w:lineRule="auto"/>
+        <w:ind w:firstLine="720"/>
+        <w:rPr>
+          <w:noProof/>
+          <w:lang w:eastAsia="fr-FR"/>
+        </w:rPr>
+      </w:pPr>
+    </w:p>
+    <w:p>
+      <w:pPr>
+        <w:spacing w:after="0" w:line="240" w:lineRule="auto"/>
+        <w:ind w:firstLine="720"/>
+        <w:rPr>
+          <w:noProof/>
+          <w:lang w:eastAsia="fr-FR"/>
+        </w:rPr>
+      </w:pPr>
+    </w:p>
+    <w:p>
+      <w:pPr>
+        <w:spacing w:after="0" w:line="240" w:lineRule="auto"/>
+        <w:ind w:firstLine="720"/>
+        <w:rPr>
+          <w:noProof/>
+          <w:lang w:eastAsia="fr-FR"/>
+        </w:rPr>
+      </w:pPr>
+    </w:p>
+    <w:p>
+      <w:pPr>
+        <w:spacing w:after="0" w:line="240" w:lineRule="auto"/>
+        <w:ind w:firstLine="720"/>
+        <w:rPr>
+          <w:noProof/>
+          <w:lang w:eastAsia="fr-FR"/>
+        </w:rPr>
+      </w:pPr>
+    </w:p>
+    <w:p>
+      <w:pPr>
+        <w:spacing w:after="0" w:line="240" w:lineRule="auto"/>
+        <w:ind w:firstLine="720"/>
+        <w:rPr>
+          <w:noProof/>
+          <w:lang w:eastAsia="fr-FR"/>
+        </w:rPr>
+      </w:pPr>
+    </w:p>
+    <w:p>
+      <w:pPr>
+        <w:spacing w:after="0" w:line="240" w:lineRule="auto"/>
+        <w:ind w:firstLine="720"/>
+        <w:rPr>
+          <w:noProof/>
+          <w:lang w:eastAsia="fr-FR"/>
+        </w:rPr>
+      </w:pPr>
+    </w:p>
+    <w:p>
+      <w:pPr>
+        <w:spacing w:after="0" w:line="240" w:lineRule="auto"/>
+        <w:ind w:firstLine="720"/>
+        <w:rPr>
+          <w:noProof/>
+          <w:lang w:eastAsia="fr-FR"/>
+        </w:rPr>
+      </w:pPr>
+    </w:p>
+    <w:p>
+      <w:pPr>
+        <w:spacing w:after="0" w:line="240" w:lineRule="auto"/>
+        <w:ind w:firstLine="720"/>
+        <w:rPr>
+          <w:noProof/>
+          <w:lang w:eastAsia="fr-FR"/>
+        </w:rPr>
+      </w:pPr>
+    </w:p>
+    <w:p>
+      <w:pPr>
+        <w:spacing w:after="0" w:line="240" w:lineRule="auto"/>
+        <w:ind w:firstLine="720"/>
+        <w:rPr>
+          <w:noProof/>
+          <w:lang w:eastAsia="fr-FR"/>
+        </w:rPr>
+      </w:pPr>
+    </w:p>
+    <w:p>
+      <w:pPr>
+        <w:spacing w:after="0" w:line="240" w:lineRule="auto"/>
+        <w:ind w:firstLine="720"/>
+        <w:rPr>
+          <w:noProof/>
+          <w:lang w:eastAsia="fr-FR"/>
+        </w:rPr>
+      </w:pPr>
+      <w:r>
+        <w:rPr>
+          <w:noProof/>
+          <w:lang w:eastAsia="fr-FR"/>
+        </w:rPr>
+        <w:t>Passerelle.h</w:t>
+      </w:r>
+    </w:p>
+    <w:p>
+      <w:pPr>
+        <w:spacing w:after="0" w:line="240" w:lineRule="auto"/>
+        <w:ind w:firstLine="720"/>
+        <w:rPr>
+          <w:rFonts w:ascii="Arial" w:hAnsi="Arial" w:cs="Arial"/>
+          <w:iCs/>
+          <w:color w:val="3C78D8"/>
+          <w:sz w:val="32"/>
+          <w:szCs w:val="32"/>
+          <w:u w:val="single"/>
+          <w:shd w:val="clear" w:color="auto" w:fill="FFFFFF"/>
+        </w:rPr>
+      </w:pPr>
+      <w:r>
+        <w:rPr>
+          <w:noProof/>
+          <w:lang w:eastAsia="fr-FR"/>
+        </w:rPr>
+        <w:drawing>
+          <wp:inline distT="0" distB="0" distL="0" distR="0" wp14:anchorId="02924E71" wp14:editId="41D80258">
+            <wp:extent cx="4667250" cy="3371850"/>
+            <wp:effectExtent l="0" t="0" r="0" b="0"/>
+            <wp:docPr id="49" name="Image 49"/>
+            <wp:cNvGraphicFramePr>
+              <a:graphicFrameLocks xmlns:a="http://schemas.openxmlformats.org/drawingml/2006/main" noChangeAspect="1"/>
+            </wp:cNvGraphicFramePr>
+            <a:graphic xmlns:a="http://schemas.openxmlformats.org/drawingml/2006/main">
+              <a:graphicData uri="http://schemas.openxmlformats.org/drawingml/2006/picture">
+                <pic:pic xmlns:pic="http://schemas.openxmlformats.org/drawingml/2006/picture">
+                  <pic:nvPicPr>
+                    <pic:cNvPr id="1" name=""/>
+                    <pic:cNvPicPr/>
+                  </pic:nvPicPr>
+                  <pic:blipFill>
+                    <a:blip r:embed="rId57"/>
+                    <a:stretch>
+                      <a:fillRect/>
+                    </a:stretch>
+                  </pic:blipFill>
+                  <pic:spPr>
+                    <a:xfrm>
+                      <a:off x="0" y="0"/>
+                      <a:ext cx="4667250" cy="3371850"/>
+                    </a:xfrm>
+                    <a:prstGeom prst="rect">
+                      <a:avLst/>
+                    </a:prstGeom>
+                  </pic:spPr>
+                </pic:pic>
+              </a:graphicData>
+            </a:graphic>
+          </wp:inline>
+        </w:drawing>
+      </w:r>
+      <w:r>
+        <w:rPr>
+          <w:rFonts w:ascii="Arial" w:hAnsi="Arial" w:cs="Arial"/>
+          <w:iCs/>
+          <w:color w:val="3C78D8"/>
+          <w:sz w:val="32"/>
+          <w:szCs w:val="32"/>
+          <w:u w:val="single"/>
+          <w:shd w:val="clear" w:color="auto" w:fill="FFFFFF"/>
+        </w:rPr>
+        <w:t> </w:t>
+      </w:r>
+    </w:p>
+    <w:p>
+      <w:pPr>
+        <w:tabs>
+          <w:tab w:val="left" w:pos="1275"/>
+        </w:tabs>
+        <w:rPr>
+          <w:rFonts w:asciiTheme="majorHAnsi" w:hAnsiTheme="majorHAnsi" w:cs="Arial"/>
+        </w:rPr>
+      </w:pPr>
+      <w:r>
+        <w:rPr>
+          <w:rFonts w:asciiTheme="majorHAnsi" w:hAnsiTheme="majorHAnsi" w:cs="Arial"/>
+        </w:rPr>
+        <w:t>Cette classe permet d’envoyer les données a la central.</w:t>
+      </w:r>
+    </w:p>
+    <w:p>
+      <w:pPr>
+        <w:tabs>
+          <w:tab w:val="left" w:pos="1275"/>
+        </w:tabs>
+        <w:rPr>
+          <w:rFonts w:asciiTheme="majorHAnsi" w:hAnsiTheme="majorHAnsi" w:cs="Arial"/>
+        </w:rPr>
+      </w:pPr>
+      <w:r>
+        <w:rPr>
+          <w:rFonts w:asciiTheme="majorHAnsi" w:hAnsiTheme="majorHAnsi" w:cs="Arial"/>
+        </w:rPr>
+        <w:t>La fonction setConsigne()=&gt; permet de donner une température au radiateur souhaité.</w:t>
+      </w:r>
+    </w:p>
+    <w:p>
+      <w:pPr>
+        <w:tabs>
+          <w:tab w:val="left" w:pos="1275"/>
+        </w:tabs>
+        <w:rPr>
+          <w:rFonts w:asciiTheme="majorHAnsi" w:hAnsiTheme="majorHAnsi" w:cs="Arial"/>
+        </w:rPr>
+      </w:pPr>
+    </w:p>
+    <w:p>
+      <w:pPr>
+        <w:tabs>
+          <w:tab w:val="left" w:pos="1275"/>
+        </w:tabs>
+        <w:rPr>
+          <w:rFonts w:asciiTheme="majorHAnsi" w:hAnsiTheme="majorHAnsi" w:cs="Arial"/>
+        </w:rPr>
+      </w:pPr>
+      <w:r>
+        <w:rPr>
+          <w:noProof/>
+          <w:lang w:eastAsia="fr-FR"/>
+        </w:rPr>
+        <w:drawing>
+          <wp:anchor distT="0" distB="0" distL="114300" distR="114300" simplePos="0" relativeHeight="251734016" behindDoc="0" locked="0" layoutInCell="1" allowOverlap="1" wp14:anchorId="33FEB774" wp14:editId="50BA67FF">
+            <wp:simplePos x="0" y="0"/>
+            <wp:positionH relativeFrom="margin">
+              <wp:align>center</wp:align>
+            </wp:positionH>
+            <wp:positionV relativeFrom="paragraph">
+              <wp:posOffset>236855</wp:posOffset>
+            </wp:positionV>
+            <wp:extent cx="7296150" cy="3924300"/>
+            <wp:effectExtent l="0" t="0" r="0" b="0"/>
+            <wp:wrapSquare wrapText="bothSides"/>
+            <wp:docPr id="50" name="Image 50"/>
+            <wp:cNvGraphicFramePr>
+              <a:graphicFrameLocks xmlns:a="http://schemas.openxmlformats.org/drawingml/2006/main" noChangeAspect="1"/>
+            </wp:cNvGraphicFramePr>
+            <a:graphic xmlns:a="http://schemas.openxmlformats.org/drawingml/2006/main">
+              <a:graphicData uri="http://schemas.openxmlformats.org/drawingml/2006/picture">
+                <pic:pic xmlns:pic="http://schemas.openxmlformats.org/drawingml/2006/picture">
+                  <pic:nvPicPr>
+                    <pic:cNvPr id="1" name=""/>
+                    <pic:cNvPicPr/>
+                  </pic:nvPicPr>
+                  <pic:blipFill>
+                    <a:blip r:embed="rId58">
+                      <a:extLst>
+                        <a:ext uri="{28A0092B-C50C-407E-A947-70E740481C1C}">
+                          <a14:useLocalDpi xmlns:a14="http://schemas.microsoft.com/office/drawing/2010/main" val="0"/>
+                        </a:ext>
+                      </a:extLst>
+                    </a:blip>
+                    <a:stretch>
+                      <a:fillRect/>
+                    </a:stretch>
+                  </pic:blipFill>
+                  <pic:spPr>
+                    <a:xfrm>
+                      <a:off x="0" y="0"/>
+                      <a:ext cx="7296150" cy="3924300"/>
+                    </a:xfrm>
+                    <a:prstGeom prst="rect">
+                      <a:avLst/>
+                    </a:prstGeom>
+                  </pic:spPr>
+                </pic:pic>
+              </a:graphicData>
+            </a:graphic>
+            <wp14:sizeRelH relativeFrom="margin">
+              <wp14:pctWidth>0</wp14:pctWidth>
+            </wp14:sizeRelH>
+            <wp14:sizeRelV relativeFrom="margin">
+              <wp14:pctHeight>0</wp14:pctHeight>
+            </wp14:sizeRelV>
+          </wp:anchor>
+        </w:drawing>
+      </w:r>
+      <w:r>
+        <w:rPr>
+          <w:rFonts w:asciiTheme="majorHAnsi" w:hAnsiTheme="majorHAnsi" w:cs="Arial"/>
+        </w:rPr>
+        <w:t>Passerelle.cpp</w:t>
+      </w:r>
+    </w:p>
+    <w:p>
+      <w:pPr>
+        <w:tabs>
+          <w:tab w:val="left" w:pos="1275"/>
+        </w:tabs>
+        <w:rPr>
+          <w:rFonts w:asciiTheme="majorHAnsi" w:hAnsiTheme="majorHAnsi" w:cs="Arial"/>
+        </w:rPr>
+      </w:pPr>
+    </w:p>
+    <w:p>
+      <w:pPr>
+        <w:tabs>
+          <w:tab w:val="left" w:pos="1275"/>
+        </w:tabs>
+        <w:rPr>
+          <w:rFonts w:asciiTheme="majorHAnsi" w:hAnsiTheme="majorHAnsi" w:cs="Arial"/>
+        </w:rPr>
+      </w:pPr>
+      <w:r>
+        <w:rPr>
+          <w:rFonts w:asciiTheme="majorHAnsi" w:hAnsiTheme="majorHAnsi" w:cs="Arial"/>
+        </w:rPr>
+        <w:t>La fonction permet d’envoyer les consignes au xbee.</w:t>
+      </w:r>
+    </w:p>
+    <w:p>
+      <w:pPr>
+        <w:tabs>
+          <w:tab w:val="left" w:pos="1275"/>
+        </w:tabs>
+        <w:rPr>
+          <w:rFonts w:asciiTheme="majorHAnsi" w:hAnsiTheme="majorHAnsi" w:cs="Arial"/>
+        </w:rPr>
+      </w:pPr>
+      <w:r>
+        <w:rPr>
+          <w:rFonts w:asciiTheme="majorHAnsi" w:hAnsiTheme="majorHAnsi" w:cs="Arial"/>
+        </w:rPr>
+        <w:t>Main.cpp</w:t>
+      </w:r>
+    </w:p>
+    <w:p>
+      <w:pPr>
+        <w:tabs>
+          <w:tab w:val="left" w:pos="1275"/>
+        </w:tabs>
+        <w:rPr>
+          <w:rFonts w:asciiTheme="majorHAnsi" w:hAnsiTheme="majorHAnsi" w:cs="Arial"/>
+        </w:rPr>
+      </w:pPr>
+    </w:p>
+    <w:p>
+      <w:pPr>
+        <w:tabs>
+          <w:tab w:val="left" w:pos="1275"/>
+        </w:tabs>
+        <w:rPr>
+          <w:rFonts w:asciiTheme="majorHAnsi" w:hAnsiTheme="majorHAnsi" w:cs="Arial"/>
+        </w:rPr>
+      </w:pPr>
+      <w:r>
+        <w:rPr>
+          <w:rFonts w:asciiTheme="majorHAnsi" w:hAnsiTheme="majorHAnsi" w:cs="Arial"/>
+        </w:rPr>
+        <w:t>Menu</w:t>
+      </w:r>
+    </w:p>
+    <w:p>
+      <w:pPr>
+        <w:tabs>
+          <w:tab w:val="left" w:pos="1275"/>
+        </w:tabs>
+        <w:rPr>
+          <w:rFonts w:asciiTheme="majorHAnsi" w:hAnsiTheme="majorHAnsi" w:cs="Arial"/>
+        </w:rPr>
+      </w:pPr>
+      <w:r>
+        <w:rPr>
+          <w:noProof/>
+          <w:lang w:eastAsia="fr-FR"/>
+        </w:rPr>
+        <w:drawing>
+          <wp:inline distT="0" distB="0" distL="0" distR="0" wp14:anchorId="23353DA6" wp14:editId="3F7DA378">
+            <wp:extent cx="5760720" cy="2515235"/>
+            <wp:effectExtent l="0" t="0" r="0" b="0"/>
+            <wp:docPr id="51" name="Image 51"/>
+            <wp:cNvGraphicFramePr>
+              <a:graphicFrameLocks xmlns:a="http://schemas.openxmlformats.org/drawingml/2006/main" noChangeAspect="1"/>
+            </wp:cNvGraphicFramePr>
+            <a:graphic xmlns:a="http://schemas.openxmlformats.org/drawingml/2006/main">
+              <a:graphicData uri="http://schemas.openxmlformats.org/drawingml/2006/picture">
+                <pic:pic xmlns:pic="http://schemas.openxmlformats.org/drawingml/2006/picture">
+                  <pic:nvPicPr>
+                    <pic:cNvPr id="1" name=""/>
+                    <pic:cNvPicPr/>
+                  </pic:nvPicPr>
+                  <pic:blipFill>
+                    <a:blip r:embed="rId59"/>
+                    <a:stretch>
+                      <a:fillRect/>
+                    </a:stretch>
+                  </pic:blipFill>
+                  <pic:spPr>
+                    <a:xfrm>
+                      <a:off x="0" y="0"/>
+                      <a:ext cx="5760720" cy="2515235"/>
+                    </a:xfrm>
+                    <a:prstGeom prst="rect">
+                      <a:avLst/>
+                    </a:prstGeom>
+                  </pic:spPr>
+                </pic:pic>
+              </a:graphicData>
+            </a:graphic>
+          </wp:inline>
+        </w:drawing>
+      </w:r>
+    </w:p>
+    <w:p>
+      <w:pPr>
+        <w:tabs>
+          <w:tab w:val="left" w:pos="1275"/>
+        </w:tabs>
+        <w:rPr>
+          <w:rFonts w:asciiTheme="majorHAnsi" w:hAnsiTheme="majorHAnsi" w:cs="Arial"/>
+        </w:rPr>
+      </w:pPr>
+      <w:r>
+        <w:rPr>
+          <w:rFonts w:asciiTheme="majorHAnsi" w:hAnsiTheme="majorHAnsi" w:cs="Arial"/>
+        </w:rPr>
+        <w:t>Choix programme :</w:t>
+      </w:r>
+    </w:p>
+    <w:p>
+      <w:pPr>
+        <w:tabs>
+          <w:tab w:val="left" w:pos="1275"/>
+        </w:tabs>
+        <w:rPr>
+          <w:rFonts w:asciiTheme="majorHAnsi" w:hAnsiTheme="majorHAnsi" w:cs="Arial"/>
+        </w:rPr>
+      </w:pPr>
+      <w:r>
+        <w:rPr>
+          <w:noProof/>
+          <w:lang w:eastAsia="fr-FR"/>
+        </w:rPr>
+        <w:drawing>
+          <wp:inline distT="0" distB="0" distL="0" distR="0" wp14:anchorId="29E58901" wp14:editId="32135470">
+            <wp:extent cx="5760720" cy="4025900"/>
+            <wp:effectExtent l="0" t="0" r="0" b="0"/>
+            <wp:docPr id="52" name="Image 52"/>
+            <wp:cNvGraphicFramePr>
+              <a:graphicFrameLocks xmlns:a="http://schemas.openxmlformats.org/drawingml/2006/main" noChangeAspect="1"/>
+            </wp:cNvGraphicFramePr>
+            <a:graphic xmlns:a="http://schemas.openxmlformats.org/drawingml/2006/main">
+              <a:graphicData uri="http://schemas.openxmlformats.org/drawingml/2006/picture">
+                <pic:pic xmlns:pic="http://schemas.openxmlformats.org/drawingml/2006/picture">
+                  <pic:nvPicPr>
+                    <pic:cNvPr id="1" name=""/>
+                    <pic:cNvPicPr/>
+                  </pic:nvPicPr>
+                  <pic:blipFill>
+                    <a:blip r:embed="rId60"/>
+                    <a:stretch>
+                      <a:fillRect/>
+                    </a:stretch>
+                  </pic:blipFill>
+                  <pic:spPr>
+                    <a:xfrm>
+                      <a:off x="0" y="0"/>
+                      <a:ext cx="5760720" cy="4025900"/>
+                    </a:xfrm>
+                    <a:prstGeom prst="rect">
+                      <a:avLst/>
+                    </a:prstGeom>
+                  </pic:spPr>
+                </pic:pic>
+              </a:graphicData>
+            </a:graphic>
+          </wp:inline>
+        </w:drawing>
+      </w:r>
+    </w:p>
+    <w:p>
+      <w:pPr>
+        <w:tabs>
+          <w:tab w:val="left" w:pos="1275"/>
+        </w:tabs>
+        <w:rPr>
+          <w:rFonts w:asciiTheme="majorHAnsi" w:hAnsiTheme="majorHAnsi" w:cs="Arial"/>
+        </w:rPr>
+      </w:pPr>
+    </w:p>
+    <w:p>
+      <w:pPr>
+        <w:tabs>
+          <w:tab w:val="left" w:pos="1275"/>
+        </w:tabs>
+        <w:rPr>
+          <w:rFonts w:asciiTheme="majorHAnsi" w:hAnsiTheme="majorHAnsi" w:cs="Arial"/>
+        </w:rPr>
+      </w:pPr>
     </w:p>
     <w:sectPr>
-      <w:headerReference w:type="default" r:id="rId42"/>
-      <w:footerReference w:type="default" r:id="rId43"/>
+      <w:headerReference w:type="default" r:id="rId61"/>
+      <w:footerReference w:type="default" r:id="rId62"/>
       <w:pgSz w:w="11906" w:h="16838"/>
       <w:pgMar w:top="1417" w:right="1417" w:bottom="1417" w:left="1417" w:header="708" w:footer="397" w:gutter="0"/>
       <w:cols w:space="708"/>
@@ -17073,7 +20455,7 @@
 </file>
 
 <file path=word/endnotes.xml><?xml version="1.0" encoding="utf-8"?>
-<w:endnotes xmlns:wpc="http://schemas.microsoft.com/office/word/2010/wordprocessingCanvas" xmlns:cx="http://schemas.microsoft.com/office/drawing/2014/chartex" xmlns:mc="http://schemas.openxmlformats.org/markup-compatibility/2006" xmlns:o="urn:schemas-microsoft-com:office:office" xmlns:r="http://schemas.openxmlformats.org/officeDocument/2006/relationships" xmlns:m="http://schemas.openxmlformats.org/officeDocument/2006/math" xmlns:v="urn:schemas-microsoft-com:vml" xmlns:wp14="http://schemas.microsoft.com/office/word/2010/wordprocessingDrawing" xmlns:wp="http://schemas.openxmlformats.org/drawingml/2006/wordprocessingDrawing" xmlns:w10="urn:schemas-microsoft-com:office:word" xmlns:w="http://schemas.openxmlformats.org/wordprocessingml/2006/main" xmlns:w14="http://schemas.microsoft.com/office/word/2010/wordml" xmlns:w15="http://schemas.microsoft.com/office/word/2012/wordml" xmlns:w16se="http://schemas.microsoft.com/office/word/2015/wordml/symex" xmlns:wpg="http://schemas.microsoft.com/office/word/2010/wordprocessingGroup" xmlns:wpi="http://schemas.microsoft.com/office/word/2010/wordprocessingInk" xmlns:wne="http://schemas.microsoft.com/office/word/2006/wordml" xmlns:wps="http://schemas.microsoft.com/office/word/2010/wordprocessingShape" mc:Ignorable="w14 w15 w16se wp14">
+<w:endnotes xmlns:wpc="http://schemas.microsoft.com/office/word/2010/wordprocessingCanvas" xmlns:mc="http://schemas.openxmlformats.org/markup-compatibility/2006" xmlns:o="urn:schemas-microsoft-com:office:office" xmlns:r="http://schemas.openxmlformats.org/officeDocument/2006/relationships" xmlns:m="http://schemas.openxmlformats.org/officeDocument/2006/math" xmlns:v="urn:schemas-microsoft-com:vml" xmlns:wp14="http://schemas.microsoft.com/office/word/2010/wordprocessingDrawing" xmlns:wp="http://schemas.openxmlformats.org/drawingml/2006/wordprocessingDrawing" xmlns:w10="urn:schemas-microsoft-com:office:word" xmlns:w="http://schemas.openxmlformats.org/wordprocessingml/2006/main" xmlns:w14="http://schemas.microsoft.com/office/word/2010/wordml" xmlns:w15="http://schemas.microsoft.com/office/word/2012/wordml" xmlns:wpg="http://schemas.microsoft.com/office/word/2010/wordprocessingGroup" xmlns:wpi="http://schemas.microsoft.com/office/word/2010/wordprocessingInk" xmlns:wne="http://schemas.microsoft.com/office/word/2006/wordml" xmlns:wps="http://schemas.microsoft.com/office/word/2010/wordprocessingShape" mc:Ignorable="w14 w15 wp14">
   <w:endnote w:type="separator" w:id="-1">
     <w:p>
       <w:pPr>
@@ -17098,7 +20480,7 @@
 </file>
 
 <file path=word/footer1.xml><?xml version="1.0" encoding="utf-8"?>
-<w:ftr xmlns:wpc="http://schemas.microsoft.com/office/word/2010/wordprocessingCanvas" xmlns:cx="http://schemas.microsoft.com/office/drawing/2014/chartex" xmlns:mc="http://schemas.openxmlformats.org/markup-compatibility/2006" xmlns:o="urn:schemas-microsoft-com:office:office" xmlns:r="http://schemas.openxmlformats.org/officeDocument/2006/relationships" xmlns:m="http://schemas.openxmlformats.org/officeDocument/2006/math" xmlns:v="urn:schemas-microsoft-com:vml" xmlns:wp14="http://schemas.microsoft.com/office/word/2010/wordprocessingDrawing" xmlns:wp="http://schemas.openxmlformats.org/drawingml/2006/wordprocessingDrawing" xmlns:w10="urn:schemas-microsoft-com:office:word" xmlns:w="http://schemas.openxmlformats.org/wordprocessingml/2006/main" xmlns:w14="http://schemas.microsoft.com/office/word/2010/wordml" xmlns:w15="http://schemas.microsoft.com/office/word/2012/wordml" xmlns:w16se="http://schemas.microsoft.com/office/word/2015/wordml/symex" xmlns:wpg="http://schemas.microsoft.com/office/word/2010/wordprocessingGroup" xmlns:wpi="http://schemas.microsoft.com/office/word/2010/wordprocessingInk" xmlns:wne="http://schemas.microsoft.com/office/word/2006/wordml" xmlns:wps="http://schemas.microsoft.com/office/word/2010/wordprocessingShape" mc:Ignorable="w14 w15 w16se wp14">
+<w:ftr xmlns:wpc="http://schemas.microsoft.com/office/word/2010/wordprocessingCanvas" xmlns:mc="http://schemas.openxmlformats.org/markup-compatibility/2006" xmlns:o="urn:schemas-microsoft-com:office:office" xmlns:r="http://schemas.openxmlformats.org/officeDocument/2006/relationships" xmlns:m="http://schemas.openxmlformats.org/officeDocument/2006/math" xmlns:v="urn:schemas-microsoft-com:vml" xmlns:wp14="http://schemas.microsoft.com/office/word/2010/wordprocessingDrawing" xmlns:wp="http://schemas.openxmlformats.org/drawingml/2006/wordprocessingDrawing" xmlns:w10="urn:schemas-microsoft-com:office:word" xmlns:w="http://schemas.openxmlformats.org/wordprocessingml/2006/main" xmlns:w14="http://schemas.microsoft.com/office/word/2010/wordml" xmlns:w15="http://schemas.microsoft.com/office/word/2012/wordml" xmlns:wpg="http://schemas.microsoft.com/office/word/2010/wordprocessingGroup" xmlns:wpi="http://schemas.microsoft.com/office/word/2010/wordprocessingInk" xmlns:wne="http://schemas.microsoft.com/office/word/2006/wordml" xmlns:wps="http://schemas.microsoft.com/office/word/2010/wordprocessingShape" mc:Ignorable="w14 w15 wp14">
   <w:sdt>
     <w:sdtPr>
       <w:id w:val="549807068"/>
@@ -17127,7 +20509,7 @@
           <w:rPr>
             <w:noProof/>
           </w:rPr>
-          <w:t>26</w:t>
+          <w:t>22</w:t>
         </w:r>
         <w:r>
           <w:fldChar w:fldCharType="end"/>
@@ -17144,7 +20526,7 @@
 </file>
 
 <file path=word/footnotes.xml><?xml version="1.0" encoding="utf-8"?>
-<w:footnotes xmlns:wpc="http://schemas.microsoft.com/office/word/2010/wordprocessingCanvas" xmlns:cx="http://schemas.microsoft.com/office/drawing/2014/chartex" xmlns:mc="http://schemas.openxmlformats.org/markup-compatibility/2006" xmlns:o="urn:schemas-microsoft-com:office:office" xmlns:r="http://schemas.openxmlformats.org/officeDocument/2006/relationships" xmlns:m="http://schemas.openxmlformats.org/officeDocument/2006/math" xmlns:v="urn:schemas-microsoft-com:vml" xmlns:wp14="http://schemas.microsoft.com/office/word/2010/wordprocessingDrawing" xmlns:wp="http://schemas.openxmlformats.org/drawingml/2006/wordprocessingDrawing" xmlns:w10="urn:schemas-microsoft-com:office:word" xmlns:w="http://schemas.openxmlformats.org/wordprocessingml/2006/main" xmlns:w14="http://schemas.microsoft.com/office/word/2010/wordml" xmlns:w15="http://schemas.microsoft.com/office/word/2012/wordml" xmlns:w16se="http://schemas.microsoft.com/office/word/2015/wordml/symex" xmlns:wpg="http://schemas.microsoft.com/office/word/2010/wordprocessingGroup" xmlns:wpi="http://schemas.microsoft.com/office/word/2010/wordprocessingInk" xmlns:wne="http://schemas.microsoft.com/office/word/2006/wordml" xmlns:wps="http://schemas.microsoft.com/office/word/2010/wordprocessingShape" mc:Ignorable="w14 w15 w16se wp14">
+<w:footnotes xmlns:wpc="http://schemas.microsoft.com/office/word/2010/wordprocessingCanvas" xmlns:mc="http://schemas.openxmlformats.org/markup-compatibility/2006" xmlns:o="urn:schemas-microsoft-com:office:office" xmlns:r="http://schemas.openxmlformats.org/officeDocument/2006/relationships" xmlns:m="http://schemas.openxmlformats.org/officeDocument/2006/math" xmlns:v="urn:schemas-microsoft-com:vml" xmlns:wp14="http://schemas.microsoft.com/office/word/2010/wordprocessingDrawing" xmlns:wp="http://schemas.openxmlformats.org/drawingml/2006/wordprocessingDrawing" xmlns:w10="urn:schemas-microsoft-com:office:word" xmlns:w="http://schemas.openxmlformats.org/wordprocessingml/2006/main" xmlns:w14="http://schemas.microsoft.com/office/word/2010/wordml" xmlns:w15="http://schemas.microsoft.com/office/word/2012/wordml" xmlns:wpg="http://schemas.microsoft.com/office/word/2010/wordprocessingGroup" xmlns:wpi="http://schemas.microsoft.com/office/word/2010/wordprocessingInk" xmlns:wne="http://schemas.microsoft.com/office/word/2006/wordml" xmlns:wps="http://schemas.microsoft.com/office/word/2010/wordprocessingShape" mc:Ignorable="w14 w15 wp14">
   <w:footnote w:type="separator" w:id="-1">
     <w:p>
       <w:pPr>
@@ -17169,7 +20551,7 @@
 </file>
 
 <file path=word/header1.xml><?xml version="1.0" encoding="utf-8"?>
-<w:hdr xmlns:wpc="http://schemas.microsoft.com/office/word/2010/wordprocessingCanvas" xmlns:cx="http://schemas.microsoft.com/office/drawing/2014/chartex" xmlns:mc="http://schemas.openxmlformats.org/markup-compatibility/2006" xmlns:o="urn:schemas-microsoft-com:office:office" xmlns:r="http://schemas.openxmlformats.org/officeDocument/2006/relationships" xmlns:m="http://schemas.openxmlformats.org/officeDocument/2006/math" xmlns:v="urn:schemas-microsoft-com:vml" xmlns:wp14="http://schemas.microsoft.com/office/word/2010/wordprocessingDrawing" xmlns:wp="http://schemas.openxmlformats.org/drawingml/2006/wordprocessingDrawing" xmlns:w10="urn:schemas-microsoft-com:office:word" xmlns:w="http://schemas.openxmlformats.org/wordprocessingml/2006/main" xmlns:w14="http://schemas.microsoft.com/office/word/2010/wordml" xmlns:w15="http://schemas.microsoft.com/office/word/2012/wordml" xmlns:w16se="http://schemas.microsoft.com/office/word/2015/wordml/symex" xmlns:wpg="http://schemas.microsoft.com/office/word/2010/wordprocessingGroup" xmlns:wpi="http://schemas.microsoft.com/office/word/2010/wordprocessingInk" xmlns:wne="http://schemas.microsoft.com/office/word/2006/wordml" xmlns:wps="http://schemas.microsoft.com/office/word/2010/wordprocessingShape" mc:Ignorable="w14 w15 w16se wp14">
+<w:hdr xmlns:wpc="http://schemas.microsoft.com/office/word/2010/wordprocessingCanvas" xmlns:mc="http://schemas.openxmlformats.org/markup-compatibility/2006" xmlns:o="urn:schemas-microsoft-com:office:office" xmlns:r="http://schemas.openxmlformats.org/officeDocument/2006/relationships" xmlns:m="http://schemas.openxmlformats.org/officeDocument/2006/math" xmlns:v="urn:schemas-microsoft-com:vml" xmlns:wp14="http://schemas.microsoft.com/office/word/2010/wordprocessingDrawing" xmlns:wp="http://schemas.openxmlformats.org/drawingml/2006/wordprocessingDrawing" xmlns:w10="urn:schemas-microsoft-com:office:word" xmlns:w="http://schemas.openxmlformats.org/wordprocessingml/2006/main" xmlns:w14="http://schemas.microsoft.com/office/word/2010/wordml" xmlns:w15="http://schemas.microsoft.com/office/word/2012/wordml" xmlns:wpg="http://schemas.microsoft.com/office/word/2010/wordprocessingGroup" xmlns:wpi="http://schemas.microsoft.com/office/word/2010/wordprocessingInk" xmlns:wne="http://schemas.microsoft.com/office/word/2006/wordml" xmlns:wps="http://schemas.microsoft.com/office/word/2010/wordprocessingShape" mc:Ignorable="w14 w15 wp14">
   <w:p>
     <w:pPr>
       <w:pStyle w:val="En-tte"/>
@@ -17184,7 +20566,7 @@
 </file>
 
 <file path=word/numbering.xml><?xml version="1.0" encoding="utf-8"?>
-<w:numbering xmlns:wpc="http://schemas.microsoft.com/office/word/2010/wordprocessingCanvas" xmlns:cx="http://schemas.microsoft.com/office/drawing/2014/chartex" xmlns:mc="http://schemas.openxmlformats.org/markup-compatibility/2006" xmlns:o="urn:schemas-microsoft-com:office:office" xmlns:r="http://schemas.openxmlformats.org/officeDocument/2006/relationships" xmlns:m="http://schemas.openxmlformats.org/officeDocument/2006/math" xmlns:v="urn:schemas-microsoft-com:vml" xmlns:wp14="http://schemas.microsoft.com/office/word/2010/wordprocessingDrawing" xmlns:wp="http://schemas.openxmlformats.org/drawingml/2006/wordprocessingDrawing" xmlns:w10="urn:schemas-microsoft-com:office:word" xmlns:w="http://schemas.openxmlformats.org/wordprocessingml/2006/main" xmlns:w14="http://schemas.microsoft.com/office/word/2010/wordml" xmlns:w15="http://schemas.microsoft.com/office/word/2012/wordml" xmlns:w16se="http://schemas.microsoft.com/office/word/2015/wordml/symex" xmlns:wpg="http://schemas.microsoft.com/office/word/2010/wordprocessingGroup" xmlns:wpi="http://schemas.microsoft.com/office/word/2010/wordprocessingInk" xmlns:wne="http://schemas.microsoft.com/office/word/2006/wordml" xmlns:wps="http://schemas.microsoft.com/office/word/2010/wordprocessingShape" mc:Ignorable="w14 w15 w16se wp14">
+<w:numbering xmlns:wpc="http://schemas.microsoft.com/office/word/2010/wordprocessingCanvas" xmlns:mc="http://schemas.openxmlformats.org/markup-compatibility/2006" xmlns:o="urn:schemas-microsoft-com:office:office" xmlns:r="http://schemas.openxmlformats.org/officeDocument/2006/relationships" xmlns:m="http://schemas.openxmlformats.org/officeDocument/2006/math" xmlns:v="urn:schemas-microsoft-com:vml" xmlns:wp14="http://schemas.microsoft.com/office/word/2010/wordprocessingDrawing" xmlns:wp="http://schemas.openxmlformats.org/drawingml/2006/wordprocessingDrawing" xmlns:w10="urn:schemas-microsoft-com:office:word" xmlns:w="http://schemas.openxmlformats.org/wordprocessingml/2006/main" xmlns:w14="http://schemas.microsoft.com/office/word/2010/wordml" xmlns:w15="http://schemas.microsoft.com/office/word/2012/wordml" xmlns:wpg="http://schemas.microsoft.com/office/word/2010/wordprocessingGroup" xmlns:wpi="http://schemas.microsoft.com/office/word/2010/wordprocessingInk" xmlns:wne="http://schemas.microsoft.com/office/word/2006/wordml" xmlns:wps="http://schemas.microsoft.com/office/word/2010/wordprocessingShape" mc:Ignorable="w14 w15 wp14">
   <w:abstractNum w:abstractNumId="0" w15:restartNumberingAfterBreak="0">
     <w:nsid w:val="0A3E1EB5"/>
     <w:multiLevelType w:val="hybridMultilevel"/>
@@ -18932,7 +22314,7 @@
 </file>
 
 <file path=word/styles.xml><?xml version="1.0" encoding="utf-8"?>
-<w:styles xmlns:mc="http://schemas.openxmlformats.org/markup-compatibility/2006" xmlns:r="http://schemas.openxmlformats.org/officeDocument/2006/relationships" xmlns:w="http://schemas.openxmlformats.org/wordprocessingml/2006/main" xmlns:w14="http://schemas.microsoft.com/office/word/2010/wordml" xmlns:w15="http://schemas.microsoft.com/office/word/2012/wordml" xmlns:w16se="http://schemas.microsoft.com/office/word/2015/wordml/symex" mc:Ignorable="w14 w15 w16se">
+<w:styles xmlns:mc="http://schemas.openxmlformats.org/markup-compatibility/2006" xmlns:r="http://schemas.openxmlformats.org/officeDocument/2006/relationships" xmlns:w="http://schemas.openxmlformats.org/wordprocessingml/2006/main" xmlns:w14="http://schemas.microsoft.com/office/word/2010/wordml" xmlns:w15="http://schemas.microsoft.com/office/word/2012/wordml" mc:Ignorable="w14 w15">
   <w:docDefaults>
     <w:rPrDefault>
       <w:rPr>
@@ -19720,7 +23102,7 @@
 </file>
 
 <file path=customXml/itemProps1.xml><?xml version="1.0" encoding="utf-8"?>
-<ds:datastoreItem xmlns:ds="http://schemas.openxmlformats.org/officeDocument/2006/customXml" ds:itemID="{6EA9C72F-E2FD-480A-9DDE-0C09A6798EB9}">
+<ds:datastoreItem xmlns:ds="http://schemas.openxmlformats.org/officeDocument/2006/customXml" ds:itemID="{229C7DC5-8EA0-4B63-A7F1-9939716630B9}">
   <ds:schemaRefs>
     <ds:schemaRef ds:uri="http://schemas.openxmlformats.org/officeDocument/2006/bibliography"/>
   </ds:schemaRefs>

</xml_diff>